<commit_message>
A21 - added my name and student number
</commit_message>
<xml_diff>
--- a/A21/CST8221_JAP_F22-A21-AnswerTemplate.docx
+++ b/A21/CST8221_JAP_F22-A21-AnswerTemplate.docx
@@ -1,6 +1,6 @@
 
 <file path=word/document.xml><?xml version="1.0" encoding="utf-8"?>
-<w:document xmlns:wpc="http://schemas.microsoft.com/office/word/2010/wordprocessingCanvas" xmlns:cx="http://schemas.microsoft.com/office/drawing/2014/chartex" xmlns:cx1="http://schemas.microsoft.com/office/drawing/2015/9/8/chartex" xmlns:cx2="http://schemas.microsoft.com/office/drawing/2015/10/21/chartex" xmlns:cx3="http://schemas.microsoft.com/office/drawing/2016/5/9/chartex" xmlns:cx4="http://schemas.microsoft.com/office/drawing/2016/5/10/chartex" xmlns:cx5="http://schemas.microsoft.com/office/drawing/2016/5/11/chartex" xmlns:cx6="http://schemas.microsoft.com/office/drawing/2016/5/12/chartex" xmlns:cx7="http://schemas.microsoft.com/office/drawing/2016/5/13/chartex" xmlns:cx8="http://schemas.microsoft.com/office/drawing/2016/5/14/chartex" xmlns:mc="http://schemas.openxmlformats.org/markup-compatibility/2006" xmlns:aink="http://schemas.microsoft.com/office/drawing/2016/ink" xmlns:am3d="http://schemas.microsoft.com/office/drawing/2017/model3d" xmlns:o="urn:schemas-microsoft-com:office:office" xmlns:r="http://schemas.openxmlformats.org/officeDocument/2006/relationships" xmlns:m="http://schemas.openxmlformats.org/officeDocument/2006/math" xmlns:v="urn:schemas-microsoft-com:vml" xmlns:wp14="http://schemas.microsoft.com/office/word/2010/wordprocessingDrawing" xmlns:wp="http://schemas.openxmlformats.org/drawingml/2006/wordprocessingDrawing" xmlns:w10="urn:schemas-microsoft-com:office:word" xmlns:w="http://schemas.openxmlformats.org/wordprocessingml/2006/main" xmlns:w14="http://schemas.microsoft.com/office/word/2010/wordml" xmlns:w15="http://schemas.microsoft.com/office/word/2012/wordml" xmlns:w16cid="http://schemas.microsoft.com/office/word/2016/wordml/cid" xmlns:w16se="http://schemas.microsoft.com/office/word/2015/wordml/symex" xmlns:wpg="http://schemas.microsoft.com/office/word/2010/wordprocessingGroup" xmlns:wpi="http://schemas.microsoft.com/office/word/2010/wordprocessingInk" xmlns:wne="http://schemas.microsoft.com/office/word/2006/wordml" xmlns:wps="http://schemas.microsoft.com/office/word/2010/wordprocessingShape" mc:Ignorable="w14 w15 w16se w16cid wp14">
+<w:document xmlns:wpc="http://schemas.microsoft.com/office/word/2010/wordprocessingCanvas" xmlns:cx="http://schemas.microsoft.com/office/drawing/2014/chartex" xmlns:cx1="http://schemas.microsoft.com/office/drawing/2015/9/8/chartex" xmlns:cx2="http://schemas.microsoft.com/office/drawing/2015/10/21/chartex" xmlns:cx3="http://schemas.microsoft.com/office/drawing/2016/5/9/chartex" xmlns:cx4="http://schemas.microsoft.com/office/drawing/2016/5/10/chartex" xmlns:cx5="http://schemas.microsoft.com/office/drawing/2016/5/11/chartex" xmlns:cx6="http://schemas.microsoft.com/office/drawing/2016/5/12/chartex" xmlns:cx7="http://schemas.microsoft.com/office/drawing/2016/5/13/chartex" xmlns:cx8="http://schemas.microsoft.com/office/drawing/2016/5/14/chartex" xmlns:mc="http://schemas.openxmlformats.org/markup-compatibility/2006" xmlns:aink="http://schemas.microsoft.com/office/drawing/2016/ink" xmlns:am3d="http://schemas.microsoft.com/office/drawing/2017/model3d" xmlns:o="urn:schemas-microsoft-com:office:office" xmlns:oel="http://schemas.microsoft.com/office/2019/extlst" xmlns:r="http://schemas.openxmlformats.org/officeDocument/2006/relationships" xmlns:m="http://schemas.openxmlformats.org/officeDocument/2006/math" xmlns:v="urn:schemas-microsoft-com:vml" xmlns:wp14="http://schemas.microsoft.com/office/word/2010/wordprocessingDrawing" xmlns:wp="http://schemas.openxmlformats.org/drawingml/2006/wordprocessingDrawing" xmlns:w10="urn:schemas-microsoft-com:office:word" xmlns:w="http://schemas.openxmlformats.org/wordprocessingml/2006/main" xmlns:w14="http://schemas.microsoft.com/office/word/2010/wordml" xmlns:w15="http://schemas.microsoft.com/office/word/2012/wordml" xmlns:w16cex="http://schemas.microsoft.com/office/word/2018/wordml/cex" xmlns:w16cid="http://schemas.microsoft.com/office/word/2016/wordml/cid" xmlns:w16="http://schemas.microsoft.com/office/word/2018/wordml" xmlns:w16sdtdh="http://schemas.microsoft.com/office/word/2020/wordml/sdtdatahash" xmlns:w16se="http://schemas.microsoft.com/office/word/2015/wordml/symex" xmlns:wpg="http://schemas.microsoft.com/office/word/2010/wordprocessingGroup" xmlns:wpi="http://schemas.microsoft.com/office/word/2010/wordprocessingInk" xmlns:wne="http://schemas.microsoft.com/office/word/2006/wordml" xmlns:wps="http://schemas.microsoft.com/office/word/2010/wordprocessingShape" mc:Ignorable="w14 w15 w16se w16cid w16 w16cex w16sdtdh wp14">
   <w:body>
     <w:p>
       <w:pPr>
@@ -459,9 +459,8 @@
           <w:rFonts w:cs="Arial"/>
           <w:sz w:val="22"/>
           <w:szCs w:val="22"/>
-          <w:highlight w:val="yellow"/>
-        </w:rPr>
-        <w:t>[Student Name]</w:t>
+        </w:rPr>
+        <w:t>John Vinh</w:t>
       </w:r>
       <w:r>
         <w:rPr>
@@ -484,58 +483,11 @@
       <w:r>
         <w:rPr>
           <w:rFonts w:cs="Arial"/>
-          <w:bCs/>
-          <w:sz w:val="22"/>
-          <w:szCs w:val="16"/>
-          <w:highlight w:val="yellow"/>
-        </w:rPr>
-        <w:t>[Student Id]</w:t>
-      </w:r>
-      <w:r>
-        <w:rPr>
-          <w:rFonts w:cs="Arial"/>
-          <w:bCs/>
-          <w:sz w:val="22"/>
-          <w:szCs w:val="16"/>
-        </w:rPr>
-        <w:t xml:space="preserve"> / </w:t>
-      </w:r>
-      <w:r>
-        <w:rPr>
-          <w:rFonts w:cs="Arial"/>
-          <w:sz w:val="22"/>
-          <w:szCs w:val="22"/>
-          <w:highlight w:val="yellow"/>
-        </w:rPr>
-        <w:t>[Student Name]</w:t>
-      </w:r>
-      <w:r>
-        <w:rPr>
-          <w:rFonts w:cs="Arial"/>
-          <w:b w:val="0"/>
-          <w:sz w:val="22"/>
-          <w:szCs w:val="22"/>
-        </w:rPr>
-        <w:t xml:space="preserve"> </w:t>
-      </w:r>
-      <w:r>
-        <w:rPr>
-          <w:rFonts w:cs="Arial"/>
           <w:b w:val="0"/>
           <w:sz w:val="24"/>
           <w:szCs w:val="18"/>
         </w:rPr>
-        <w:t xml:space="preserve">- Id: </w:t>
-      </w:r>
-      <w:r>
-        <w:rPr>
-          <w:rFonts w:cs="Arial"/>
-          <w:bCs/>
-          <w:sz w:val="22"/>
-          <w:szCs w:val="16"/>
-          <w:highlight w:val="yellow"/>
-        </w:rPr>
-        <w:t>[Student Id]</w:t>
+        <w:t>041004759</w:t>
       </w:r>
     </w:p>
     <w:p>
@@ -577,7 +529,6 @@
         <w:shd w:val="clear" w:color="auto" w:fill="D9E2F3" w:themeFill="accent1" w:themeFillTint="33"/>
         <w:jc w:val="center"/>
       </w:pPr>
-      <w:proofErr w:type="spellStart"/>
       <w:r>
         <w:rPr>
           <w:rStyle w:val="Heading1Char"/>
@@ -588,7 +539,6 @@
         </w:rPr>
         <w:t>NumPuz</w:t>
       </w:r>
-      <w:proofErr w:type="spellEnd"/>
       <w:r>
         <w:rPr>
           <w:rStyle w:val="Heading1Char"/>
@@ -949,18 +899,7 @@
           <w:sz w:val="24"/>
           <w:szCs w:val="24"/>
         </w:rPr>
-        <w:t xml:space="preserve">Describe </w:t>
-      </w:r>
-      <w:r>
-        <w:rPr>
-          <w:rFonts w:ascii="Arial" w:eastAsia="Arial" w:hAnsi="Arial" w:cs="Arial"/>
-          <w:i/>
-          <w:color w:val="C00000"/>
-          <w:spacing w:val="-2"/>
-          <w:sz w:val="24"/>
-          <w:szCs w:val="24"/>
-        </w:rPr>
-        <w:t>the way you can define the MVC components in your game.</w:t>
+        <w:t>Describe the way you can define the MVC components in your game.</w:t>
       </w:r>
     </w:p>
     <w:p>
@@ -1037,7 +976,6 @@
         </w:rPr>
         <w:t xml:space="preserve">Class: </w:t>
       </w:r>
-      <w:proofErr w:type="spellStart"/>
       <w:r>
         <w:rPr>
           <w:rFonts w:ascii="Arial" w:hAnsi="Arial" w:cs="Arial"/>
@@ -1046,7 +984,6 @@
         </w:rPr>
         <w:t>JFrame</w:t>
       </w:r>
-      <w:proofErr w:type="spellEnd"/>
       <w:r>
         <w:rPr>
           <w:rFonts w:ascii="Arial" w:hAnsi="Arial" w:cs="Arial"/>
@@ -1054,7 +991,6 @@
         </w:rPr>
         <w:t xml:space="preserve"> – Object: “</w:t>
       </w:r>
-      <w:proofErr w:type="spellStart"/>
       <w:r>
         <w:rPr>
           <w:rFonts w:ascii="Arial" w:hAnsi="Arial" w:cs="Arial"/>
@@ -1063,7 +999,6 @@
         </w:rPr>
         <w:t>GameFrame</w:t>
       </w:r>
-      <w:proofErr w:type="spellEnd"/>
       <w:r>
         <w:rPr>
           <w:rFonts w:ascii="Arial" w:hAnsi="Arial" w:cs="Arial"/>
@@ -1103,7 +1038,6 @@
         </w:rPr>
         <w:t xml:space="preserve"> Class: </w:t>
       </w:r>
-      <w:proofErr w:type="spellStart"/>
       <w:r>
         <w:rPr>
           <w:rFonts w:ascii="Arial" w:hAnsi="Arial" w:cs="Arial"/>
@@ -1120,7 +1054,6 @@
         </w:rPr>
         <w:t>Panel</w:t>
       </w:r>
-      <w:proofErr w:type="spellEnd"/>
       <w:r>
         <w:rPr>
           <w:rFonts w:ascii="Arial" w:hAnsi="Arial" w:cs="Arial"/>
@@ -1142,7 +1075,6 @@
         </w:rPr>
         <w:t xml:space="preserve"> Object: “</w:t>
       </w:r>
-      <w:proofErr w:type="spellStart"/>
       <w:r>
         <w:rPr>
           <w:rFonts w:ascii="Arial" w:hAnsi="Arial" w:cs="Arial"/>
@@ -1151,7 +1083,6 @@
         </w:rPr>
         <w:t>GameuBoard</w:t>
       </w:r>
-      <w:proofErr w:type="spellEnd"/>
       <w:r>
         <w:rPr>
           <w:rFonts w:ascii="Arial" w:hAnsi="Arial" w:cs="Arial"/>
@@ -1198,7 +1129,6 @@
         </w:rPr>
         <w:t xml:space="preserve"> Class: </w:t>
       </w:r>
-      <w:proofErr w:type="spellStart"/>
       <w:r>
         <w:rPr>
           <w:rFonts w:ascii="Arial" w:hAnsi="Arial" w:cs="Arial"/>
@@ -1207,7 +1137,6 @@
         </w:rPr>
         <w:t>JButtons</w:t>
       </w:r>
-      <w:proofErr w:type="spellEnd"/>
       <w:r>
         <w:rPr>
           <w:rFonts w:ascii="Arial" w:hAnsi="Arial" w:cs="Arial"/>
@@ -1229,7 +1158,6 @@
         </w:rPr>
         <w:t xml:space="preserve"> Objects: “</w:t>
       </w:r>
-      <w:proofErr w:type="spellStart"/>
       <w:r>
         <w:rPr>
           <w:rFonts w:ascii="Arial" w:hAnsi="Arial" w:cs="Arial"/>
@@ -1238,7 +1166,6 @@
         </w:rPr>
         <w:t>BSave</w:t>
       </w:r>
-      <w:proofErr w:type="spellEnd"/>
       <w:r>
         <w:rPr>
           <w:rFonts w:ascii="Arial" w:hAnsi="Arial" w:cs="Arial"/>
@@ -1246,7 +1173,6 @@
         </w:rPr>
         <w:t>”, “</w:t>
       </w:r>
-      <w:proofErr w:type="spellStart"/>
       <w:r>
         <w:rPr>
           <w:rFonts w:ascii="Arial" w:hAnsi="Arial" w:cs="Arial"/>
@@ -1255,7 +1181,6 @@
         </w:rPr>
         <w:t>BLoad</w:t>
       </w:r>
-      <w:proofErr w:type="spellEnd"/>
       <w:r>
         <w:rPr>
           <w:rFonts w:ascii="Arial" w:hAnsi="Arial" w:cs="Arial"/>
@@ -1302,7 +1227,6 @@
         </w:rPr>
         <w:t xml:space="preserve"> Class: </w:t>
       </w:r>
-      <w:proofErr w:type="spellStart"/>
       <w:r>
         <w:rPr>
           <w:rFonts w:ascii="Arial" w:hAnsi="Arial" w:cs="Arial"/>
@@ -1311,7 +1235,6 @@
         </w:rPr>
         <w:t>JLabel</w:t>
       </w:r>
-      <w:proofErr w:type="spellEnd"/>
       <w:r>
         <w:rPr>
           <w:rFonts w:ascii="Arial" w:hAnsi="Arial" w:cs="Arial"/>
@@ -1333,7 +1256,6 @@
         </w:rPr>
         <w:t xml:space="preserve"> Objects: “</w:t>
       </w:r>
-      <w:proofErr w:type="spellStart"/>
       <w:r>
         <w:rPr>
           <w:rFonts w:ascii="Arial" w:hAnsi="Arial" w:cs="Arial"/>
@@ -1342,7 +1264,6 @@
         </w:rPr>
         <w:t>LabOperation</w:t>
       </w:r>
-      <w:proofErr w:type="spellEnd"/>
       <w:r>
         <w:rPr>
           <w:rFonts w:ascii="Arial" w:hAnsi="Arial" w:cs="Arial"/>
@@ -1350,7 +1271,6 @@
         </w:rPr>
         <w:t>”, “</w:t>
       </w:r>
-      <w:proofErr w:type="spellStart"/>
       <w:r>
         <w:rPr>
           <w:rFonts w:ascii="Arial" w:hAnsi="Arial" w:cs="Arial"/>
@@ -1359,7 +1279,6 @@
         </w:rPr>
         <w:t>LabName</w:t>
       </w:r>
-      <w:proofErr w:type="spellEnd"/>
       <w:r>
         <w:rPr>
           <w:rFonts w:ascii="Arial" w:hAnsi="Arial" w:cs="Arial"/>
@@ -1600,7 +1519,6 @@
         </w:rPr>
         <w:t xml:space="preserve">Class: </w:t>
       </w:r>
-      <w:proofErr w:type="spellStart"/>
       <w:r>
         <w:rPr>
           <w:rFonts w:ascii="Arial" w:hAnsi="Arial" w:cs="Arial"/>
@@ -1609,7 +1527,6 @@
         </w:rPr>
         <w:t>JFrame</w:t>
       </w:r>
-      <w:proofErr w:type="spellEnd"/>
       <w:r>
         <w:rPr>
           <w:rFonts w:ascii="Arial" w:hAnsi="Arial" w:cs="Arial"/>
@@ -1617,7 +1534,6 @@
         </w:rPr>
         <w:t xml:space="preserve"> – Object: “</w:t>
       </w:r>
-      <w:proofErr w:type="spellStart"/>
       <w:r>
         <w:rPr>
           <w:rFonts w:ascii="Arial" w:hAnsi="Arial" w:cs="Arial"/>
@@ -1626,7 +1542,6 @@
         </w:rPr>
         <w:t>GameFrame</w:t>
       </w:r>
-      <w:proofErr w:type="spellEnd"/>
       <w:r>
         <w:rPr>
           <w:rFonts w:ascii="Arial" w:hAnsi="Arial" w:cs="Arial"/>
@@ -1666,7 +1581,6 @@
         </w:rPr>
         <w:t xml:space="preserve"> Class: </w:t>
       </w:r>
-      <w:proofErr w:type="spellStart"/>
       <w:r>
         <w:rPr>
           <w:rFonts w:ascii="Arial" w:hAnsi="Arial" w:cs="Arial"/>
@@ -1683,7 +1597,6 @@
         </w:rPr>
         <w:t>Panel</w:t>
       </w:r>
-      <w:proofErr w:type="spellEnd"/>
       <w:r>
         <w:rPr>
           <w:rFonts w:ascii="Arial" w:hAnsi="Arial" w:cs="Arial"/>
@@ -1705,7 +1618,6 @@
         </w:rPr>
         <w:t xml:space="preserve"> Object: “</w:t>
       </w:r>
-      <w:proofErr w:type="spellStart"/>
       <w:r>
         <w:rPr>
           <w:rFonts w:ascii="Arial" w:hAnsi="Arial" w:cs="Arial"/>
@@ -1722,7 +1634,6 @@
         </w:rPr>
         <w:t>uBoard</w:t>
       </w:r>
-      <w:proofErr w:type="spellEnd"/>
       <w:r>
         <w:rPr>
           <w:rFonts w:ascii="Arial" w:hAnsi="Arial" w:cs="Arial"/>
@@ -1769,7 +1680,6 @@
         </w:rPr>
         <w:t xml:space="preserve"> Class: </w:t>
       </w:r>
-      <w:proofErr w:type="spellStart"/>
       <w:r>
         <w:rPr>
           <w:rFonts w:ascii="Arial" w:hAnsi="Arial" w:cs="Arial"/>
@@ -1778,7 +1688,6 @@
         </w:rPr>
         <w:t>JButtons</w:t>
       </w:r>
-      <w:proofErr w:type="spellEnd"/>
       <w:r>
         <w:rPr>
           <w:rFonts w:ascii="Arial" w:hAnsi="Arial" w:cs="Arial"/>
@@ -1800,7 +1709,6 @@
         </w:rPr>
         <w:t xml:space="preserve"> Objects: “</w:t>
       </w:r>
-      <w:proofErr w:type="spellStart"/>
       <w:r>
         <w:rPr>
           <w:rFonts w:ascii="Arial" w:hAnsi="Arial" w:cs="Arial"/>
@@ -1809,7 +1717,6 @@
         </w:rPr>
         <w:t>BSave</w:t>
       </w:r>
-      <w:proofErr w:type="spellEnd"/>
       <w:r>
         <w:rPr>
           <w:rFonts w:ascii="Arial" w:hAnsi="Arial" w:cs="Arial"/>
@@ -1817,7 +1724,6 @@
         </w:rPr>
         <w:t>”, “</w:t>
       </w:r>
-      <w:proofErr w:type="spellStart"/>
       <w:r>
         <w:rPr>
           <w:rFonts w:ascii="Arial" w:hAnsi="Arial" w:cs="Arial"/>
@@ -1826,7 +1732,6 @@
         </w:rPr>
         <w:t>BLoad</w:t>
       </w:r>
-      <w:proofErr w:type="spellEnd"/>
       <w:r>
         <w:rPr>
           <w:rFonts w:ascii="Arial" w:hAnsi="Arial" w:cs="Arial"/>
@@ -1873,7 +1778,6 @@
         </w:rPr>
         <w:t xml:space="preserve"> Class: </w:t>
       </w:r>
-      <w:proofErr w:type="spellStart"/>
       <w:r>
         <w:rPr>
           <w:rFonts w:ascii="Arial" w:hAnsi="Arial" w:cs="Arial"/>
@@ -1882,7 +1786,6 @@
         </w:rPr>
         <w:t>JLabel</w:t>
       </w:r>
-      <w:proofErr w:type="spellEnd"/>
       <w:r>
         <w:rPr>
           <w:rFonts w:ascii="Arial" w:hAnsi="Arial" w:cs="Arial"/>
@@ -1904,7 +1807,6 @@
         </w:rPr>
         <w:t xml:space="preserve"> Objects: “</w:t>
       </w:r>
-      <w:proofErr w:type="spellStart"/>
       <w:r>
         <w:rPr>
           <w:rFonts w:ascii="Arial" w:hAnsi="Arial" w:cs="Arial"/>
@@ -1913,7 +1815,6 @@
         </w:rPr>
         <w:t>LabOperation</w:t>
       </w:r>
-      <w:proofErr w:type="spellEnd"/>
       <w:r>
         <w:rPr>
           <w:rFonts w:ascii="Arial" w:hAnsi="Arial" w:cs="Arial"/>
@@ -1921,7 +1822,6 @@
         </w:rPr>
         <w:t>”, “</w:t>
       </w:r>
-      <w:proofErr w:type="spellStart"/>
       <w:r>
         <w:rPr>
           <w:rFonts w:ascii="Arial" w:hAnsi="Arial" w:cs="Arial"/>
@@ -1930,7 +1830,6 @@
         </w:rPr>
         <w:t>LabName</w:t>
       </w:r>
-      <w:proofErr w:type="spellEnd"/>
       <w:r>
         <w:rPr>
           <w:rFonts w:ascii="Arial" w:hAnsi="Arial" w:cs="Arial"/>
@@ -2198,7 +2097,6 @@
         </w:rPr>
         <w:t>Object: “</w:t>
       </w:r>
-      <w:proofErr w:type="spellStart"/>
       <w:r>
         <w:rPr>
           <w:rFonts w:ascii="Arial" w:hAnsi="Arial" w:cs="Arial"/>
@@ -2207,7 +2105,6 @@
         </w:rPr>
         <w:t>BSave</w:t>
       </w:r>
-      <w:proofErr w:type="spellEnd"/>
       <w:r>
         <w:rPr>
           <w:rFonts w:ascii="Arial" w:hAnsi="Arial" w:cs="Arial"/>
@@ -2247,7 +2144,6 @@
         </w:rPr>
         <w:t xml:space="preserve"> Event: </w:t>
       </w:r>
-      <w:proofErr w:type="spellStart"/>
       <w:r>
         <w:rPr>
           <w:rFonts w:ascii="Arial" w:hAnsi="Arial" w:cs="Arial"/>
@@ -2256,7 +2152,6 @@
         </w:rPr>
         <w:t>actionPerformed</w:t>
       </w:r>
-      <w:proofErr w:type="spellEnd"/>
       <w:r>
         <w:rPr>
           <w:rFonts w:ascii="Arial" w:hAnsi="Arial" w:cs="Arial"/>
@@ -2279,33 +2174,13 @@
         </w:rPr>
         <w:t xml:space="preserve"> method: </w:t>
       </w:r>
-      <w:proofErr w:type="spellStart"/>
-      <w:proofErr w:type="gramStart"/>
       <w:r>
         <w:rPr>
           <w:rFonts w:ascii="Arial" w:hAnsi="Arial" w:cs="Arial"/>
           <w:color w:val="0070C0"/>
           <w:lang w:val="en-CA"/>
         </w:rPr>
-        <w:t>saveGame</w:t>
-      </w:r>
-      <w:proofErr w:type="spellEnd"/>
-      <w:r>
-        <w:rPr>
-          <w:rFonts w:ascii="Arial" w:hAnsi="Arial" w:cs="Arial"/>
-          <w:color w:val="0070C0"/>
-          <w:lang w:val="en-CA"/>
-        </w:rPr>
-        <w:t>(</w:t>
-      </w:r>
-      <w:proofErr w:type="gramEnd"/>
-      <w:r>
-        <w:rPr>
-          <w:rFonts w:ascii="Arial" w:hAnsi="Arial" w:cs="Arial"/>
-          <w:color w:val="0070C0"/>
-          <w:lang w:val="en-CA"/>
-        </w:rPr>
-        <w:t>)</w:t>
+        <w:t>saveGame()</w:t>
       </w:r>
     </w:p>
     <w:p>
@@ -2518,81 +2393,45 @@
           <w:rFonts w:ascii="Arial" w:hAnsi="Arial" w:cs="Arial"/>
           <w:lang w:val="en-CA"/>
         </w:rPr>
-        <w:t xml:space="preserve"> </w:t>
-      </w:r>
-      <w:r>
-        <w:rPr>
-          <w:rFonts w:ascii="Arial" w:hAnsi="Arial" w:cs="Arial"/>
-          <w:lang w:val="en-CA"/>
-        </w:rPr>
-        <w:t>Values</w:t>
-      </w:r>
-      <w:r>
-        <w:rPr>
-          <w:rFonts w:ascii="Arial" w:hAnsi="Arial" w:cs="Arial"/>
-          <w:lang w:val="en-CA"/>
-        </w:rPr>
-        <w:t xml:space="preserve">: </w:t>
-      </w:r>
-      <w:proofErr w:type="spellStart"/>
+        <w:t xml:space="preserve"> Values: </w:t>
+      </w:r>
       <w:r>
         <w:rPr>
           <w:rFonts w:ascii="Arial" w:hAnsi="Arial" w:cs="Arial"/>
           <w:color w:val="0070C0"/>
           <w:lang w:val="en-CA"/>
         </w:rPr>
-        <w:t>gridValue</w:t>
-      </w:r>
-      <w:proofErr w:type="spellEnd"/>
+        <w:t xml:space="preserve">gridValue </w:t>
+      </w:r>
+      <w:r>
+        <w:rPr>
+          <w:rFonts w:ascii="Arial" w:hAnsi="Arial" w:cs="Arial"/>
+          <w:lang w:val="en-CA"/>
+        </w:rPr>
+        <w:sym w:font="Symbol" w:char="F0AE"/>
+      </w:r>
+      <w:r>
+        <w:rPr>
+          <w:rFonts w:ascii="Arial" w:hAnsi="Arial" w:cs="Arial"/>
+          <w:lang w:val="en-CA"/>
+        </w:rPr>
+        <w:t xml:space="preserve"> method: </w:t>
+      </w:r>
       <w:r>
         <w:rPr>
           <w:rFonts w:ascii="Arial" w:hAnsi="Arial" w:cs="Arial"/>
           <w:color w:val="0070C0"/>
           <w:lang w:val="en-CA"/>
         </w:rPr>
-        <w:t xml:space="preserve"> </w:t>
-      </w:r>
-      <w:r>
-        <w:rPr>
-          <w:rFonts w:ascii="Arial" w:hAnsi="Arial" w:cs="Arial"/>
-          <w:lang w:val="en-CA"/>
-        </w:rPr>
-        <w:sym w:font="Symbol" w:char="F0AE"/>
-      </w:r>
-      <w:r>
-        <w:rPr>
-          <w:rFonts w:ascii="Arial" w:hAnsi="Arial" w:cs="Arial"/>
-          <w:lang w:val="en-CA"/>
-        </w:rPr>
-        <w:t xml:space="preserve"> method: </w:t>
-      </w:r>
-      <w:proofErr w:type="spellStart"/>
-      <w:proofErr w:type="gramStart"/>
+        <w:t>updateData</w:t>
+      </w:r>
       <w:r>
         <w:rPr>
           <w:rFonts w:ascii="Arial" w:hAnsi="Arial" w:cs="Arial"/>
           <w:color w:val="0070C0"/>
           <w:lang w:val="en-CA"/>
         </w:rPr>
-        <w:t>updateData</w:t>
-      </w:r>
-      <w:proofErr w:type="spellEnd"/>
-      <w:r>
-        <w:rPr>
-          <w:rFonts w:ascii="Arial" w:hAnsi="Arial" w:cs="Arial"/>
-          <w:color w:val="0070C0"/>
-          <w:lang w:val="en-CA"/>
-        </w:rPr>
-        <w:t>(</w:t>
-      </w:r>
-      <w:proofErr w:type="gramEnd"/>
-      <w:r>
-        <w:rPr>
-          <w:rFonts w:ascii="Arial" w:hAnsi="Arial" w:cs="Arial"/>
-          <w:color w:val="0070C0"/>
-          <w:lang w:val="en-CA"/>
-        </w:rPr>
-        <w:t>)</w:t>
+        <w:t>()</w:t>
       </w:r>
     </w:p>
     <w:bookmarkEnd w:id="0"/>
@@ -2880,8 +2719,6 @@
           <w:sz w:val="24"/>
         </w:rPr>
       </w:pPr>
-      <w:bookmarkStart w:id="1" w:name="_GoBack"/>
-      <w:bookmarkEnd w:id="1"/>
     </w:p>
     <w:p>
       <w:pPr>
@@ -3127,7 +2964,7 @@
 </file>
 
 <file path=word/endnotes.xml><?xml version="1.0" encoding="utf-8"?>
-<w:endnotes xmlns:wpc="http://schemas.microsoft.com/office/word/2010/wordprocessingCanvas" xmlns:cx="http://schemas.microsoft.com/office/drawing/2014/chartex" xmlns:cx1="http://schemas.microsoft.com/office/drawing/2015/9/8/chartex" xmlns:cx2="http://schemas.microsoft.com/office/drawing/2015/10/21/chartex" xmlns:cx3="http://schemas.microsoft.com/office/drawing/2016/5/9/chartex" xmlns:cx4="http://schemas.microsoft.com/office/drawing/2016/5/10/chartex" xmlns:cx5="http://schemas.microsoft.com/office/drawing/2016/5/11/chartex" xmlns:cx6="http://schemas.microsoft.com/office/drawing/2016/5/12/chartex" xmlns:cx7="http://schemas.microsoft.com/office/drawing/2016/5/13/chartex" xmlns:cx8="http://schemas.microsoft.com/office/drawing/2016/5/14/chartex" xmlns:mc="http://schemas.openxmlformats.org/markup-compatibility/2006" xmlns:aink="http://schemas.microsoft.com/office/drawing/2016/ink" xmlns:am3d="http://schemas.microsoft.com/office/drawing/2017/model3d" xmlns:o="urn:schemas-microsoft-com:office:office" xmlns:r="http://schemas.openxmlformats.org/officeDocument/2006/relationships" xmlns:m="http://schemas.openxmlformats.org/officeDocument/2006/math" xmlns:v="urn:schemas-microsoft-com:vml" xmlns:wp14="http://schemas.microsoft.com/office/word/2010/wordprocessingDrawing" xmlns:wp="http://schemas.openxmlformats.org/drawingml/2006/wordprocessingDrawing" xmlns:w10="urn:schemas-microsoft-com:office:word" xmlns:w="http://schemas.openxmlformats.org/wordprocessingml/2006/main" xmlns:w14="http://schemas.microsoft.com/office/word/2010/wordml" xmlns:w15="http://schemas.microsoft.com/office/word/2012/wordml" xmlns:w16cid="http://schemas.microsoft.com/office/word/2016/wordml/cid" xmlns:w16se="http://schemas.microsoft.com/office/word/2015/wordml/symex" xmlns:wpg="http://schemas.microsoft.com/office/word/2010/wordprocessingGroup" xmlns:wpi="http://schemas.microsoft.com/office/word/2010/wordprocessingInk" xmlns:wne="http://schemas.microsoft.com/office/word/2006/wordml" xmlns:wps="http://schemas.microsoft.com/office/word/2010/wordprocessingShape" mc:Ignorable="w14 w15 w16se w16cid wp14">
+<w:endnotes xmlns:wpc="http://schemas.microsoft.com/office/word/2010/wordprocessingCanvas" xmlns:cx="http://schemas.microsoft.com/office/drawing/2014/chartex" xmlns:cx1="http://schemas.microsoft.com/office/drawing/2015/9/8/chartex" xmlns:cx2="http://schemas.microsoft.com/office/drawing/2015/10/21/chartex" xmlns:cx3="http://schemas.microsoft.com/office/drawing/2016/5/9/chartex" xmlns:cx4="http://schemas.microsoft.com/office/drawing/2016/5/10/chartex" xmlns:cx5="http://schemas.microsoft.com/office/drawing/2016/5/11/chartex" xmlns:cx6="http://schemas.microsoft.com/office/drawing/2016/5/12/chartex" xmlns:cx7="http://schemas.microsoft.com/office/drawing/2016/5/13/chartex" xmlns:cx8="http://schemas.microsoft.com/office/drawing/2016/5/14/chartex" xmlns:mc="http://schemas.openxmlformats.org/markup-compatibility/2006" xmlns:aink="http://schemas.microsoft.com/office/drawing/2016/ink" xmlns:am3d="http://schemas.microsoft.com/office/drawing/2017/model3d" xmlns:o="urn:schemas-microsoft-com:office:office" xmlns:oel="http://schemas.microsoft.com/office/2019/extlst" xmlns:r="http://schemas.openxmlformats.org/officeDocument/2006/relationships" xmlns:m="http://schemas.openxmlformats.org/officeDocument/2006/math" xmlns:v="urn:schemas-microsoft-com:vml" xmlns:wp14="http://schemas.microsoft.com/office/word/2010/wordprocessingDrawing" xmlns:wp="http://schemas.openxmlformats.org/drawingml/2006/wordprocessingDrawing" xmlns:w10="urn:schemas-microsoft-com:office:word" xmlns:w="http://schemas.openxmlformats.org/wordprocessingml/2006/main" xmlns:w14="http://schemas.microsoft.com/office/word/2010/wordml" xmlns:w15="http://schemas.microsoft.com/office/word/2012/wordml" xmlns:w16cex="http://schemas.microsoft.com/office/word/2018/wordml/cex" xmlns:w16cid="http://schemas.microsoft.com/office/word/2016/wordml/cid" xmlns:w16="http://schemas.microsoft.com/office/word/2018/wordml" xmlns:w16sdtdh="http://schemas.microsoft.com/office/word/2020/wordml/sdtdatahash" xmlns:w16se="http://schemas.microsoft.com/office/word/2015/wordml/symex" xmlns:wpg="http://schemas.microsoft.com/office/word/2010/wordprocessingGroup" xmlns:wpi="http://schemas.microsoft.com/office/word/2010/wordprocessingInk" xmlns:wne="http://schemas.microsoft.com/office/word/2006/wordml" xmlns:wps="http://schemas.microsoft.com/office/word/2010/wordprocessingShape" mc:Ignorable="w14 w15 w16se w16cid w16 w16cex w16sdtdh wp14">
   <w:endnote w:type="separator" w:id="-1">
     <w:p>
       <w:r>
@@ -3146,7 +2983,7 @@
 </file>
 
 <file path=word/footer1.xml><?xml version="1.0" encoding="utf-8"?>
-<w:ftr xmlns:wpc="http://schemas.microsoft.com/office/word/2010/wordprocessingCanvas" xmlns:cx="http://schemas.microsoft.com/office/drawing/2014/chartex" xmlns:cx1="http://schemas.microsoft.com/office/drawing/2015/9/8/chartex" xmlns:cx2="http://schemas.microsoft.com/office/drawing/2015/10/21/chartex" xmlns:cx3="http://schemas.microsoft.com/office/drawing/2016/5/9/chartex" xmlns:cx4="http://schemas.microsoft.com/office/drawing/2016/5/10/chartex" xmlns:cx5="http://schemas.microsoft.com/office/drawing/2016/5/11/chartex" xmlns:cx6="http://schemas.microsoft.com/office/drawing/2016/5/12/chartex" xmlns:cx7="http://schemas.microsoft.com/office/drawing/2016/5/13/chartex" xmlns:cx8="http://schemas.microsoft.com/office/drawing/2016/5/14/chartex" xmlns:mc="http://schemas.openxmlformats.org/markup-compatibility/2006" xmlns:aink="http://schemas.microsoft.com/office/drawing/2016/ink" xmlns:am3d="http://schemas.microsoft.com/office/drawing/2017/model3d" xmlns:o="urn:schemas-microsoft-com:office:office" xmlns:r="http://schemas.openxmlformats.org/officeDocument/2006/relationships" xmlns:m="http://schemas.openxmlformats.org/officeDocument/2006/math" xmlns:v="urn:schemas-microsoft-com:vml" xmlns:wp14="http://schemas.microsoft.com/office/word/2010/wordprocessingDrawing" xmlns:wp="http://schemas.openxmlformats.org/drawingml/2006/wordprocessingDrawing" xmlns:w10="urn:schemas-microsoft-com:office:word" xmlns:w="http://schemas.openxmlformats.org/wordprocessingml/2006/main" xmlns:w14="http://schemas.microsoft.com/office/word/2010/wordml" xmlns:w15="http://schemas.microsoft.com/office/word/2012/wordml" xmlns:w16cid="http://schemas.microsoft.com/office/word/2016/wordml/cid" xmlns:w16se="http://schemas.microsoft.com/office/word/2015/wordml/symex" xmlns:wpg="http://schemas.microsoft.com/office/word/2010/wordprocessingGroup" xmlns:wpi="http://schemas.microsoft.com/office/word/2010/wordprocessingInk" xmlns:wne="http://schemas.microsoft.com/office/word/2006/wordml" xmlns:wps="http://schemas.microsoft.com/office/word/2010/wordprocessingShape" mc:Ignorable="w14 w15 w16se w16cid wp14">
+<w:ftr xmlns:wpc="http://schemas.microsoft.com/office/word/2010/wordprocessingCanvas" xmlns:cx="http://schemas.microsoft.com/office/drawing/2014/chartex" xmlns:cx1="http://schemas.microsoft.com/office/drawing/2015/9/8/chartex" xmlns:cx2="http://schemas.microsoft.com/office/drawing/2015/10/21/chartex" xmlns:cx3="http://schemas.microsoft.com/office/drawing/2016/5/9/chartex" xmlns:cx4="http://schemas.microsoft.com/office/drawing/2016/5/10/chartex" xmlns:cx5="http://schemas.microsoft.com/office/drawing/2016/5/11/chartex" xmlns:cx6="http://schemas.microsoft.com/office/drawing/2016/5/12/chartex" xmlns:cx7="http://schemas.microsoft.com/office/drawing/2016/5/13/chartex" xmlns:cx8="http://schemas.microsoft.com/office/drawing/2016/5/14/chartex" xmlns:mc="http://schemas.openxmlformats.org/markup-compatibility/2006" xmlns:aink="http://schemas.microsoft.com/office/drawing/2016/ink" xmlns:am3d="http://schemas.microsoft.com/office/drawing/2017/model3d" xmlns:o="urn:schemas-microsoft-com:office:office" xmlns:oel="http://schemas.microsoft.com/office/2019/extlst" xmlns:r="http://schemas.openxmlformats.org/officeDocument/2006/relationships" xmlns:m="http://schemas.openxmlformats.org/officeDocument/2006/math" xmlns:v="urn:schemas-microsoft-com:vml" xmlns:wp14="http://schemas.microsoft.com/office/word/2010/wordprocessingDrawing" xmlns:wp="http://schemas.openxmlformats.org/drawingml/2006/wordprocessingDrawing" xmlns:w10="urn:schemas-microsoft-com:office:word" xmlns:w="http://schemas.openxmlformats.org/wordprocessingml/2006/main" xmlns:w14="http://schemas.microsoft.com/office/word/2010/wordml" xmlns:w15="http://schemas.microsoft.com/office/word/2012/wordml" xmlns:w16cex="http://schemas.microsoft.com/office/word/2018/wordml/cex" xmlns:w16cid="http://schemas.microsoft.com/office/word/2016/wordml/cid" xmlns:w16="http://schemas.microsoft.com/office/word/2018/wordml" xmlns:w16sdtdh="http://schemas.microsoft.com/office/word/2020/wordml/sdtdatahash" xmlns:w16se="http://schemas.microsoft.com/office/word/2015/wordml/symex" xmlns:wpg="http://schemas.microsoft.com/office/word/2010/wordprocessingGroup" xmlns:wpi="http://schemas.microsoft.com/office/word/2010/wordprocessingInk" xmlns:wne="http://schemas.microsoft.com/office/word/2006/wordml" xmlns:wps="http://schemas.microsoft.com/office/word/2010/wordprocessingShape" mc:Ignorable="w14 w15 w16se w16cid w16 w16cex w16sdtdh wp14">
   <w:p>
     <w:pPr>
       <w:pStyle w:val="Footer"/>
@@ -3209,7 +3046,7 @@
 </file>
 
 <file path=word/footnotes.xml><?xml version="1.0" encoding="utf-8"?>
-<w:footnotes xmlns:wpc="http://schemas.microsoft.com/office/word/2010/wordprocessingCanvas" xmlns:cx="http://schemas.microsoft.com/office/drawing/2014/chartex" xmlns:cx1="http://schemas.microsoft.com/office/drawing/2015/9/8/chartex" xmlns:cx2="http://schemas.microsoft.com/office/drawing/2015/10/21/chartex" xmlns:cx3="http://schemas.microsoft.com/office/drawing/2016/5/9/chartex" xmlns:cx4="http://schemas.microsoft.com/office/drawing/2016/5/10/chartex" xmlns:cx5="http://schemas.microsoft.com/office/drawing/2016/5/11/chartex" xmlns:cx6="http://schemas.microsoft.com/office/drawing/2016/5/12/chartex" xmlns:cx7="http://schemas.microsoft.com/office/drawing/2016/5/13/chartex" xmlns:cx8="http://schemas.microsoft.com/office/drawing/2016/5/14/chartex" xmlns:mc="http://schemas.openxmlformats.org/markup-compatibility/2006" xmlns:aink="http://schemas.microsoft.com/office/drawing/2016/ink" xmlns:am3d="http://schemas.microsoft.com/office/drawing/2017/model3d" xmlns:o="urn:schemas-microsoft-com:office:office" xmlns:r="http://schemas.openxmlformats.org/officeDocument/2006/relationships" xmlns:m="http://schemas.openxmlformats.org/officeDocument/2006/math" xmlns:v="urn:schemas-microsoft-com:vml" xmlns:wp14="http://schemas.microsoft.com/office/word/2010/wordprocessingDrawing" xmlns:wp="http://schemas.openxmlformats.org/drawingml/2006/wordprocessingDrawing" xmlns:w10="urn:schemas-microsoft-com:office:word" xmlns:w="http://schemas.openxmlformats.org/wordprocessingml/2006/main" xmlns:w14="http://schemas.microsoft.com/office/word/2010/wordml" xmlns:w15="http://schemas.microsoft.com/office/word/2012/wordml" xmlns:w16cid="http://schemas.microsoft.com/office/word/2016/wordml/cid" xmlns:w16se="http://schemas.microsoft.com/office/word/2015/wordml/symex" xmlns:wpg="http://schemas.microsoft.com/office/word/2010/wordprocessingGroup" xmlns:wpi="http://schemas.microsoft.com/office/word/2010/wordprocessingInk" xmlns:wne="http://schemas.microsoft.com/office/word/2006/wordml" xmlns:wps="http://schemas.microsoft.com/office/word/2010/wordprocessingShape" mc:Ignorable="w14 w15 w16se w16cid wp14">
+<w:footnotes xmlns:wpc="http://schemas.microsoft.com/office/word/2010/wordprocessingCanvas" xmlns:cx="http://schemas.microsoft.com/office/drawing/2014/chartex" xmlns:cx1="http://schemas.microsoft.com/office/drawing/2015/9/8/chartex" xmlns:cx2="http://schemas.microsoft.com/office/drawing/2015/10/21/chartex" xmlns:cx3="http://schemas.microsoft.com/office/drawing/2016/5/9/chartex" xmlns:cx4="http://schemas.microsoft.com/office/drawing/2016/5/10/chartex" xmlns:cx5="http://schemas.microsoft.com/office/drawing/2016/5/11/chartex" xmlns:cx6="http://schemas.microsoft.com/office/drawing/2016/5/12/chartex" xmlns:cx7="http://schemas.microsoft.com/office/drawing/2016/5/13/chartex" xmlns:cx8="http://schemas.microsoft.com/office/drawing/2016/5/14/chartex" xmlns:mc="http://schemas.openxmlformats.org/markup-compatibility/2006" xmlns:aink="http://schemas.microsoft.com/office/drawing/2016/ink" xmlns:am3d="http://schemas.microsoft.com/office/drawing/2017/model3d" xmlns:o="urn:schemas-microsoft-com:office:office" xmlns:oel="http://schemas.microsoft.com/office/2019/extlst" xmlns:r="http://schemas.openxmlformats.org/officeDocument/2006/relationships" xmlns:m="http://schemas.openxmlformats.org/officeDocument/2006/math" xmlns:v="urn:schemas-microsoft-com:vml" xmlns:wp14="http://schemas.microsoft.com/office/word/2010/wordprocessingDrawing" xmlns:wp="http://schemas.openxmlformats.org/drawingml/2006/wordprocessingDrawing" xmlns:w10="urn:schemas-microsoft-com:office:word" xmlns:w="http://schemas.openxmlformats.org/wordprocessingml/2006/main" xmlns:w14="http://schemas.microsoft.com/office/word/2010/wordml" xmlns:w15="http://schemas.microsoft.com/office/word/2012/wordml" xmlns:w16cex="http://schemas.microsoft.com/office/word/2018/wordml/cex" xmlns:w16cid="http://schemas.microsoft.com/office/word/2016/wordml/cid" xmlns:w16="http://schemas.microsoft.com/office/word/2018/wordml" xmlns:w16sdtdh="http://schemas.microsoft.com/office/word/2020/wordml/sdtdatahash" xmlns:w16se="http://schemas.microsoft.com/office/word/2015/wordml/symex" xmlns:wpg="http://schemas.microsoft.com/office/word/2010/wordprocessingGroup" xmlns:wpi="http://schemas.microsoft.com/office/word/2010/wordprocessingInk" xmlns:wne="http://schemas.microsoft.com/office/word/2006/wordml" xmlns:wps="http://schemas.microsoft.com/office/word/2010/wordprocessingShape" mc:Ignorable="w14 w15 w16se w16cid w16 w16cex w16sdtdh wp14">
   <w:footnote w:type="separator" w:id="-1">
     <w:p>
       <w:r>
@@ -3228,7 +3065,7 @@
 </file>
 
 <file path=word/header1.xml><?xml version="1.0" encoding="utf-8"?>
-<w:hdr xmlns:wpc="http://schemas.microsoft.com/office/word/2010/wordprocessingCanvas" xmlns:cx="http://schemas.microsoft.com/office/drawing/2014/chartex" xmlns:cx1="http://schemas.microsoft.com/office/drawing/2015/9/8/chartex" xmlns:cx2="http://schemas.microsoft.com/office/drawing/2015/10/21/chartex" xmlns:cx3="http://schemas.microsoft.com/office/drawing/2016/5/9/chartex" xmlns:cx4="http://schemas.microsoft.com/office/drawing/2016/5/10/chartex" xmlns:cx5="http://schemas.microsoft.com/office/drawing/2016/5/11/chartex" xmlns:cx6="http://schemas.microsoft.com/office/drawing/2016/5/12/chartex" xmlns:cx7="http://schemas.microsoft.com/office/drawing/2016/5/13/chartex" xmlns:cx8="http://schemas.microsoft.com/office/drawing/2016/5/14/chartex" xmlns:mc="http://schemas.openxmlformats.org/markup-compatibility/2006" xmlns:aink="http://schemas.microsoft.com/office/drawing/2016/ink" xmlns:am3d="http://schemas.microsoft.com/office/drawing/2017/model3d" xmlns:o="urn:schemas-microsoft-com:office:office" xmlns:r="http://schemas.openxmlformats.org/officeDocument/2006/relationships" xmlns:m="http://schemas.openxmlformats.org/officeDocument/2006/math" xmlns:v="urn:schemas-microsoft-com:vml" xmlns:wp14="http://schemas.microsoft.com/office/word/2010/wordprocessingDrawing" xmlns:wp="http://schemas.openxmlformats.org/drawingml/2006/wordprocessingDrawing" xmlns:w10="urn:schemas-microsoft-com:office:word" xmlns:w="http://schemas.openxmlformats.org/wordprocessingml/2006/main" xmlns:w14="http://schemas.microsoft.com/office/word/2010/wordml" xmlns:w15="http://schemas.microsoft.com/office/word/2012/wordml" xmlns:w16cid="http://schemas.microsoft.com/office/word/2016/wordml/cid" xmlns:w16se="http://schemas.microsoft.com/office/word/2015/wordml/symex" xmlns:wpg="http://schemas.microsoft.com/office/word/2010/wordprocessingGroup" xmlns:wpi="http://schemas.microsoft.com/office/word/2010/wordprocessingInk" xmlns:wne="http://schemas.microsoft.com/office/word/2006/wordml" xmlns:wps="http://schemas.microsoft.com/office/word/2010/wordprocessingShape" mc:Ignorable="w14 w15 w16se w16cid wp14">
+<w:hdr xmlns:wpc="http://schemas.microsoft.com/office/word/2010/wordprocessingCanvas" xmlns:cx="http://schemas.microsoft.com/office/drawing/2014/chartex" xmlns:cx1="http://schemas.microsoft.com/office/drawing/2015/9/8/chartex" xmlns:cx2="http://schemas.microsoft.com/office/drawing/2015/10/21/chartex" xmlns:cx3="http://schemas.microsoft.com/office/drawing/2016/5/9/chartex" xmlns:cx4="http://schemas.microsoft.com/office/drawing/2016/5/10/chartex" xmlns:cx5="http://schemas.microsoft.com/office/drawing/2016/5/11/chartex" xmlns:cx6="http://schemas.microsoft.com/office/drawing/2016/5/12/chartex" xmlns:cx7="http://schemas.microsoft.com/office/drawing/2016/5/13/chartex" xmlns:cx8="http://schemas.microsoft.com/office/drawing/2016/5/14/chartex" xmlns:mc="http://schemas.openxmlformats.org/markup-compatibility/2006" xmlns:aink="http://schemas.microsoft.com/office/drawing/2016/ink" xmlns:am3d="http://schemas.microsoft.com/office/drawing/2017/model3d" xmlns:o="urn:schemas-microsoft-com:office:office" xmlns:oel="http://schemas.microsoft.com/office/2019/extlst" xmlns:r="http://schemas.openxmlformats.org/officeDocument/2006/relationships" xmlns:m="http://schemas.openxmlformats.org/officeDocument/2006/math" xmlns:v="urn:schemas-microsoft-com:vml" xmlns:wp14="http://schemas.microsoft.com/office/word/2010/wordprocessingDrawing" xmlns:wp="http://schemas.openxmlformats.org/drawingml/2006/wordprocessingDrawing" xmlns:w10="urn:schemas-microsoft-com:office:word" xmlns:w="http://schemas.openxmlformats.org/wordprocessingml/2006/main" xmlns:w14="http://schemas.microsoft.com/office/word/2010/wordml" xmlns:w15="http://schemas.microsoft.com/office/word/2012/wordml" xmlns:w16cex="http://schemas.microsoft.com/office/word/2018/wordml/cex" xmlns:w16cid="http://schemas.microsoft.com/office/word/2016/wordml/cid" xmlns:w16="http://schemas.microsoft.com/office/word/2018/wordml" xmlns:w16sdtdh="http://schemas.microsoft.com/office/word/2020/wordml/sdtdatahash" xmlns:w16se="http://schemas.microsoft.com/office/word/2015/wordml/symex" xmlns:wpg="http://schemas.microsoft.com/office/word/2010/wordprocessingGroup" xmlns:wpi="http://schemas.microsoft.com/office/word/2010/wordprocessingInk" xmlns:wne="http://schemas.microsoft.com/office/word/2006/wordml" xmlns:wps="http://schemas.microsoft.com/office/word/2010/wordprocessingShape" mc:Ignorable="w14 w15 w16se w16cid w16 w16cex w16sdtdh wp14">
   <w:p>
     <w:pPr>
       <w:pStyle w:val="Header"/>
@@ -3295,7 +3132,7 @@
 </file>
 
 <file path=word/numbering.xml><?xml version="1.0" encoding="utf-8"?>
-<w:numbering xmlns:wpc="http://schemas.microsoft.com/office/word/2010/wordprocessingCanvas" xmlns:cx="http://schemas.microsoft.com/office/drawing/2014/chartex" xmlns:cx1="http://schemas.microsoft.com/office/drawing/2015/9/8/chartex" xmlns:cx2="http://schemas.microsoft.com/office/drawing/2015/10/21/chartex" xmlns:cx3="http://schemas.microsoft.com/office/drawing/2016/5/9/chartex" xmlns:cx4="http://schemas.microsoft.com/office/drawing/2016/5/10/chartex" xmlns:cx5="http://schemas.microsoft.com/office/drawing/2016/5/11/chartex" xmlns:cx6="http://schemas.microsoft.com/office/drawing/2016/5/12/chartex" xmlns:cx7="http://schemas.microsoft.com/office/drawing/2016/5/13/chartex" xmlns:cx8="http://schemas.microsoft.com/office/drawing/2016/5/14/chartex" xmlns:mc="http://schemas.openxmlformats.org/markup-compatibility/2006" xmlns:aink="http://schemas.microsoft.com/office/drawing/2016/ink" xmlns:am3d="http://schemas.microsoft.com/office/drawing/2017/model3d" xmlns:o="urn:schemas-microsoft-com:office:office" xmlns:r="http://schemas.openxmlformats.org/officeDocument/2006/relationships" xmlns:m="http://schemas.openxmlformats.org/officeDocument/2006/math" xmlns:v="urn:schemas-microsoft-com:vml" xmlns:wp14="http://schemas.microsoft.com/office/word/2010/wordprocessingDrawing" xmlns:wp="http://schemas.openxmlformats.org/drawingml/2006/wordprocessingDrawing" xmlns:w10="urn:schemas-microsoft-com:office:word" xmlns:w="http://schemas.openxmlformats.org/wordprocessingml/2006/main" xmlns:w14="http://schemas.microsoft.com/office/word/2010/wordml" xmlns:w15="http://schemas.microsoft.com/office/word/2012/wordml" xmlns:w16cid="http://schemas.microsoft.com/office/word/2016/wordml/cid" xmlns:w16se="http://schemas.microsoft.com/office/word/2015/wordml/symex" xmlns:wpg="http://schemas.microsoft.com/office/word/2010/wordprocessingGroup" xmlns:wpi="http://schemas.microsoft.com/office/word/2010/wordprocessingInk" xmlns:wne="http://schemas.microsoft.com/office/word/2006/wordml" xmlns:wps="http://schemas.microsoft.com/office/word/2010/wordprocessingShape" mc:Ignorable="w14 w15 w16se w16cid wp14">
+<w:numbering xmlns:wpc="http://schemas.microsoft.com/office/word/2010/wordprocessingCanvas" xmlns:cx="http://schemas.microsoft.com/office/drawing/2014/chartex" xmlns:cx1="http://schemas.microsoft.com/office/drawing/2015/9/8/chartex" xmlns:cx2="http://schemas.microsoft.com/office/drawing/2015/10/21/chartex" xmlns:cx3="http://schemas.microsoft.com/office/drawing/2016/5/9/chartex" xmlns:cx4="http://schemas.microsoft.com/office/drawing/2016/5/10/chartex" xmlns:cx5="http://schemas.microsoft.com/office/drawing/2016/5/11/chartex" xmlns:cx6="http://schemas.microsoft.com/office/drawing/2016/5/12/chartex" xmlns:cx7="http://schemas.microsoft.com/office/drawing/2016/5/13/chartex" xmlns:cx8="http://schemas.microsoft.com/office/drawing/2016/5/14/chartex" xmlns:mc="http://schemas.openxmlformats.org/markup-compatibility/2006" xmlns:aink="http://schemas.microsoft.com/office/drawing/2016/ink" xmlns:am3d="http://schemas.microsoft.com/office/drawing/2017/model3d" xmlns:o="urn:schemas-microsoft-com:office:office" xmlns:oel="http://schemas.microsoft.com/office/2019/extlst" xmlns:r="http://schemas.openxmlformats.org/officeDocument/2006/relationships" xmlns:m="http://schemas.openxmlformats.org/officeDocument/2006/math" xmlns:v="urn:schemas-microsoft-com:vml" xmlns:wp14="http://schemas.microsoft.com/office/word/2010/wordprocessingDrawing" xmlns:wp="http://schemas.openxmlformats.org/drawingml/2006/wordprocessingDrawing" xmlns:w10="urn:schemas-microsoft-com:office:word" xmlns:w="http://schemas.openxmlformats.org/wordprocessingml/2006/main" xmlns:w14="http://schemas.microsoft.com/office/word/2010/wordml" xmlns:w15="http://schemas.microsoft.com/office/word/2012/wordml" xmlns:w16cex="http://schemas.microsoft.com/office/word/2018/wordml/cex" xmlns:w16cid="http://schemas.microsoft.com/office/word/2016/wordml/cid" xmlns:w16="http://schemas.microsoft.com/office/word/2018/wordml" xmlns:w16sdtdh="http://schemas.microsoft.com/office/word/2020/wordml/sdtdatahash" xmlns:w16se="http://schemas.microsoft.com/office/word/2015/wordml/symex" xmlns:wpg="http://schemas.microsoft.com/office/word/2010/wordprocessingGroup" xmlns:wpi="http://schemas.microsoft.com/office/word/2010/wordprocessingInk" xmlns:wne="http://schemas.microsoft.com/office/word/2006/wordml" xmlns:wps="http://schemas.microsoft.com/office/word/2010/wordprocessingShape" mc:Ignorable="w14 w15 w16se w16cid w16 w16cex w16sdtdh wp14">
   <w:abstractNum w:abstractNumId="0" w15:restartNumberingAfterBreak="0">
     <w:nsid w:val="41D2625D"/>
     <w:multiLevelType w:val="hybridMultilevel"/>
@@ -3861,19 +3698,19 @@
       </w:rPr>
     </w:lvl>
   </w:abstractNum>
-  <w:num w:numId="1">
+  <w:num w:numId="1" w16cid:durableId="305204586">
     <w:abstractNumId w:val="2"/>
   </w:num>
-  <w:num w:numId="2">
+  <w:num w:numId="2" w16cid:durableId="262109308">
     <w:abstractNumId w:val="1"/>
   </w:num>
-  <w:num w:numId="3">
+  <w:num w:numId="3" w16cid:durableId="1148090315">
     <w:abstractNumId w:val="0"/>
   </w:num>
-  <w:num w:numId="4">
+  <w:num w:numId="4" w16cid:durableId="17048248">
     <w:abstractNumId w:val="3"/>
   </w:num>
-  <w:num w:numId="5">
+  <w:num w:numId="5" w16cid:durableId="438456669">
     <w:abstractNumId w:val="4"/>
   </w:num>
   <w:numIdMacAtCleanup w:val="5"/>
@@ -3881,7 +3718,7 @@
 </file>
 
 <file path=word/styles.xml><?xml version="1.0" encoding="utf-8"?>
-<w:styles xmlns:mc="http://schemas.openxmlformats.org/markup-compatibility/2006" xmlns:r="http://schemas.openxmlformats.org/officeDocument/2006/relationships" xmlns:w="http://schemas.openxmlformats.org/wordprocessingml/2006/main" xmlns:w14="http://schemas.microsoft.com/office/word/2010/wordml" xmlns:w15="http://schemas.microsoft.com/office/word/2012/wordml" xmlns:w16cid="http://schemas.microsoft.com/office/word/2016/wordml/cid" xmlns:w16se="http://schemas.microsoft.com/office/word/2015/wordml/symex" mc:Ignorable="w14 w15 w16se w16cid">
+<w:styles xmlns:mc="http://schemas.openxmlformats.org/markup-compatibility/2006" xmlns:r="http://schemas.openxmlformats.org/officeDocument/2006/relationships" xmlns:w="http://schemas.openxmlformats.org/wordprocessingml/2006/main" xmlns:w14="http://schemas.microsoft.com/office/word/2010/wordml" xmlns:w15="http://schemas.microsoft.com/office/word/2012/wordml" xmlns:w16cex="http://schemas.microsoft.com/office/word/2018/wordml/cex" xmlns:w16cid="http://schemas.microsoft.com/office/word/2016/wordml/cid" xmlns:w16="http://schemas.microsoft.com/office/word/2018/wordml" xmlns:w16sdtdh="http://schemas.microsoft.com/office/word/2020/wordml/sdtdatahash" xmlns:w16se="http://schemas.microsoft.com/office/word/2015/wordml/symex" mc:Ignorable="w14 w15 w16se w16cid w16 w16cex w16sdtdh">
   <w:docDefaults>
     <w:rPrDefault>
       <w:rPr>
@@ -3897,7 +3734,7 @@
       </w:pPr>
     </w:pPrDefault>
   </w:docDefaults>
-  <w:latentStyles w:defLockedState="0" w:defUIPriority="99" w:defSemiHidden="0" w:defUnhideWhenUsed="0" w:defQFormat="0" w:count="375">
+  <w:latentStyles w:defLockedState="0" w:defUIPriority="99" w:defSemiHidden="0" w:defUnhideWhenUsed="0" w:defQFormat="0" w:count="376">
     <w:lsdException w:name="Normal" w:uiPriority="1" w:qFormat="1"/>
     <w:lsdException w:name="heading 1" w:uiPriority="0" w:qFormat="1"/>
     <w:lsdException w:name="heading 2" w:semiHidden="1" w:uiPriority="1" w:unhideWhenUsed="1" w:qFormat="1"/>
@@ -4003,7 +3840,6 @@
     <w:lsdException w:name="HTML Sample" w:semiHidden="1" w:unhideWhenUsed="1"/>
     <w:lsdException w:name="HTML Typewriter" w:semiHidden="1" w:unhideWhenUsed="1"/>
     <w:lsdException w:name="HTML Variable" w:semiHidden="1" w:unhideWhenUsed="1"/>
-    <w:lsdException w:name="Normal Table" w:semiHidden="1" w:unhideWhenUsed="1"/>
     <w:lsdException w:name="annotation subject" w:semiHidden="1" w:unhideWhenUsed="1"/>
     <w:lsdException w:name="No List" w:semiHidden="1" w:unhideWhenUsed="1"/>
     <w:lsdException w:name="Outline List 1" w:semiHidden="1" w:unhideWhenUsed="1"/>
@@ -4050,10 +3886,8 @@
     <w:lsdException w:name="Table Subtle 2" w:semiHidden="1" w:unhideWhenUsed="1"/>
     <w:lsdException w:name="Table Web 1" w:semiHidden="1" w:unhideWhenUsed="1"/>
     <w:lsdException w:name="Table Web 2" w:semiHidden="1" w:unhideWhenUsed="1"/>
-    <w:lsdException w:name="Table Web 3" w:semiHidden="1" w:unhideWhenUsed="1"/>
     <w:lsdException w:name="Balloon Text" w:semiHidden="1" w:unhideWhenUsed="1"/>
     <w:lsdException w:name="Table Grid" w:uiPriority="39"/>
-    <w:lsdException w:name="Table Theme" w:semiHidden="1" w:unhideWhenUsed="1"/>
     <w:lsdException w:name="Placeholder Text" w:semiHidden="1"/>
     <w:lsdException w:name="No Spacing" w:uiPriority="1" w:qFormat="1"/>
     <w:lsdException w:name="Light Shading" w:uiPriority="60"/>
@@ -4273,6 +4107,7 @@
     <w:lsdException w:name="Smart Hyperlink" w:semiHidden="1" w:unhideWhenUsed="1"/>
     <w:lsdException w:name="Hashtag" w:semiHidden="1" w:unhideWhenUsed="1"/>
     <w:lsdException w:name="Unresolved Mention" w:semiHidden="1" w:unhideWhenUsed="1"/>
+    <w:lsdException w:name="Smart Link" w:semiHidden="1" w:unhideWhenUsed="1"/>
   </w:latentStyles>
   <w:style w:type="paragraph" w:default="1" w:styleId="Normal">
     <w:name w:val="Normal"/>

</xml_diff>

<commit_message>
Finished Controller Component of A21
</commit_message>
<xml_diff>
--- a/A21/CST8221_JAP_F22-A21-AnswerTemplate.docx
+++ b/A21/CST8221_JAP_F22-A21-AnswerTemplate.docx
@@ -2048,6 +2048,419 @@
     </w:p>
     <w:p>
       <w:pPr>
+        <w:tabs>
+          <w:tab w:val="left" w:pos="1553"/>
+        </w:tabs>
+        <w:spacing w:before="120" w:after="120"/>
+        <w:ind w:right="38"/>
+        <w:jc w:val="both"/>
+        <w:rPr>
+          <w:rFonts w:ascii="Arial" w:eastAsia="Arial" w:hAnsi="Arial" w:cs="Arial"/>
+          <w:iCs/>
+          <w:spacing w:val="-2"/>
+          <w:sz w:val="24"/>
+          <w:szCs w:val="24"/>
+        </w:rPr>
+      </w:pPr>
+      <w:r>
+        <w:rPr>
+          <w:rFonts w:ascii="Arial" w:eastAsia="Arial" w:hAnsi="Arial" w:cs="Arial"/>
+          <w:iCs/>
+          <w:spacing w:val="-2"/>
+          <w:sz w:val="24"/>
+          <w:szCs w:val="24"/>
+        </w:rPr>
+        <w:t>Object: resetButton</w:t>
+      </w:r>
+    </w:p>
+    <w:p>
+      <w:pPr>
+        <w:pStyle w:val="ListParagraph"/>
+        <w:numPr>
+          <w:ilvl w:val="0"/>
+          <w:numId w:val="6"/>
+        </w:numPr>
+        <w:tabs>
+          <w:tab w:val="left" w:pos="1553"/>
+        </w:tabs>
+        <w:spacing w:before="120" w:after="120"/>
+        <w:ind w:right="38"/>
+        <w:jc w:val="both"/>
+        <w:rPr>
+          <w:rFonts w:ascii="Arial" w:eastAsia="Arial" w:hAnsi="Arial" w:cs="Arial"/>
+          <w:iCs/>
+          <w:spacing w:val="-2"/>
+          <w:sz w:val="24"/>
+          <w:szCs w:val="24"/>
+        </w:rPr>
+      </w:pPr>
+      <w:r>
+        <w:rPr>
+          <w:rFonts w:ascii="Arial" w:eastAsia="Arial" w:hAnsi="Arial" w:cs="Arial"/>
+          <w:iCs/>
+          <w:spacing w:val="-2"/>
+          <w:sz w:val="24"/>
+          <w:szCs w:val="24"/>
+        </w:rPr>
+        <w:t>Event: mouseClicked -&gt; method: resetGame()</w:t>
+      </w:r>
+    </w:p>
+    <w:p>
+      <w:pPr>
+        <w:tabs>
+          <w:tab w:val="left" w:pos="1553"/>
+        </w:tabs>
+        <w:spacing w:before="120" w:after="120"/>
+        <w:ind w:right="38"/>
+        <w:jc w:val="both"/>
+        <w:rPr>
+          <w:rFonts w:ascii="Arial" w:eastAsia="Arial" w:hAnsi="Arial" w:cs="Arial"/>
+          <w:iCs/>
+          <w:spacing w:val="-2"/>
+          <w:sz w:val="24"/>
+          <w:szCs w:val="24"/>
+        </w:rPr>
+      </w:pPr>
+      <w:r>
+        <w:rPr>
+          <w:rFonts w:ascii="Arial" w:eastAsia="Arial" w:hAnsi="Arial" w:cs="Arial"/>
+          <w:iCs/>
+          <w:spacing w:val="-2"/>
+          <w:sz w:val="24"/>
+          <w:szCs w:val="24"/>
+        </w:rPr>
+        <w:t>Object: typeChoice</w:t>
+      </w:r>
+    </w:p>
+    <w:p>
+      <w:pPr>
+        <w:pStyle w:val="ListParagraph"/>
+        <w:numPr>
+          <w:ilvl w:val="0"/>
+          <w:numId w:val="6"/>
+        </w:numPr>
+        <w:tabs>
+          <w:tab w:val="left" w:pos="1553"/>
+        </w:tabs>
+        <w:spacing w:before="120" w:after="120"/>
+        <w:ind w:right="38"/>
+        <w:jc w:val="both"/>
+        <w:rPr>
+          <w:rFonts w:ascii="Arial" w:eastAsia="Arial" w:hAnsi="Arial" w:cs="Arial"/>
+          <w:iCs/>
+          <w:spacing w:val="-2"/>
+          <w:sz w:val="24"/>
+          <w:szCs w:val="24"/>
+        </w:rPr>
+      </w:pPr>
+      <w:r>
+        <w:rPr>
+          <w:rFonts w:ascii="Arial" w:eastAsia="Arial" w:hAnsi="Arial" w:cs="Arial"/>
+          <w:iCs/>
+          <w:spacing w:val="-2"/>
+          <w:sz w:val="24"/>
+          <w:szCs w:val="24"/>
+        </w:rPr>
+        <w:t>Event: actionPerformed -&gt; method: changeType()</w:t>
+      </w:r>
+    </w:p>
+    <w:p>
+      <w:pPr>
+        <w:tabs>
+          <w:tab w:val="left" w:pos="1553"/>
+        </w:tabs>
+        <w:spacing w:before="120" w:after="120"/>
+        <w:ind w:right="38"/>
+        <w:jc w:val="both"/>
+        <w:rPr>
+          <w:rFonts w:ascii="Arial" w:eastAsia="Arial" w:hAnsi="Arial" w:cs="Arial"/>
+          <w:iCs/>
+          <w:spacing w:val="-2"/>
+          <w:sz w:val="24"/>
+          <w:szCs w:val="24"/>
+        </w:rPr>
+      </w:pPr>
+      <w:r>
+        <w:rPr>
+          <w:rFonts w:ascii="Arial" w:eastAsia="Arial" w:hAnsi="Arial" w:cs="Arial"/>
+          <w:iCs/>
+          <w:spacing w:val="-2"/>
+          <w:sz w:val="24"/>
+          <w:szCs w:val="24"/>
+        </w:rPr>
+        <w:t>Object: showButton</w:t>
+      </w:r>
+    </w:p>
+    <w:p>
+      <w:pPr>
+        <w:pStyle w:val="ListParagraph"/>
+        <w:numPr>
+          <w:ilvl w:val="0"/>
+          <w:numId w:val="6"/>
+        </w:numPr>
+        <w:tabs>
+          <w:tab w:val="left" w:pos="1553"/>
+        </w:tabs>
+        <w:spacing w:before="120" w:after="120"/>
+        <w:ind w:right="38"/>
+        <w:jc w:val="both"/>
+        <w:rPr>
+          <w:rFonts w:ascii="Arial" w:eastAsia="Arial" w:hAnsi="Arial" w:cs="Arial"/>
+          <w:iCs/>
+          <w:spacing w:val="-2"/>
+          <w:sz w:val="24"/>
+          <w:szCs w:val="24"/>
+        </w:rPr>
+      </w:pPr>
+      <w:r>
+        <w:rPr>
+          <w:rFonts w:ascii="Arial" w:eastAsia="Arial" w:hAnsi="Arial" w:cs="Arial"/>
+          <w:iCs/>
+          <w:spacing w:val="-2"/>
+          <w:sz w:val="24"/>
+          <w:szCs w:val="24"/>
+        </w:rPr>
+        <w:t>Event: mouseClicked -&gt; method: showSolution()</w:t>
+      </w:r>
+    </w:p>
+    <w:p>
+      <w:pPr>
+        <w:tabs>
+          <w:tab w:val="left" w:pos="1553"/>
+        </w:tabs>
+        <w:spacing w:before="120" w:after="120"/>
+        <w:ind w:right="38"/>
+        <w:jc w:val="both"/>
+        <w:rPr>
+          <w:rFonts w:ascii="Arial" w:eastAsia="Arial" w:hAnsi="Arial" w:cs="Arial"/>
+          <w:iCs/>
+          <w:spacing w:val="-2"/>
+          <w:sz w:val="24"/>
+          <w:szCs w:val="24"/>
+        </w:rPr>
+      </w:pPr>
+      <w:r>
+        <w:rPr>
+          <w:rFonts w:ascii="Arial" w:eastAsia="Arial" w:hAnsi="Arial" w:cs="Arial"/>
+          <w:iCs/>
+          <w:spacing w:val="-2"/>
+          <w:sz w:val="24"/>
+          <w:szCs w:val="24"/>
+        </w:rPr>
+        <w:t>Object: hideButton</w:t>
+      </w:r>
+    </w:p>
+    <w:p>
+      <w:pPr>
+        <w:pStyle w:val="ListParagraph"/>
+        <w:numPr>
+          <w:ilvl w:val="0"/>
+          <w:numId w:val="6"/>
+        </w:numPr>
+        <w:tabs>
+          <w:tab w:val="left" w:pos="1553"/>
+        </w:tabs>
+        <w:spacing w:before="120" w:after="120"/>
+        <w:ind w:right="38"/>
+        <w:jc w:val="both"/>
+        <w:rPr>
+          <w:rFonts w:ascii="Arial" w:eastAsia="Arial" w:hAnsi="Arial" w:cs="Arial"/>
+          <w:iCs/>
+          <w:spacing w:val="-2"/>
+          <w:sz w:val="24"/>
+          <w:szCs w:val="24"/>
+        </w:rPr>
+      </w:pPr>
+      <w:r>
+        <w:rPr>
+          <w:rFonts w:ascii="Arial" w:eastAsia="Arial" w:hAnsi="Arial" w:cs="Arial"/>
+          <w:iCs/>
+          <w:spacing w:val="-2"/>
+          <w:sz w:val="24"/>
+          <w:szCs w:val="24"/>
+        </w:rPr>
+        <w:t>Event: mouseClicked -&gt; method: hideSolution()</w:t>
+      </w:r>
+    </w:p>
+    <w:p>
+      <w:pPr>
+        <w:tabs>
+          <w:tab w:val="left" w:pos="1553"/>
+        </w:tabs>
+        <w:spacing w:before="120" w:after="120"/>
+        <w:ind w:right="38"/>
+        <w:jc w:val="both"/>
+        <w:rPr>
+          <w:rFonts w:ascii="Arial" w:eastAsia="Arial" w:hAnsi="Arial" w:cs="Arial"/>
+          <w:iCs/>
+          <w:spacing w:val="-2"/>
+          <w:sz w:val="24"/>
+          <w:szCs w:val="24"/>
+        </w:rPr>
+      </w:pPr>
+      <w:r>
+        <w:rPr>
+          <w:rFonts w:ascii="Arial" w:eastAsia="Arial" w:hAnsi="Arial" w:cs="Arial"/>
+          <w:iCs/>
+          <w:spacing w:val="-2"/>
+          <w:sz w:val="24"/>
+          <w:szCs w:val="24"/>
+        </w:rPr>
+        <w:t>Object: dimComboBox</w:t>
+      </w:r>
+    </w:p>
+    <w:p>
+      <w:pPr>
+        <w:pStyle w:val="ListParagraph"/>
+        <w:numPr>
+          <w:ilvl w:val="0"/>
+          <w:numId w:val="6"/>
+        </w:numPr>
+        <w:tabs>
+          <w:tab w:val="left" w:pos="1553"/>
+        </w:tabs>
+        <w:spacing w:before="120" w:after="120"/>
+        <w:ind w:right="38"/>
+        <w:jc w:val="both"/>
+        <w:rPr>
+          <w:rFonts w:ascii="Arial" w:eastAsia="Arial" w:hAnsi="Arial" w:cs="Arial"/>
+          <w:iCs/>
+          <w:spacing w:val="-2"/>
+          <w:sz w:val="24"/>
+          <w:szCs w:val="24"/>
+        </w:rPr>
+      </w:pPr>
+      <w:r>
+        <w:rPr>
+          <w:rFonts w:ascii="Arial" w:eastAsia="Arial" w:hAnsi="Arial" w:cs="Arial"/>
+          <w:iCs/>
+          <w:spacing w:val="-2"/>
+          <w:sz w:val="24"/>
+          <w:szCs w:val="24"/>
+        </w:rPr>
+        <w:t>Event: actionPerformed -&gt; method: changeDim()</w:t>
+      </w:r>
+    </w:p>
+    <w:p>
+      <w:pPr>
+        <w:tabs>
+          <w:tab w:val="left" w:pos="1553"/>
+        </w:tabs>
+        <w:spacing w:before="120" w:after="120"/>
+        <w:ind w:right="38"/>
+        <w:jc w:val="both"/>
+        <w:rPr>
+          <w:rFonts w:ascii="Arial" w:eastAsia="Arial" w:hAnsi="Arial" w:cs="Arial"/>
+          <w:iCs/>
+          <w:spacing w:val="-2"/>
+          <w:sz w:val="24"/>
+          <w:szCs w:val="24"/>
+        </w:rPr>
+      </w:pPr>
+      <w:r>
+        <w:rPr>
+          <w:rFonts w:ascii="Arial" w:eastAsia="Arial" w:hAnsi="Arial" w:cs="Arial"/>
+          <w:iCs/>
+          <w:spacing w:val="-2"/>
+          <w:sz w:val="24"/>
+          <w:szCs w:val="24"/>
+        </w:rPr>
+        <w:t>Object: designButton</w:t>
+      </w:r>
+    </w:p>
+    <w:p>
+      <w:pPr>
+        <w:pStyle w:val="ListParagraph"/>
+        <w:numPr>
+          <w:ilvl w:val="0"/>
+          <w:numId w:val="6"/>
+        </w:numPr>
+        <w:tabs>
+          <w:tab w:val="left" w:pos="1553"/>
+        </w:tabs>
+        <w:spacing w:before="120" w:after="120"/>
+        <w:ind w:right="38"/>
+        <w:jc w:val="both"/>
+        <w:rPr>
+          <w:rFonts w:ascii="Arial" w:eastAsia="Arial" w:hAnsi="Arial" w:cs="Arial"/>
+          <w:iCs/>
+          <w:spacing w:val="-2"/>
+          <w:sz w:val="24"/>
+          <w:szCs w:val="24"/>
+        </w:rPr>
+      </w:pPr>
+      <w:r>
+        <w:rPr>
+          <w:rFonts w:ascii="Arial" w:eastAsia="Arial" w:hAnsi="Arial" w:cs="Arial"/>
+          <w:iCs/>
+          <w:spacing w:val="-2"/>
+          <w:sz w:val="24"/>
+          <w:szCs w:val="24"/>
+        </w:rPr>
+        <w:t>Event: actionPerformed -&gt; method: enableDesignMode()</w:t>
+      </w:r>
+    </w:p>
+    <w:p>
+      <w:pPr>
+        <w:tabs>
+          <w:tab w:val="left" w:pos="1553"/>
+        </w:tabs>
+        <w:spacing w:before="120" w:after="120"/>
+        <w:ind w:right="38"/>
+        <w:jc w:val="both"/>
+        <w:rPr>
+          <w:rFonts w:ascii="Arial" w:eastAsia="Arial" w:hAnsi="Arial" w:cs="Arial"/>
+          <w:iCs/>
+          <w:spacing w:val="-2"/>
+          <w:sz w:val="24"/>
+          <w:szCs w:val="24"/>
+        </w:rPr>
+      </w:pPr>
+      <w:r>
+        <w:rPr>
+          <w:rFonts w:ascii="Arial" w:eastAsia="Arial" w:hAnsi="Arial" w:cs="Arial"/>
+          <w:iCs/>
+          <w:spacing w:val="-2"/>
+          <w:sz w:val="24"/>
+          <w:szCs w:val="24"/>
+        </w:rPr>
+        <w:t>Object: playMode</w:t>
+      </w:r>
+    </w:p>
+    <w:p>
+      <w:pPr>
+        <w:pStyle w:val="ListParagraph"/>
+        <w:numPr>
+          <w:ilvl w:val="0"/>
+          <w:numId w:val="6"/>
+        </w:numPr>
+        <w:tabs>
+          <w:tab w:val="left" w:pos="1553"/>
+        </w:tabs>
+        <w:spacing w:before="120" w:after="120"/>
+        <w:ind w:right="38"/>
+        <w:jc w:val="both"/>
+        <w:rPr>
+          <w:rFonts w:ascii="Arial" w:eastAsia="Arial" w:hAnsi="Arial" w:cs="Arial"/>
+          <w:iCs/>
+          <w:spacing w:val="-2"/>
+          <w:sz w:val="24"/>
+          <w:szCs w:val="24"/>
+        </w:rPr>
+      </w:pPr>
+      <w:r>
+        <w:rPr>
+          <w:rFonts w:ascii="Arial" w:eastAsia="Arial" w:hAnsi="Arial" w:cs="Arial"/>
+          <w:iCs/>
+          <w:spacing w:val="-2"/>
+          <w:sz w:val="24"/>
+          <w:szCs w:val="24"/>
+        </w:rPr>
+        <w:t>Event: actionPerformed -&gt; method: enablePlayMode()</w:t>
+      </w:r>
+    </w:p>
+    <w:p>
+      <w:pPr>
         <w:pStyle w:val="ListParagraph"/>
         <w:pBdr>
           <w:top w:val="single" w:sz="4" w:space="1" w:color="auto"/>
@@ -2746,7 +3159,6 @@
           <w:b/>
           <w:bCs/>
         </w:rPr>
-        <w:lastRenderedPageBreak/>
         <w:t>Other</w:t>
       </w:r>
       <w:r>
@@ -3473,6 +3885,118 @@
     </w:lvl>
   </w:abstractNum>
   <w:abstractNum w:abstractNumId="3" w15:restartNumberingAfterBreak="0">
+    <w:nsid w:val="52BB1358"/>
+    <w:multiLevelType w:val="hybridMultilevel"/>
+    <w:tmpl w:val="8A3A5152"/>
+    <w:lvl w:ilvl="0" w:tplc="6E705AC4">
+      <w:numFmt w:val="bullet"/>
+      <w:lvlText w:val=""/>
+      <w:lvlJc w:val="left"/>
+      <w:pPr>
+        <w:ind w:left="720" w:hanging="360"/>
+      </w:pPr>
+      <w:rPr>
+        <w:rFonts w:ascii="Wingdings" w:eastAsia="Arial" w:hAnsi="Wingdings" w:cs="Arial" w:hint="default"/>
+      </w:rPr>
+    </w:lvl>
+    <w:lvl w:ilvl="1" w:tplc="10090003" w:tentative="1">
+      <w:start w:val="1"/>
+      <w:numFmt w:val="bullet"/>
+      <w:lvlText w:val="o"/>
+      <w:lvlJc w:val="left"/>
+      <w:pPr>
+        <w:ind w:left="1440" w:hanging="360"/>
+      </w:pPr>
+      <w:rPr>
+        <w:rFonts w:ascii="Courier New" w:hAnsi="Courier New" w:cs="Courier New" w:hint="default"/>
+      </w:rPr>
+    </w:lvl>
+    <w:lvl w:ilvl="2" w:tplc="10090005" w:tentative="1">
+      <w:start w:val="1"/>
+      <w:numFmt w:val="bullet"/>
+      <w:lvlText w:val=""/>
+      <w:lvlJc w:val="left"/>
+      <w:pPr>
+        <w:ind w:left="2160" w:hanging="360"/>
+      </w:pPr>
+      <w:rPr>
+        <w:rFonts w:ascii="Wingdings" w:hAnsi="Wingdings" w:hint="default"/>
+      </w:rPr>
+    </w:lvl>
+    <w:lvl w:ilvl="3" w:tplc="10090001" w:tentative="1">
+      <w:start w:val="1"/>
+      <w:numFmt w:val="bullet"/>
+      <w:lvlText w:val=""/>
+      <w:lvlJc w:val="left"/>
+      <w:pPr>
+        <w:ind w:left="2880" w:hanging="360"/>
+      </w:pPr>
+      <w:rPr>
+        <w:rFonts w:ascii="Symbol" w:hAnsi="Symbol" w:hint="default"/>
+      </w:rPr>
+    </w:lvl>
+    <w:lvl w:ilvl="4" w:tplc="10090003" w:tentative="1">
+      <w:start w:val="1"/>
+      <w:numFmt w:val="bullet"/>
+      <w:lvlText w:val="o"/>
+      <w:lvlJc w:val="left"/>
+      <w:pPr>
+        <w:ind w:left="3600" w:hanging="360"/>
+      </w:pPr>
+      <w:rPr>
+        <w:rFonts w:ascii="Courier New" w:hAnsi="Courier New" w:cs="Courier New" w:hint="default"/>
+      </w:rPr>
+    </w:lvl>
+    <w:lvl w:ilvl="5" w:tplc="10090005" w:tentative="1">
+      <w:start w:val="1"/>
+      <w:numFmt w:val="bullet"/>
+      <w:lvlText w:val=""/>
+      <w:lvlJc w:val="left"/>
+      <w:pPr>
+        <w:ind w:left="4320" w:hanging="360"/>
+      </w:pPr>
+      <w:rPr>
+        <w:rFonts w:ascii="Wingdings" w:hAnsi="Wingdings" w:hint="default"/>
+      </w:rPr>
+    </w:lvl>
+    <w:lvl w:ilvl="6" w:tplc="10090001" w:tentative="1">
+      <w:start w:val="1"/>
+      <w:numFmt w:val="bullet"/>
+      <w:lvlText w:val=""/>
+      <w:lvlJc w:val="left"/>
+      <w:pPr>
+        <w:ind w:left="5040" w:hanging="360"/>
+      </w:pPr>
+      <w:rPr>
+        <w:rFonts w:ascii="Symbol" w:hAnsi="Symbol" w:hint="default"/>
+      </w:rPr>
+    </w:lvl>
+    <w:lvl w:ilvl="7" w:tplc="10090003" w:tentative="1">
+      <w:start w:val="1"/>
+      <w:numFmt w:val="bullet"/>
+      <w:lvlText w:val="o"/>
+      <w:lvlJc w:val="left"/>
+      <w:pPr>
+        <w:ind w:left="5760" w:hanging="360"/>
+      </w:pPr>
+      <w:rPr>
+        <w:rFonts w:ascii="Courier New" w:hAnsi="Courier New" w:cs="Courier New" w:hint="default"/>
+      </w:rPr>
+    </w:lvl>
+    <w:lvl w:ilvl="8" w:tplc="10090005" w:tentative="1">
+      <w:start w:val="1"/>
+      <w:numFmt w:val="bullet"/>
+      <w:lvlText w:val=""/>
+      <w:lvlJc w:val="left"/>
+      <w:pPr>
+        <w:ind w:left="6480" w:hanging="360"/>
+      </w:pPr>
+      <w:rPr>
+        <w:rFonts w:ascii="Wingdings" w:hAnsi="Wingdings" w:hint="default"/>
+      </w:rPr>
+    </w:lvl>
+  </w:abstractNum>
+  <w:abstractNum w:abstractNumId="4" w15:restartNumberingAfterBreak="0">
     <w:nsid w:val="55A31064"/>
     <w:multiLevelType w:val="multilevel"/>
     <w:tmpl w:val="0B0039FA"/>
@@ -3585,7 +4109,7 @@
       </w:rPr>
     </w:lvl>
   </w:abstractNum>
-  <w:abstractNum w:abstractNumId="4" w15:restartNumberingAfterBreak="0">
+  <w:abstractNum w:abstractNumId="5" w15:restartNumberingAfterBreak="0">
     <w:nsid w:val="70751579"/>
     <w:multiLevelType w:val="multilevel"/>
     <w:tmpl w:val="0B0039FA"/>
@@ -3708,10 +4232,13 @@
     <w:abstractNumId w:val="0"/>
   </w:num>
   <w:num w:numId="4" w16cid:durableId="17048248">
-    <w:abstractNumId w:val="3"/>
+    <w:abstractNumId w:val="4"/>
   </w:num>
   <w:num w:numId="5" w16cid:durableId="438456669">
-    <w:abstractNumId w:val="4"/>
+    <w:abstractNumId w:val="5"/>
+  </w:num>
+  <w:num w:numId="6" w16cid:durableId="1679120517">
+    <w:abstractNumId w:val="3"/>
   </w:num>
   <w:numIdMacAtCleanup w:val="5"/>
 </w:numbering>
@@ -3840,6 +4367,7 @@
     <w:lsdException w:name="HTML Sample" w:semiHidden="1" w:unhideWhenUsed="1"/>
     <w:lsdException w:name="HTML Typewriter" w:semiHidden="1" w:unhideWhenUsed="1"/>
     <w:lsdException w:name="HTML Variable" w:semiHidden="1" w:unhideWhenUsed="1"/>
+    <w:lsdException w:name="Normal Table" w:semiHidden="1" w:unhideWhenUsed="1"/>
     <w:lsdException w:name="annotation subject" w:semiHidden="1" w:unhideWhenUsed="1"/>
     <w:lsdException w:name="No List" w:semiHidden="1" w:unhideWhenUsed="1"/>
     <w:lsdException w:name="Outline List 1" w:semiHidden="1" w:unhideWhenUsed="1"/>
@@ -3886,8 +4414,10 @@
     <w:lsdException w:name="Table Subtle 2" w:semiHidden="1" w:unhideWhenUsed="1"/>
     <w:lsdException w:name="Table Web 1" w:semiHidden="1" w:unhideWhenUsed="1"/>
     <w:lsdException w:name="Table Web 2" w:semiHidden="1" w:unhideWhenUsed="1"/>
+    <w:lsdException w:name="Table Web 3" w:semiHidden="1" w:unhideWhenUsed="1"/>
     <w:lsdException w:name="Balloon Text" w:semiHidden="1" w:unhideWhenUsed="1"/>
     <w:lsdException w:name="Table Grid" w:uiPriority="39"/>
+    <w:lsdException w:name="Table Theme" w:semiHidden="1" w:unhideWhenUsed="1"/>
     <w:lsdException w:name="Placeholder Text" w:semiHidden="1"/>
     <w:lsdException w:name="No Spacing" w:uiPriority="1" w:qFormat="1"/>
     <w:lsdException w:name="Light Shading" w:uiPriority="60"/>

</xml_diff>

<commit_message>
A21 - Finished Model and MVC details
</commit_message>
<xml_diff>
--- a/A21/CST8221_JAP_F22-A21-AnswerTemplate.docx
+++ b/A21/CST8221_JAP_F22-A21-AnswerTemplate.docx
@@ -913,6 +913,226 @@
     </w:p>
     <w:p>
       <w:pPr>
+        <w:spacing w:line="299" w:lineRule="exact"/>
+        <w:rPr>
+          <w:rFonts w:ascii="Times New Roman" w:eastAsia="Times New Roman" w:hAnsi="Times New Roman"/>
+          <w:sz w:val="24"/>
+        </w:rPr>
+      </w:pPr>
+      <w:r>
+        <w:rPr>
+          <w:rFonts w:ascii="Times New Roman" w:eastAsia="Times New Roman" w:hAnsi="Times New Roman"/>
+          <w:sz w:val="24"/>
+        </w:rPr>
+        <w:t>Class: JFrame</w:t>
+      </w:r>
+    </w:p>
+    <w:p>
+      <w:pPr>
+        <w:pStyle w:val="ListParagraph"/>
+        <w:numPr>
+          <w:ilvl w:val="0"/>
+          <w:numId w:val="7"/>
+        </w:numPr>
+        <w:spacing w:line="299" w:lineRule="exact"/>
+        <w:rPr>
+          <w:rFonts w:ascii="Times New Roman" w:eastAsia="Times New Roman" w:hAnsi="Times New Roman"/>
+          <w:sz w:val="24"/>
+        </w:rPr>
+      </w:pPr>
+      <w:r>
+        <w:rPr>
+          <w:rFonts w:ascii="Times New Roman" w:eastAsia="Times New Roman" w:hAnsi="Times New Roman"/>
+          <w:sz w:val="24"/>
+        </w:rPr>
+        <w:t>Object: “GameFrame”</w:t>
+      </w:r>
+    </w:p>
+    <w:p>
+      <w:pPr>
+        <w:spacing w:line="299" w:lineRule="exact"/>
+        <w:rPr>
+          <w:rFonts w:ascii="Times New Roman" w:eastAsia="Times New Roman" w:hAnsi="Times New Roman"/>
+          <w:sz w:val="24"/>
+        </w:rPr>
+      </w:pPr>
+      <w:r>
+        <w:rPr>
+          <w:rFonts w:ascii="Times New Roman" w:eastAsia="Times New Roman" w:hAnsi="Times New Roman"/>
+          <w:sz w:val="24"/>
+        </w:rPr>
+        <w:t>Class: JPanel</w:t>
+      </w:r>
+    </w:p>
+    <w:p>
+      <w:pPr>
+        <w:pStyle w:val="ListParagraph"/>
+        <w:numPr>
+          <w:ilvl w:val="0"/>
+          <w:numId w:val="7"/>
+        </w:numPr>
+        <w:spacing w:line="299" w:lineRule="exact"/>
+        <w:rPr>
+          <w:rFonts w:ascii="Times New Roman" w:eastAsia="Times New Roman" w:hAnsi="Times New Roman"/>
+          <w:sz w:val="24"/>
+        </w:rPr>
+      </w:pPr>
+      <w:r>
+        <w:rPr>
+          <w:rFonts w:ascii="Times New Roman" w:eastAsia="Times New Roman" w:hAnsi="Times New Roman"/>
+          <w:sz w:val="24"/>
+        </w:rPr>
+        <w:t>Object: “GameBoard”</w:t>
+      </w:r>
+    </w:p>
+    <w:p>
+      <w:pPr>
+        <w:spacing w:line="299" w:lineRule="exact"/>
+        <w:rPr>
+          <w:rFonts w:ascii="Times New Roman" w:eastAsia="Times New Roman" w:hAnsi="Times New Roman"/>
+          <w:sz w:val="24"/>
+        </w:rPr>
+      </w:pPr>
+      <w:r>
+        <w:rPr>
+          <w:rFonts w:ascii="Times New Roman" w:eastAsia="Times New Roman" w:hAnsi="Times New Roman"/>
+          <w:sz w:val="24"/>
+        </w:rPr>
+        <w:t>Class: JButtons</w:t>
+      </w:r>
+    </w:p>
+    <w:p>
+      <w:pPr>
+        <w:pStyle w:val="ListParagraph"/>
+        <w:numPr>
+          <w:ilvl w:val="0"/>
+          <w:numId w:val="7"/>
+        </w:numPr>
+        <w:spacing w:line="299" w:lineRule="exact"/>
+        <w:rPr>
+          <w:rFonts w:ascii="Times New Roman" w:eastAsia="Times New Roman" w:hAnsi="Times New Roman"/>
+          <w:sz w:val="24"/>
+        </w:rPr>
+      </w:pPr>
+      <w:r>
+        <w:rPr>
+          <w:rFonts w:ascii="Times New Roman" w:eastAsia="Times New Roman" w:hAnsi="Times New Roman"/>
+          <w:sz w:val="24"/>
+        </w:rPr>
+        <w:t>Objects: “GameMoveButton</w:t>
+      </w:r>
+      <w:r>
+        <w:rPr>
+          <w:rFonts w:ascii="Times New Roman" w:eastAsia="Times New Roman" w:hAnsi="Times New Roman"/>
+          <w:sz w:val="24"/>
+        </w:rPr>
+        <w:t>”,</w:t>
+      </w:r>
+      <w:r>
+        <w:rPr>
+          <w:rFonts w:ascii="Times New Roman" w:eastAsia="Times New Roman" w:hAnsi="Times New Roman"/>
+          <w:sz w:val="24"/>
+        </w:rPr>
+        <w:t xml:space="preserve"> </w:t>
+      </w:r>
+      <w:r>
+        <w:rPr>
+          <w:rFonts w:ascii="Times New Roman" w:eastAsia="Times New Roman" w:hAnsi="Times New Roman"/>
+          <w:sz w:val="24"/>
+        </w:rPr>
+        <w:t>“</w:t>
+      </w:r>
+      <w:r>
+        <w:rPr>
+          <w:rFonts w:ascii="Times New Roman" w:eastAsia="Times New Roman" w:hAnsi="Times New Roman"/>
+          <w:sz w:val="24"/>
+        </w:rPr>
+        <w:t>Sho</w:t>
+      </w:r>
+      <w:r>
+        <w:rPr>
+          <w:rFonts w:ascii="Times New Roman" w:eastAsia="Times New Roman" w:hAnsi="Times New Roman"/>
+          <w:sz w:val="24"/>
+        </w:rPr>
+        <w:t>wSolution”, “HideSolution,”, “Reset”</w:t>
+      </w:r>
+    </w:p>
+    <w:p>
+      <w:pPr>
+        <w:spacing w:line="299" w:lineRule="exact"/>
+        <w:rPr>
+          <w:rFonts w:ascii="Times New Roman" w:eastAsia="Times New Roman" w:hAnsi="Times New Roman"/>
+          <w:sz w:val="24"/>
+        </w:rPr>
+      </w:pPr>
+      <w:r>
+        <w:rPr>
+          <w:rFonts w:ascii="Times New Roman" w:eastAsia="Times New Roman" w:hAnsi="Times New Roman"/>
+          <w:sz w:val="24"/>
+        </w:rPr>
+        <w:t>Class: JLabels</w:t>
+      </w:r>
+    </w:p>
+    <w:p>
+      <w:pPr>
+        <w:pStyle w:val="ListParagraph"/>
+        <w:numPr>
+          <w:ilvl w:val="0"/>
+          <w:numId w:val="7"/>
+        </w:numPr>
+        <w:spacing w:line="299" w:lineRule="exact"/>
+        <w:rPr>
+          <w:rFonts w:ascii="Times New Roman" w:eastAsia="Times New Roman" w:hAnsi="Times New Roman"/>
+          <w:sz w:val="24"/>
+        </w:rPr>
+      </w:pPr>
+      <w:r>
+        <w:rPr>
+          <w:rFonts w:ascii="Times New Roman" w:eastAsia="Times New Roman" w:hAnsi="Times New Roman"/>
+          <w:sz w:val="24"/>
+        </w:rPr>
+        <w:t>Objects: “Mode”, “TimeElapsedLabel”, “TimeElapsed”, “DimLabel”, “SolutionLabel”, “TypeLabel”, “MovesLabel”, “Moves”, “PointsLabel”, “Points”</w:t>
+      </w:r>
+    </w:p>
+    <w:p>
+      <w:pPr>
+        <w:spacing w:line="299" w:lineRule="exact"/>
+        <w:rPr>
+          <w:rFonts w:ascii="Times New Roman" w:eastAsia="Times New Roman" w:hAnsi="Times New Roman"/>
+          <w:sz w:val="24"/>
+        </w:rPr>
+      </w:pPr>
+      <w:r>
+        <w:rPr>
+          <w:rFonts w:ascii="Times New Roman" w:eastAsia="Times New Roman" w:hAnsi="Times New Roman"/>
+          <w:sz w:val="24"/>
+        </w:rPr>
+        <w:t>Class: JComboBox</w:t>
+      </w:r>
+    </w:p>
+    <w:p>
+      <w:pPr>
+        <w:pStyle w:val="ListParagraph"/>
+        <w:numPr>
+          <w:ilvl w:val="0"/>
+          <w:numId w:val="7"/>
+        </w:numPr>
+        <w:spacing w:line="299" w:lineRule="exact"/>
+        <w:rPr>
+          <w:rFonts w:ascii="Times New Roman" w:eastAsia="Times New Roman" w:hAnsi="Times New Roman"/>
+          <w:sz w:val="24"/>
+        </w:rPr>
+      </w:pPr>
+      <w:r>
+        <w:rPr>
+          <w:rFonts w:ascii="Times New Roman" w:eastAsia="Times New Roman" w:hAnsi="Times New Roman"/>
+          <w:sz w:val="24"/>
+        </w:rPr>
+        <w:t>Objects: “Dim”</w:t>
+      </w:r>
+    </w:p>
+    <w:p>
+      <w:pPr>
         <w:pStyle w:val="ListParagraph"/>
         <w:pBdr>
           <w:top w:val="single" w:sz="4" w:space="1" w:color="auto"/>
@@ -1517,6 +1737,7 @@
           <w:rFonts w:ascii="Arial" w:hAnsi="Arial" w:cs="Arial"/>
           <w:lang w:val="en-CA"/>
         </w:rPr>
+        <w:lastRenderedPageBreak/>
         <w:t xml:space="preserve">Class: </w:t>
       </w:r>
       <w:r>
@@ -1977,7 +2198,6 @@
           <w:b/>
           <w:bCs/>
         </w:rPr>
-        <w:lastRenderedPageBreak/>
         <w:t>Controller Component</w:t>
       </w:r>
     </w:p>
@@ -2656,6 +2876,7 @@
           <w:b/>
           <w:bCs/>
         </w:rPr>
+        <w:lastRenderedPageBreak/>
         <w:t>Model</w:t>
       </w:r>
       <w:r>
@@ -2724,6 +2945,259 @@
           <w:lang w:val="en-CA"/>
         </w:rPr>
       </w:pPr>
+    </w:p>
+    <w:p>
+      <w:pPr>
+        <w:widowControl/>
+        <w:spacing w:before="120" w:after="120"/>
+        <w:jc w:val="both"/>
+        <w:rPr>
+          <w:rFonts w:ascii="Arial" w:hAnsi="Arial" w:cs="Arial"/>
+          <w:lang w:val="en-CA"/>
+        </w:rPr>
+      </w:pPr>
+      <w:r>
+        <w:rPr>
+          <w:rFonts w:ascii="Arial" w:hAnsi="Arial" w:cs="Arial"/>
+          <w:lang w:val="en-CA"/>
+        </w:rPr>
+        <w:t>Value: timeElapsed</w:t>
+      </w:r>
+    </w:p>
+    <w:p>
+      <w:pPr>
+        <w:pStyle w:val="ListParagraph"/>
+        <w:widowControl/>
+        <w:numPr>
+          <w:ilvl w:val="0"/>
+          <w:numId w:val="6"/>
+        </w:numPr>
+        <w:spacing w:before="120" w:after="120"/>
+        <w:jc w:val="both"/>
+        <w:rPr>
+          <w:rFonts w:ascii="Arial" w:hAnsi="Arial" w:cs="Arial"/>
+          <w:lang w:val="en-CA"/>
+        </w:rPr>
+      </w:pPr>
+      <w:r>
+        <w:rPr>
+          <w:rFonts w:ascii="Arial" w:hAnsi="Arial" w:cs="Arial"/>
+          <w:lang w:val="en-CA"/>
+        </w:rPr>
+        <w:t>Method: updateTime()</w:t>
+      </w:r>
+    </w:p>
+    <w:p>
+      <w:pPr>
+        <w:widowControl/>
+        <w:spacing w:before="120" w:after="120"/>
+        <w:jc w:val="both"/>
+        <w:rPr>
+          <w:rFonts w:ascii="Arial" w:hAnsi="Arial" w:cs="Arial"/>
+          <w:lang w:val="en-CA"/>
+        </w:rPr>
+      </w:pPr>
+      <w:r>
+        <w:rPr>
+          <w:rFonts w:ascii="Arial" w:hAnsi="Arial" w:cs="Arial"/>
+          <w:lang w:val="en-CA"/>
+        </w:rPr>
+        <w:t xml:space="preserve">Value: </w:t>
+      </w:r>
+      <w:r>
+        <w:rPr>
+          <w:rFonts w:ascii="Arial" w:hAnsi="Arial" w:cs="Arial"/>
+          <w:lang w:val="en-CA"/>
+        </w:rPr>
+        <w:t>points</w:t>
+      </w:r>
+    </w:p>
+    <w:p>
+      <w:pPr>
+        <w:pStyle w:val="ListParagraph"/>
+        <w:widowControl/>
+        <w:numPr>
+          <w:ilvl w:val="0"/>
+          <w:numId w:val="6"/>
+        </w:numPr>
+        <w:spacing w:before="120" w:after="120"/>
+        <w:jc w:val="both"/>
+        <w:rPr>
+          <w:rFonts w:ascii="Arial" w:hAnsi="Arial" w:cs="Arial"/>
+          <w:lang w:val="en-CA"/>
+        </w:rPr>
+      </w:pPr>
+      <w:r>
+        <w:rPr>
+          <w:rFonts w:ascii="Arial" w:hAnsi="Arial" w:cs="Arial"/>
+          <w:lang w:val="en-CA"/>
+        </w:rPr>
+        <w:t>Method: updatePoints()</w:t>
+      </w:r>
+    </w:p>
+    <w:p>
+      <w:pPr>
+        <w:widowControl/>
+        <w:spacing w:before="120" w:after="120"/>
+        <w:jc w:val="both"/>
+        <w:rPr>
+          <w:rFonts w:ascii="Arial" w:hAnsi="Arial" w:cs="Arial"/>
+          <w:lang w:val="en-CA"/>
+        </w:rPr>
+      </w:pPr>
+      <w:r>
+        <w:rPr>
+          <w:rFonts w:ascii="Arial" w:hAnsi="Arial" w:cs="Arial"/>
+          <w:lang w:val="en-CA"/>
+        </w:rPr>
+        <w:t>Value: moves</w:t>
+      </w:r>
+    </w:p>
+    <w:p>
+      <w:pPr>
+        <w:pStyle w:val="ListParagraph"/>
+        <w:widowControl/>
+        <w:numPr>
+          <w:ilvl w:val="0"/>
+          <w:numId w:val="6"/>
+        </w:numPr>
+        <w:spacing w:before="120" w:after="120"/>
+        <w:jc w:val="both"/>
+        <w:rPr>
+          <w:rFonts w:ascii="Arial" w:hAnsi="Arial" w:cs="Arial"/>
+          <w:lang w:val="en-CA"/>
+        </w:rPr>
+      </w:pPr>
+      <w:r>
+        <w:rPr>
+          <w:rFonts w:ascii="Arial" w:hAnsi="Arial" w:cs="Arial"/>
+          <w:lang w:val="en-CA"/>
+        </w:rPr>
+        <w:t>Method: incrementMoves()</w:t>
+      </w:r>
+    </w:p>
+    <w:p>
+      <w:pPr>
+        <w:widowControl/>
+        <w:spacing w:before="120" w:after="120"/>
+        <w:jc w:val="both"/>
+        <w:rPr>
+          <w:rFonts w:ascii="Arial" w:hAnsi="Arial" w:cs="Arial"/>
+          <w:lang w:val="en-CA"/>
+        </w:rPr>
+      </w:pPr>
+      <w:r>
+        <w:rPr>
+          <w:rFonts w:ascii="Arial" w:hAnsi="Arial" w:cs="Arial"/>
+          <w:lang w:val="en-CA"/>
+        </w:rPr>
+        <w:t>Value: dim</w:t>
+      </w:r>
+    </w:p>
+    <w:p>
+      <w:pPr>
+        <w:pStyle w:val="ListParagraph"/>
+        <w:widowControl/>
+        <w:numPr>
+          <w:ilvl w:val="0"/>
+          <w:numId w:val="6"/>
+        </w:numPr>
+        <w:spacing w:before="120" w:after="120"/>
+        <w:jc w:val="both"/>
+        <w:rPr>
+          <w:rFonts w:ascii="Arial" w:hAnsi="Arial" w:cs="Arial"/>
+          <w:lang w:val="en-CA"/>
+        </w:rPr>
+      </w:pPr>
+      <w:r>
+        <w:rPr>
+          <w:rFonts w:ascii="Arial" w:hAnsi="Arial" w:cs="Arial"/>
+          <w:lang w:val="en-CA"/>
+        </w:rPr>
+        <w:t>Method: updateBoardDimensions()</w:t>
+      </w:r>
+    </w:p>
+    <w:p>
+      <w:pPr>
+        <w:widowControl/>
+        <w:spacing w:before="120" w:after="120"/>
+        <w:jc w:val="both"/>
+        <w:rPr>
+          <w:rFonts w:ascii="Arial" w:hAnsi="Arial" w:cs="Arial"/>
+          <w:lang w:val="en-CA"/>
+        </w:rPr>
+      </w:pPr>
+      <w:r>
+        <w:rPr>
+          <w:rFonts w:ascii="Arial" w:hAnsi="Arial" w:cs="Arial"/>
+          <w:lang w:val="en-CA"/>
+        </w:rPr>
+        <w:t>Value: mode</w:t>
+      </w:r>
+    </w:p>
+    <w:p>
+      <w:pPr>
+        <w:pStyle w:val="ListParagraph"/>
+        <w:widowControl/>
+        <w:numPr>
+          <w:ilvl w:val="0"/>
+          <w:numId w:val="6"/>
+        </w:numPr>
+        <w:spacing w:before="120" w:after="120"/>
+        <w:jc w:val="both"/>
+        <w:rPr>
+          <w:rFonts w:ascii="Arial" w:hAnsi="Arial" w:cs="Arial"/>
+          <w:lang w:val="en-CA"/>
+        </w:rPr>
+      </w:pPr>
+      <w:r>
+        <w:rPr>
+          <w:rFonts w:ascii="Arial" w:hAnsi="Arial" w:cs="Arial"/>
+          <w:lang w:val="en-CA"/>
+        </w:rPr>
+        <w:t>Method: updateMode()</w:t>
+      </w:r>
+    </w:p>
+    <w:p>
+      <w:pPr>
+        <w:widowControl/>
+        <w:spacing w:before="120" w:after="120"/>
+        <w:jc w:val="both"/>
+        <w:rPr>
+          <w:rFonts w:ascii="Arial" w:hAnsi="Arial" w:cs="Arial"/>
+          <w:lang w:val="en-CA"/>
+        </w:rPr>
+      </w:pPr>
+      <w:r>
+        <w:rPr>
+          <w:rFonts w:ascii="Arial" w:hAnsi="Arial" w:cs="Arial"/>
+          <w:lang w:val="en-CA"/>
+        </w:rPr>
+        <w:t>Value: tileType</w:t>
+      </w:r>
+    </w:p>
+    <w:p>
+      <w:pPr>
+        <w:pStyle w:val="ListParagraph"/>
+        <w:widowControl/>
+        <w:numPr>
+          <w:ilvl w:val="0"/>
+          <w:numId w:val="6"/>
+        </w:numPr>
+        <w:spacing w:before="120" w:after="120"/>
+        <w:jc w:val="both"/>
+        <w:rPr>
+          <w:rFonts w:ascii="Arial" w:hAnsi="Arial" w:cs="Arial"/>
+          <w:lang w:val="en-CA"/>
+        </w:rPr>
+      </w:pPr>
+      <w:r>
+        <w:rPr>
+          <w:rFonts w:ascii="Arial" w:hAnsi="Arial" w:cs="Arial"/>
+          <w:lang w:val="en-CA"/>
+        </w:rPr>
+        <w:t>Method: updateTileType()</w:t>
+      </w:r>
     </w:p>
     <w:p>
       <w:pPr>
@@ -3659,6 +4133,118 @@
     </w:lvl>
   </w:abstractNum>
   <w:abstractNum w:abstractNumId="1" w15:restartNumberingAfterBreak="0">
+    <w:nsid w:val="43210047"/>
+    <w:multiLevelType w:val="hybridMultilevel"/>
+    <w:tmpl w:val="234EC4F6"/>
+    <w:lvl w:ilvl="0" w:tplc="0D5CF142">
+      <w:numFmt w:val="bullet"/>
+      <w:lvlText w:val=""/>
+      <w:lvlJc w:val="left"/>
+      <w:pPr>
+        <w:ind w:left="720" w:hanging="360"/>
+      </w:pPr>
+      <w:rPr>
+        <w:rFonts w:ascii="Wingdings" w:eastAsia="Times New Roman" w:hAnsi="Wingdings" w:cs="Times New Roman" w:hint="default"/>
+      </w:rPr>
+    </w:lvl>
+    <w:lvl w:ilvl="1" w:tplc="10090003" w:tentative="1">
+      <w:start w:val="1"/>
+      <w:numFmt w:val="bullet"/>
+      <w:lvlText w:val="o"/>
+      <w:lvlJc w:val="left"/>
+      <w:pPr>
+        <w:ind w:left="1440" w:hanging="360"/>
+      </w:pPr>
+      <w:rPr>
+        <w:rFonts w:ascii="Courier New" w:hAnsi="Courier New" w:cs="Courier New" w:hint="default"/>
+      </w:rPr>
+    </w:lvl>
+    <w:lvl w:ilvl="2" w:tplc="10090005" w:tentative="1">
+      <w:start w:val="1"/>
+      <w:numFmt w:val="bullet"/>
+      <w:lvlText w:val=""/>
+      <w:lvlJc w:val="left"/>
+      <w:pPr>
+        <w:ind w:left="2160" w:hanging="360"/>
+      </w:pPr>
+      <w:rPr>
+        <w:rFonts w:ascii="Wingdings" w:hAnsi="Wingdings" w:hint="default"/>
+      </w:rPr>
+    </w:lvl>
+    <w:lvl w:ilvl="3" w:tplc="10090001" w:tentative="1">
+      <w:start w:val="1"/>
+      <w:numFmt w:val="bullet"/>
+      <w:lvlText w:val=""/>
+      <w:lvlJc w:val="left"/>
+      <w:pPr>
+        <w:ind w:left="2880" w:hanging="360"/>
+      </w:pPr>
+      <w:rPr>
+        <w:rFonts w:ascii="Symbol" w:hAnsi="Symbol" w:hint="default"/>
+      </w:rPr>
+    </w:lvl>
+    <w:lvl w:ilvl="4" w:tplc="10090003" w:tentative="1">
+      <w:start w:val="1"/>
+      <w:numFmt w:val="bullet"/>
+      <w:lvlText w:val="o"/>
+      <w:lvlJc w:val="left"/>
+      <w:pPr>
+        <w:ind w:left="3600" w:hanging="360"/>
+      </w:pPr>
+      <w:rPr>
+        <w:rFonts w:ascii="Courier New" w:hAnsi="Courier New" w:cs="Courier New" w:hint="default"/>
+      </w:rPr>
+    </w:lvl>
+    <w:lvl w:ilvl="5" w:tplc="10090005" w:tentative="1">
+      <w:start w:val="1"/>
+      <w:numFmt w:val="bullet"/>
+      <w:lvlText w:val=""/>
+      <w:lvlJc w:val="left"/>
+      <w:pPr>
+        <w:ind w:left="4320" w:hanging="360"/>
+      </w:pPr>
+      <w:rPr>
+        <w:rFonts w:ascii="Wingdings" w:hAnsi="Wingdings" w:hint="default"/>
+      </w:rPr>
+    </w:lvl>
+    <w:lvl w:ilvl="6" w:tplc="10090001" w:tentative="1">
+      <w:start w:val="1"/>
+      <w:numFmt w:val="bullet"/>
+      <w:lvlText w:val=""/>
+      <w:lvlJc w:val="left"/>
+      <w:pPr>
+        <w:ind w:left="5040" w:hanging="360"/>
+      </w:pPr>
+      <w:rPr>
+        <w:rFonts w:ascii="Symbol" w:hAnsi="Symbol" w:hint="default"/>
+      </w:rPr>
+    </w:lvl>
+    <w:lvl w:ilvl="7" w:tplc="10090003" w:tentative="1">
+      <w:start w:val="1"/>
+      <w:numFmt w:val="bullet"/>
+      <w:lvlText w:val="o"/>
+      <w:lvlJc w:val="left"/>
+      <w:pPr>
+        <w:ind w:left="5760" w:hanging="360"/>
+      </w:pPr>
+      <w:rPr>
+        <w:rFonts w:ascii="Courier New" w:hAnsi="Courier New" w:cs="Courier New" w:hint="default"/>
+      </w:rPr>
+    </w:lvl>
+    <w:lvl w:ilvl="8" w:tplc="10090005" w:tentative="1">
+      <w:start w:val="1"/>
+      <w:numFmt w:val="bullet"/>
+      <w:lvlText w:val=""/>
+      <w:lvlJc w:val="left"/>
+      <w:pPr>
+        <w:ind w:left="6480" w:hanging="360"/>
+      </w:pPr>
+      <w:rPr>
+        <w:rFonts w:ascii="Wingdings" w:hAnsi="Wingdings" w:hint="default"/>
+      </w:rPr>
+    </w:lvl>
+  </w:abstractNum>
+  <w:abstractNum w:abstractNumId="2" w15:restartNumberingAfterBreak="0">
     <w:nsid w:val="43292F14"/>
     <w:multiLevelType w:val="multilevel"/>
     <w:tmpl w:val="04090021"/>
@@ -3771,7 +4357,7 @@
       </w:rPr>
     </w:lvl>
   </w:abstractNum>
-  <w:abstractNum w:abstractNumId="2" w15:restartNumberingAfterBreak="0">
+  <w:abstractNum w:abstractNumId="3" w15:restartNumberingAfterBreak="0">
     <w:nsid w:val="50017E65"/>
     <w:multiLevelType w:val="hybridMultilevel"/>
     <w:tmpl w:val="55F60ECE"/>
@@ -3884,7 +4470,7 @@
       </w:rPr>
     </w:lvl>
   </w:abstractNum>
-  <w:abstractNum w:abstractNumId="3" w15:restartNumberingAfterBreak="0">
+  <w:abstractNum w:abstractNumId="4" w15:restartNumberingAfterBreak="0">
     <w:nsid w:val="52BB1358"/>
     <w:multiLevelType w:val="hybridMultilevel"/>
     <w:tmpl w:val="8A3A5152"/>
@@ -3996,7 +4582,7 @@
       </w:rPr>
     </w:lvl>
   </w:abstractNum>
-  <w:abstractNum w:abstractNumId="4" w15:restartNumberingAfterBreak="0">
+  <w:abstractNum w:abstractNumId="5" w15:restartNumberingAfterBreak="0">
     <w:nsid w:val="55A31064"/>
     <w:multiLevelType w:val="multilevel"/>
     <w:tmpl w:val="0B0039FA"/>
@@ -4109,7 +4695,7 @@
       </w:rPr>
     </w:lvl>
   </w:abstractNum>
-  <w:abstractNum w:abstractNumId="5" w15:restartNumberingAfterBreak="0">
+  <w:abstractNum w:abstractNumId="6" w15:restartNumberingAfterBreak="0">
     <w:nsid w:val="70751579"/>
     <w:multiLevelType w:val="multilevel"/>
     <w:tmpl w:val="0B0039FA"/>
@@ -4223,22 +4809,25 @@
     </w:lvl>
   </w:abstractNum>
   <w:num w:numId="1" w16cid:durableId="305204586">
-    <w:abstractNumId w:val="2"/>
+    <w:abstractNumId w:val="3"/>
   </w:num>
   <w:num w:numId="2" w16cid:durableId="262109308">
-    <w:abstractNumId w:val="1"/>
+    <w:abstractNumId w:val="2"/>
   </w:num>
   <w:num w:numId="3" w16cid:durableId="1148090315">
     <w:abstractNumId w:val="0"/>
   </w:num>
   <w:num w:numId="4" w16cid:durableId="17048248">
+    <w:abstractNumId w:val="5"/>
+  </w:num>
+  <w:num w:numId="5" w16cid:durableId="438456669">
+    <w:abstractNumId w:val="6"/>
+  </w:num>
+  <w:num w:numId="6" w16cid:durableId="1679120517">
     <w:abstractNumId w:val="4"/>
   </w:num>
-  <w:num w:numId="5" w16cid:durableId="438456669">
-    <w:abstractNumId w:val="5"/>
-  </w:num>
-  <w:num w:numId="6" w16cid:durableId="1679120517">
-    <w:abstractNumId w:val="3"/>
+  <w:num w:numId="7" w16cid:durableId="1658997291">
+    <w:abstractNumId w:val="1"/>
   </w:num>
   <w:numIdMacAtCleanup w:val="5"/>
 </w:numbering>

</xml_diff>

<commit_message>
A21 - answered game evolution
</commit_message>
<xml_diff>
--- a/A21/CST8221_JAP_F22-A21-AnswerTemplate.docx
+++ b/A21/CST8221_JAP_F22-A21-AnswerTemplate.docx
@@ -3578,6 +3578,51 @@
           <w:lang w:val="en-CA"/>
         </w:rPr>
         <w:t>If so, explain why you need to do some adjustments.</w:t>
+      </w:r>
+    </w:p>
+    <w:p>
+      <w:pPr>
+        <w:widowControl/>
+        <w:spacing w:before="120" w:after="120"/>
+        <w:jc w:val="both"/>
+        <w:rPr>
+          <w:rFonts w:ascii="Arial" w:hAnsi="Arial" w:cs="Arial"/>
+          <w:iCs/>
+          <w:lang w:val="en-CA"/>
+        </w:rPr>
+      </w:pPr>
+      <w:r>
+        <w:rPr>
+          <w:rFonts w:ascii="Arial" w:hAnsi="Arial" w:cs="Arial"/>
+          <w:iCs/>
+          <w:lang w:val="en-CA"/>
+        </w:rPr>
+        <w:t>With the new model, I needed to separate my game into three separate classes: the Model, View, and Controller.</w:t>
+      </w:r>
+      <w:r>
+        <w:rPr>
+          <w:rFonts w:ascii="Arial" w:hAnsi="Arial" w:cs="Arial"/>
+          <w:iCs/>
+          <w:lang w:val="en-CA"/>
+        </w:rPr>
+        <w:t xml:space="preserve"> I needed to do this adjustment because it will make the future development a lot easier for me by following the </w:t>
+      </w:r>
+      <w:r>
+        <w:rPr>
+          <w:rFonts w:ascii="Arial" w:hAnsi="Arial" w:cs="Arial"/>
+          <w:iCs/>
+          <w:lang w:val="en-CA"/>
+        </w:rPr>
+        <w:lastRenderedPageBreak/>
+        <w:t>MVC design pattern. With all three of those components in a single class, as my current development was heading towards, it would be a lot harder to keep my code clean.</w:t>
+      </w:r>
+      <w:r>
+        <w:rPr>
+          <w:rFonts w:ascii="Arial" w:hAnsi="Arial" w:cs="Arial"/>
+          <w:iCs/>
+          <w:lang w:val="en-CA"/>
+        </w:rPr>
+        <w:t xml:space="preserve"> </w:t>
       </w:r>
     </w:p>
     <w:p>

</xml_diff>

<commit_message>
Moved MVC details to View Components section
</commit_message>
<xml_diff>
--- a/A21/CST8221_JAP_F22-A21-AnswerTemplate.docx
+++ b/A21/CST8221_JAP_F22-A21-AnswerTemplate.docx
@@ -529,6 +529,7 @@
         <w:shd w:val="clear" w:color="auto" w:fill="D9E2F3" w:themeFill="accent1" w:themeFillTint="33"/>
         <w:jc w:val="center"/>
       </w:pPr>
+      <w:proofErr w:type="spellStart"/>
       <w:r>
         <w:rPr>
           <w:rStyle w:val="Heading1Char"/>
@@ -539,6 +540,7 @@
         </w:rPr>
         <w:t>NumPuz</w:t>
       </w:r>
+      <w:proofErr w:type="spellEnd"/>
       <w:r>
         <w:rPr>
           <w:rStyle w:val="Heading1Char"/>
@@ -913,226 +915,6 @@
     </w:p>
     <w:p>
       <w:pPr>
-        <w:spacing w:line="299" w:lineRule="exact"/>
-        <w:rPr>
-          <w:rFonts w:ascii="Times New Roman" w:eastAsia="Times New Roman" w:hAnsi="Times New Roman"/>
-          <w:sz w:val="24"/>
-        </w:rPr>
-      </w:pPr>
-      <w:r>
-        <w:rPr>
-          <w:rFonts w:ascii="Times New Roman" w:eastAsia="Times New Roman" w:hAnsi="Times New Roman"/>
-          <w:sz w:val="24"/>
-        </w:rPr>
-        <w:t>Class: JFrame</w:t>
-      </w:r>
-    </w:p>
-    <w:p>
-      <w:pPr>
-        <w:pStyle w:val="ListParagraph"/>
-        <w:numPr>
-          <w:ilvl w:val="0"/>
-          <w:numId w:val="7"/>
-        </w:numPr>
-        <w:spacing w:line="299" w:lineRule="exact"/>
-        <w:rPr>
-          <w:rFonts w:ascii="Times New Roman" w:eastAsia="Times New Roman" w:hAnsi="Times New Roman"/>
-          <w:sz w:val="24"/>
-        </w:rPr>
-      </w:pPr>
-      <w:r>
-        <w:rPr>
-          <w:rFonts w:ascii="Times New Roman" w:eastAsia="Times New Roman" w:hAnsi="Times New Roman"/>
-          <w:sz w:val="24"/>
-        </w:rPr>
-        <w:t>Object: “GameFrame”</w:t>
-      </w:r>
-    </w:p>
-    <w:p>
-      <w:pPr>
-        <w:spacing w:line="299" w:lineRule="exact"/>
-        <w:rPr>
-          <w:rFonts w:ascii="Times New Roman" w:eastAsia="Times New Roman" w:hAnsi="Times New Roman"/>
-          <w:sz w:val="24"/>
-        </w:rPr>
-      </w:pPr>
-      <w:r>
-        <w:rPr>
-          <w:rFonts w:ascii="Times New Roman" w:eastAsia="Times New Roman" w:hAnsi="Times New Roman"/>
-          <w:sz w:val="24"/>
-        </w:rPr>
-        <w:t>Class: JPanel</w:t>
-      </w:r>
-    </w:p>
-    <w:p>
-      <w:pPr>
-        <w:pStyle w:val="ListParagraph"/>
-        <w:numPr>
-          <w:ilvl w:val="0"/>
-          <w:numId w:val="7"/>
-        </w:numPr>
-        <w:spacing w:line="299" w:lineRule="exact"/>
-        <w:rPr>
-          <w:rFonts w:ascii="Times New Roman" w:eastAsia="Times New Roman" w:hAnsi="Times New Roman"/>
-          <w:sz w:val="24"/>
-        </w:rPr>
-      </w:pPr>
-      <w:r>
-        <w:rPr>
-          <w:rFonts w:ascii="Times New Roman" w:eastAsia="Times New Roman" w:hAnsi="Times New Roman"/>
-          <w:sz w:val="24"/>
-        </w:rPr>
-        <w:t>Object: “GameBoard”</w:t>
-      </w:r>
-    </w:p>
-    <w:p>
-      <w:pPr>
-        <w:spacing w:line="299" w:lineRule="exact"/>
-        <w:rPr>
-          <w:rFonts w:ascii="Times New Roman" w:eastAsia="Times New Roman" w:hAnsi="Times New Roman"/>
-          <w:sz w:val="24"/>
-        </w:rPr>
-      </w:pPr>
-      <w:r>
-        <w:rPr>
-          <w:rFonts w:ascii="Times New Roman" w:eastAsia="Times New Roman" w:hAnsi="Times New Roman"/>
-          <w:sz w:val="24"/>
-        </w:rPr>
-        <w:t>Class: JButtons</w:t>
-      </w:r>
-    </w:p>
-    <w:p>
-      <w:pPr>
-        <w:pStyle w:val="ListParagraph"/>
-        <w:numPr>
-          <w:ilvl w:val="0"/>
-          <w:numId w:val="7"/>
-        </w:numPr>
-        <w:spacing w:line="299" w:lineRule="exact"/>
-        <w:rPr>
-          <w:rFonts w:ascii="Times New Roman" w:eastAsia="Times New Roman" w:hAnsi="Times New Roman"/>
-          <w:sz w:val="24"/>
-        </w:rPr>
-      </w:pPr>
-      <w:r>
-        <w:rPr>
-          <w:rFonts w:ascii="Times New Roman" w:eastAsia="Times New Roman" w:hAnsi="Times New Roman"/>
-          <w:sz w:val="24"/>
-        </w:rPr>
-        <w:t>Objects: “GameMoveButton</w:t>
-      </w:r>
-      <w:r>
-        <w:rPr>
-          <w:rFonts w:ascii="Times New Roman" w:eastAsia="Times New Roman" w:hAnsi="Times New Roman"/>
-          <w:sz w:val="24"/>
-        </w:rPr>
-        <w:t>”,</w:t>
-      </w:r>
-      <w:r>
-        <w:rPr>
-          <w:rFonts w:ascii="Times New Roman" w:eastAsia="Times New Roman" w:hAnsi="Times New Roman"/>
-          <w:sz w:val="24"/>
-        </w:rPr>
-        <w:t xml:space="preserve"> </w:t>
-      </w:r>
-      <w:r>
-        <w:rPr>
-          <w:rFonts w:ascii="Times New Roman" w:eastAsia="Times New Roman" w:hAnsi="Times New Roman"/>
-          <w:sz w:val="24"/>
-        </w:rPr>
-        <w:t>“</w:t>
-      </w:r>
-      <w:r>
-        <w:rPr>
-          <w:rFonts w:ascii="Times New Roman" w:eastAsia="Times New Roman" w:hAnsi="Times New Roman"/>
-          <w:sz w:val="24"/>
-        </w:rPr>
-        <w:t>Sho</w:t>
-      </w:r>
-      <w:r>
-        <w:rPr>
-          <w:rFonts w:ascii="Times New Roman" w:eastAsia="Times New Roman" w:hAnsi="Times New Roman"/>
-          <w:sz w:val="24"/>
-        </w:rPr>
-        <w:t>wSolution”, “HideSolution,”, “Reset”</w:t>
-      </w:r>
-    </w:p>
-    <w:p>
-      <w:pPr>
-        <w:spacing w:line="299" w:lineRule="exact"/>
-        <w:rPr>
-          <w:rFonts w:ascii="Times New Roman" w:eastAsia="Times New Roman" w:hAnsi="Times New Roman"/>
-          <w:sz w:val="24"/>
-        </w:rPr>
-      </w:pPr>
-      <w:r>
-        <w:rPr>
-          <w:rFonts w:ascii="Times New Roman" w:eastAsia="Times New Roman" w:hAnsi="Times New Roman"/>
-          <w:sz w:val="24"/>
-        </w:rPr>
-        <w:t>Class: JLabels</w:t>
-      </w:r>
-    </w:p>
-    <w:p>
-      <w:pPr>
-        <w:pStyle w:val="ListParagraph"/>
-        <w:numPr>
-          <w:ilvl w:val="0"/>
-          <w:numId w:val="7"/>
-        </w:numPr>
-        <w:spacing w:line="299" w:lineRule="exact"/>
-        <w:rPr>
-          <w:rFonts w:ascii="Times New Roman" w:eastAsia="Times New Roman" w:hAnsi="Times New Roman"/>
-          <w:sz w:val="24"/>
-        </w:rPr>
-      </w:pPr>
-      <w:r>
-        <w:rPr>
-          <w:rFonts w:ascii="Times New Roman" w:eastAsia="Times New Roman" w:hAnsi="Times New Roman"/>
-          <w:sz w:val="24"/>
-        </w:rPr>
-        <w:t>Objects: “Mode”, “TimeElapsedLabel”, “TimeElapsed”, “DimLabel”, “SolutionLabel”, “TypeLabel”, “MovesLabel”, “Moves”, “PointsLabel”, “Points”</w:t>
-      </w:r>
-    </w:p>
-    <w:p>
-      <w:pPr>
-        <w:spacing w:line="299" w:lineRule="exact"/>
-        <w:rPr>
-          <w:rFonts w:ascii="Times New Roman" w:eastAsia="Times New Roman" w:hAnsi="Times New Roman"/>
-          <w:sz w:val="24"/>
-        </w:rPr>
-      </w:pPr>
-      <w:r>
-        <w:rPr>
-          <w:rFonts w:ascii="Times New Roman" w:eastAsia="Times New Roman" w:hAnsi="Times New Roman"/>
-          <w:sz w:val="24"/>
-        </w:rPr>
-        <w:t>Class: JComboBox</w:t>
-      </w:r>
-    </w:p>
-    <w:p>
-      <w:pPr>
-        <w:pStyle w:val="ListParagraph"/>
-        <w:numPr>
-          <w:ilvl w:val="0"/>
-          <w:numId w:val="7"/>
-        </w:numPr>
-        <w:spacing w:line="299" w:lineRule="exact"/>
-        <w:rPr>
-          <w:rFonts w:ascii="Times New Roman" w:eastAsia="Times New Roman" w:hAnsi="Times New Roman"/>
-          <w:sz w:val="24"/>
-        </w:rPr>
-      </w:pPr>
-      <w:r>
-        <w:rPr>
-          <w:rFonts w:ascii="Times New Roman" w:eastAsia="Times New Roman" w:hAnsi="Times New Roman"/>
-          <w:sz w:val="24"/>
-        </w:rPr>
-        <w:t>Objects: “Dim”</w:t>
-      </w:r>
-    </w:p>
-    <w:p>
-      <w:pPr>
         <w:pStyle w:val="ListParagraph"/>
         <w:pBdr>
           <w:top w:val="single" w:sz="4" w:space="1" w:color="auto"/>
@@ -1196,6 +978,7 @@
         </w:rPr>
         <w:t xml:space="preserve">Class: </w:t>
       </w:r>
+      <w:proofErr w:type="spellStart"/>
       <w:r>
         <w:rPr>
           <w:rFonts w:ascii="Arial" w:hAnsi="Arial" w:cs="Arial"/>
@@ -1204,6 +987,7 @@
         </w:rPr>
         <w:t>JFrame</w:t>
       </w:r>
+      <w:proofErr w:type="spellEnd"/>
       <w:r>
         <w:rPr>
           <w:rFonts w:ascii="Arial" w:hAnsi="Arial" w:cs="Arial"/>
@@ -1211,6 +995,7 @@
         </w:rPr>
         <w:t xml:space="preserve"> – Object: “</w:t>
       </w:r>
+      <w:proofErr w:type="spellStart"/>
       <w:r>
         <w:rPr>
           <w:rFonts w:ascii="Arial" w:hAnsi="Arial" w:cs="Arial"/>
@@ -1219,6 +1004,7 @@
         </w:rPr>
         <w:t>GameFrame</w:t>
       </w:r>
+      <w:proofErr w:type="spellEnd"/>
       <w:r>
         <w:rPr>
           <w:rFonts w:ascii="Arial" w:hAnsi="Arial" w:cs="Arial"/>
@@ -1258,6 +1044,7 @@
         </w:rPr>
         <w:t xml:space="preserve"> Class: </w:t>
       </w:r>
+      <w:proofErr w:type="spellStart"/>
       <w:r>
         <w:rPr>
           <w:rFonts w:ascii="Arial" w:hAnsi="Arial" w:cs="Arial"/>
@@ -1274,6 +1061,7 @@
         </w:rPr>
         <w:t>Panel</w:t>
       </w:r>
+      <w:proofErr w:type="spellEnd"/>
       <w:r>
         <w:rPr>
           <w:rFonts w:ascii="Arial" w:hAnsi="Arial" w:cs="Arial"/>
@@ -1295,6 +1083,7 @@
         </w:rPr>
         <w:t xml:space="preserve"> Object: “</w:t>
       </w:r>
+      <w:proofErr w:type="spellStart"/>
       <w:r>
         <w:rPr>
           <w:rFonts w:ascii="Arial" w:hAnsi="Arial" w:cs="Arial"/>
@@ -1303,6 +1092,7 @@
         </w:rPr>
         <w:t>GameuBoard</w:t>
       </w:r>
+      <w:proofErr w:type="spellEnd"/>
       <w:r>
         <w:rPr>
           <w:rFonts w:ascii="Arial" w:hAnsi="Arial" w:cs="Arial"/>
@@ -1349,6 +1139,7 @@
         </w:rPr>
         <w:t xml:space="preserve"> Class: </w:t>
       </w:r>
+      <w:proofErr w:type="spellStart"/>
       <w:r>
         <w:rPr>
           <w:rFonts w:ascii="Arial" w:hAnsi="Arial" w:cs="Arial"/>
@@ -1357,6 +1148,7 @@
         </w:rPr>
         <w:t>JButtons</w:t>
       </w:r>
+      <w:proofErr w:type="spellEnd"/>
       <w:r>
         <w:rPr>
           <w:rFonts w:ascii="Arial" w:hAnsi="Arial" w:cs="Arial"/>
@@ -1378,6 +1170,7 @@
         </w:rPr>
         <w:t xml:space="preserve"> Objects: “</w:t>
       </w:r>
+      <w:proofErr w:type="spellStart"/>
       <w:r>
         <w:rPr>
           <w:rFonts w:ascii="Arial" w:hAnsi="Arial" w:cs="Arial"/>
@@ -1386,6 +1179,7 @@
         </w:rPr>
         <w:t>BSave</w:t>
       </w:r>
+      <w:proofErr w:type="spellEnd"/>
       <w:r>
         <w:rPr>
           <w:rFonts w:ascii="Arial" w:hAnsi="Arial" w:cs="Arial"/>
@@ -1393,6 +1187,7 @@
         </w:rPr>
         <w:t>”, “</w:t>
       </w:r>
+      <w:proofErr w:type="spellStart"/>
       <w:r>
         <w:rPr>
           <w:rFonts w:ascii="Arial" w:hAnsi="Arial" w:cs="Arial"/>
@@ -1401,6 +1196,7 @@
         </w:rPr>
         <w:t>BLoad</w:t>
       </w:r>
+      <w:proofErr w:type="spellEnd"/>
       <w:r>
         <w:rPr>
           <w:rFonts w:ascii="Arial" w:hAnsi="Arial" w:cs="Arial"/>
@@ -1447,6 +1243,7 @@
         </w:rPr>
         <w:t xml:space="preserve"> Class: </w:t>
       </w:r>
+      <w:proofErr w:type="spellStart"/>
       <w:r>
         <w:rPr>
           <w:rFonts w:ascii="Arial" w:hAnsi="Arial" w:cs="Arial"/>
@@ -1455,6 +1252,7 @@
         </w:rPr>
         <w:t>JLabel</w:t>
       </w:r>
+      <w:proofErr w:type="spellEnd"/>
       <w:r>
         <w:rPr>
           <w:rFonts w:ascii="Arial" w:hAnsi="Arial" w:cs="Arial"/>
@@ -1476,6 +1274,7 @@
         </w:rPr>
         <w:t xml:space="preserve"> Objects: “</w:t>
       </w:r>
+      <w:proofErr w:type="spellStart"/>
       <w:r>
         <w:rPr>
           <w:rFonts w:ascii="Arial" w:hAnsi="Arial" w:cs="Arial"/>
@@ -1484,6 +1283,7 @@
         </w:rPr>
         <w:t>LabOperation</w:t>
       </w:r>
+      <w:proofErr w:type="spellEnd"/>
       <w:r>
         <w:rPr>
           <w:rFonts w:ascii="Arial" w:hAnsi="Arial" w:cs="Arial"/>
@@ -1491,6 +1291,7 @@
         </w:rPr>
         <w:t>”, “</w:t>
       </w:r>
+      <w:proofErr w:type="spellStart"/>
       <w:r>
         <w:rPr>
           <w:rFonts w:ascii="Arial" w:hAnsi="Arial" w:cs="Arial"/>
@@ -1499,6 +1300,7 @@
         </w:rPr>
         <w:t>LabName</w:t>
       </w:r>
+      <w:proofErr w:type="spellEnd"/>
       <w:r>
         <w:rPr>
           <w:rFonts w:ascii="Arial" w:hAnsi="Arial" w:cs="Arial"/>
@@ -1737,9 +1539,9 @@
           <w:rFonts w:ascii="Arial" w:hAnsi="Arial" w:cs="Arial"/>
           <w:lang w:val="en-CA"/>
         </w:rPr>
-        <w:lastRenderedPageBreak/>
         <w:t xml:space="preserve">Class: </w:t>
       </w:r>
+      <w:proofErr w:type="spellStart"/>
       <w:r>
         <w:rPr>
           <w:rFonts w:ascii="Arial" w:hAnsi="Arial" w:cs="Arial"/>
@@ -1748,6 +1550,7 @@
         </w:rPr>
         <w:t>JFrame</w:t>
       </w:r>
+      <w:proofErr w:type="spellEnd"/>
       <w:r>
         <w:rPr>
           <w:rFonts w:ascii="Arial" w:hAnsi="Arial" w:cs="Arial"/>
@@ -1755,6 +1558,7 @@
         </w:rPr>
         <w:t xml:space="preserve"> – Object: “</w:t>
       </w:r>
+      <w:proofErr w:type="spellStart"/>
       <w:r>
         <w:rPr>
           <w:rFonts w:ascii="Arial" w:hAnsi="Arial" w:cs="Arial"/>
@@ -1763,6 +1567,7 @@
         </w:rPr>
         <w:t>GameFrame</w:t>
       </w:r>
+      <w:proofErr w:type="spellEnd"/>
       <w:r>
         <w:rPr>
           <w:rFonts w:ascii="Arial" w:hAnsi="Arial" w:cs="Arial"/>
@@ -1802,6 +1607,7 @@
         </w:rPr>
         <w:t xml:space="preserve"> Class: </w:t>
       </w:r>
+      <w:proofErr w:type="spellStart"/>
       <w:r>
         <w:rPr>
           <w:rFonts w:ascii="Arial" w:hAnsi="Arial" w:cs="Arial"/>
@@ -1818,6 +1624,7 @@
         </w:rPr>
         <w:t>Panel</w:t>
       </w:r>
+      <w:proofErr w:type="spellEnd"/>
       <w:r>
         <w:rPr>
           <w:rFonts w:ascii="Arial" w:hAnsi="Arial" w:cs="Arial"/>
@@ -1839,6 +1646,7 @@
         </w:rPr>
         <w:t xml:space="preserve"> Object: “</w:t>
       </w:r>
+      <w:proofErr w:type="spellStart"/>
       <w:r>
         <w:rPr>
           <w:rFonts w:ascii="Arial" w:hAnsi="Arial" w:cs="Arial"/>
@@ -1855,6 +1663,7 @@
         </w:rPr>
         <w:t>uBoard</w:t>
       </w:r>
+      <w:proofErr w:type="spellEnd"/>
       <w:r>
         <w:rPr>
           <w:rFonts w:ascii="Arial" w:hAnsi="Arial" w:cs="Arial"/>
@@ -1901,6 +1710,7 @@
         </w:rPr>
         <w:t xml:space="preserve"> Class: </w:t>
       </w:r>
+      <w:proofErr w:type="spellStart"/>
       <w:r>
         <w:rPr>
           <w:rFonts w:ascii="Arial" w:hAnsi="Arial" w:cs="Arial"/>
@@ -1909,6 +1719,7 @@
         </w:rPr>
         <w:t>JButtons</w:t>
       </w:r>
+      <w:proofErr w:type="spellEnd"/>
       <w:r>
         <w:rPr>
           <w:rFonts w:ascii="Arial" w:hAnsi="Arial" w:cs="Arial"/>
@@ -1930,6 +1741,7 @@
         </w:rPr>
         <w:t xml:space="preserve"> Objects: “</w:t>
       </w:r>
+      <w:proofErr w:type="spellStart"/>
       <w:r>
         <w:rPr>
           <w:rFonts w:ascii="Arial" w:hAnsi="Arial" w:cs="Arial"/>
@@ -1938,6 +1750,7 @@
         </w:rPr>
         <w:t>BSave</w:t>
       </w:r>
+      <w:proofErr w:type="spellEnd"/>
       <w:r>
         <w:rPr>
           <w:rFonts w:ascii="Arial" w:hAnsi="Arial" w:cs="Arial"/>
@@ -1945,6 +1758,7 @@
         </w:rPr>
         <w:t>”, “</w:t>
       </w:r>
+      <w:proofErr w:type="spellStart"/>
       <w:r>
         <w:rPr>
           <w:rFonts w:ascii="Arial" w:hAnsi="Arial" w:cs="Arial"/>
@@ -1953,6 +1767,7 @@
         </w:rPr>
         <w:t>BLoad</w:t>
       </w:r>
+      <w:proofErr w:type="spellEnd"/>
       <w:r>
         <w:rPr>
           <w:rFonts w:ascii="Arial" w:hAnsi="Arial" w:cs="Arial"/>
@@ -1999,6 +1814,7 @@
         </w:rPr>
         <w:t xml:space="preserve"> Class: </w:t>
       </w:r>
+      <w:proofErr w:type="spellStart"/>
       <w:r>
         <w:rPr>
           <w:rFonts w:ascii="Arial" w:hAnsi="Arial" w:cs="Arial"/>
@@ -2007,6 +1823,7 @@
         </w:rPr>
         <w:t>JLabel</w:t>
       </w:r>
+      <w:proofErr w:type="spellEnd"/>
       <w:r>
         <w:rPr>
           <w:rFonts w:ascii="Arial" w:hAnsi="Arial" w:cs="Arial"/>
@@ -2028,6 +1845,7 @@
         </w:rPr>
         <w:t xml:space="preserve"> Objects: “</w:t>
       </w:r>
+      <w:proofErr w:type="spellStart"/>
       <w:r>
         <w:rPr>
           <w:rFonts w:ascii="Arial" w:hAnsi="Arial" w:cs="Arial"/>
@@ -2036,6 +1854,7 @@
         </w:rPr>
         <w:t>LabOperation</w:t>
       </w:r>
+      <w:proofErr w:type="spellEnd"/>
       <w:r>
         <w:rPr>
           <w:rFonts w:ascii="Arial" w:hAnsi="Arial" w:cs="Arial"/>
@@ -2043,6 +1862,7 @@
         </w:rPr>
         <w:t>”, “</w:t>
       </w:r>
+      <w:proofErr w:type="spellStart"/>
       <w:r>
         <w:rPr>
           <w:rFonts w:ascii="Arial" w:hAnsi="Arial" w:cs="Arial"/>
@@ -2051,6 +1871,7 @@
         </w:rPr>
         <w:t>LabName</w:t>
       </w:r>
+      <w:proofErr w:type="spellEnd"/>
       <w:r>
         <w:rPr>
           <w:rFonts w:ascii="Arial" w:hAnsi="Arial" w:cs="Arial"/>
@@ -2161,6 +1982,429 @@
           <w:szCs w:val="24"/>
         </w:rPr>
         <w:t>Focus on your ideas using the best user experience.</w:t>
+      </w:r>
+    </w:p>
+    <w:p>
+      <w:pPr>
+        <w:spacing w:line="299" w:lineRule="exact"/>
+        <w:rPr>
+          <w:rFonts w:ascii="Times New Roman" w:eastAsia="Times New Roman" w:hAnsi="Times New Roman"/>
+          <w:sz w:val="24"/>
+        </w:rPr>
+      </w:pPr>
+      <w:r>
+        <w:rPr>
+          <w:rFonts w:ascii="Times New Roman" w:eastAsia="Times New Roman" w:hAnsi="Times New Roman"/>
+          <w:sz w:val="24"/>
+        </w:rPr>
+        <w:t xml:space="preserve">Class: </w:t>
+      </w:r>
+      <w:proofErr w:type="spellStart"/>
+      <w:r>
+        <w:rPr>
+          <w:rFonts w:ascii="Times New Roman" w:eastAsia="Times New Roman" w:hAnsi="Times New Roman"/>
+          <w:sz w:val="24"/>
+        </w:rPr>
+        <w:t>JFrame</w:t>
+      </w:r>
+      <w:proofErr w:type="spellEnd"/>
+    </w:p>
+    <w:p>
+      <w:pPr>
+        <w:pStyle w:val="ListParagraph"/>
+        <w:numPr>
+          <w:ilvl w:val="0"/>
+          <w:numId w:val="7"/>
+        </w:numPr>
+        <w:spacing w:line="299" w:lineRule="exact"/>
+        <w:rPr>
+          <w:rFonts w:ascii="Times New Roman" w:eastAsia="Times New Roman" w:hAnsi="Times New Roman"/>
+          <w:sz w:val="24"/>
+        </w:rPr>
+      </w:pPr>
+      <w:r>
+        <w:rPr>
+          <w:rFonts w:ascii="Times New Roman" w:eastAsia="Times New Roman" w:hAnsi="Times New Roman"/>
+          <w:sz w:val="24"/>
+        </w:rPr>
+        <w:t>Object: “</w:t>
+      </w:r>
+      <w:proofErr w:type="spellStart"/>
+      <w:r>
+        <w:rPr>
+          <w:rFonts w:ascii="Times New Roman" w:eastAsia="Times New Roman" w:hAnsi="Times New Roman"/>
+          <w:sz w:val="24"/>
+        </w:rPr>
+        <w:t>GameFrame</w:t>
+      </w:r>
+      <w:proofErr w:type="spellEnd"/>
+      <w:r>
+        <w:rPr>
+          <w:rFonts w:ascii="Times New Roman" w:eastAsia="Times New Roman" w:hAnsi="Times New Roman"/>
+          <w:sz w:val="24"/>
+        </w:rPr>
+        <w:t>”</w:t>
+      </w:r>
+    </w:p>
+    <w:p>
+      <w:pPr>
+        <w:spacing w:line="299" w:lineRule="exact"/>
+        <w:rPr>
+          <w:rFonts w:ascii="Times New Roman" w:eastAsia="Times New Roman" w:hAnsi="Times New Roman"/>
+          <w:sz w:val="24"/>
+        </w:rPr>
+      </w:pPr>
+      <w:r>
+        <w:rPr>
+          <w:rFonts w:ascii="Times New Roman" w:eastAsia="Times New Roman" w:hAnsi="Times New Roman"/>
+          <w:sz w:val="24"/>
+        </w:rPr>
+        <w:lastRenderedPageBreak/>
+        <w:t xml:space="preserve">Class: </w:t>
+      </w:r>
+      <w:proofErr w:type="spellStart"/>
+      <w:r>
+        <w:rPr>
+          <w:rFonts w:ascii="Times New Roman" w:eastAsia="Times New Roman" w:hAnsi="Times New Roman"/>
+          <w:sz w:val="24"/>
+        </w:rPr>
+        <w:t>JPanel</w:t>
+      </w:r>
+      <w:proofErr w:type="spellEnd"/>
+    </w:p>
+    <w:p>
+      <w:pPr>
+        <w:pStyle w:val="ListParagraph"/>
+        <w:numPr>
+          <w:ilvl w:val="0"/>
+          <w:numId w:val="7"/>
+        </w:numPr>
+        <w:spacing w:line="299" w:lineRule="exact"/>
+        <w:rPr>
+          <w:rFonts w:ascii="Times New Roman" w:eastAsia="Times New Roman" w:hAnsi="Times New Roman"/>
+          <w:sz w:val="24"/>
+        </w:rPr>
+      </w:pPr>
+      <w:r>
+        <w:rPr>
+          <w:rFonts w:ascii="Times New Roman" w:eastAsia="Times New Roman" w:hAnsi="Times New Roman"/>
+          <w:sz w:val="24"/>
+        </w:rPr>
+        <w:t>Object: “</w:t>
+      </w:r>
+      <w:proofErr w:type="spellStart"/>
+      <w:r>
+        <w:rPr>
+          <w:rFonts w:ascii="Times New Roman" w:eastAsia="Times New Roman" w:hAnsi="Times New Roman"/>
+          <w:sz w:val="24"/>
+        </w:rPr>
+        <w:t>GameBoard</w:t>
+      </w:r>
+      <w:proofErr w:type="spellEnd"/>
+      <w:r>
+        <w:rPr>
+          <w:rFonts w:ascii="Times New Roman" w:eastAsia="Times New Roman" w:hAnsi="Times New Roman"/>
+          <w:sz w:val="24"/>
+        </w:rPr>
+        <w:t>”</w:t>
+      </w:r>
+    </w:p>
+    <w:p>
+      <w:pPr>
+        <w:spacing w:line="299" w:lineRule="exact"/>
+        <w:rPr>
+          <w:rFonts w:ascii="Times New Roman" w:eastAsia="Times New Roman" w:hAnsi="Times New Roman"/>
+          <w:sz w:val="24"/>
+        </w:rPr>
+      </w:pPr>
+      <w:r>
+        <w:rPr>
+          <w:rFonts w:ascii="Times New Roman" w:eastAsia="Times New Roman" w:hAnsi="Times New Roman"/>
+          <w:sz w:val="24"/>
+        </w:rPr>
+        <w:t xml:space="preserve">Class: </w:t>
+      </w:r>
+      <w:proofErr w:type="spellStart"/>
+      <w:r>
+        <w:rPr>
+          <w:rFonts w:ascii="Times New Roman" w:eastAsia="Times New Roman" w:hAnsi="Times New Roman"/>
+          <w:sz w:val="24"/>
+        </w:rPr>
+        <w:t>JButtons</w:t>
+      </w:r>
+      <w:proofErr w:type="spellEnd"/>
+    </w:p>
+    <w:p>
+      <w:pPr>
+        <w:pStyle w:val="ListParagraph"/>
+        <w:numPr>
+          <w:ilvl w:val="0"/>
+          <w:numId w:val="7"/>
+        </w:numPr>
+        <w:spacing w:line="299" w:lineRule="exact"/>
+        <w:rPr>
+          <w:rFonts w:ascii="Times New Roman" w:eastAsia="Times New Roman" w:hAnsi="Times New Roman"/>
+          <w:sz w:val="24"/>
+        </w:rPr>
+      </w:pPr>
+      <w:r>
+        <w:rPr>
+          <w:rFonts w:ascii="Times New Roman" w:eastAsia="Times New Roman" w:hAnsi="Times New Roman"/>
+          <w:sz w:val="24"/>
+        </w:rPr>
+        <w:t>Objects: “</w:t>
+      </w:r>
+      <w:proofErr w:type="spellStart"/>
+      <w:r>
+        <w:rPr>
+          <w:rFonts w:ascii="Times New Roman" w:eastAsia="Times New Roman" w:hAnsi="Times New Roman"/>
+          <w:sz w:val="24"/>
+        </w:rPr>
+        <w:t>GameMoveButton</w:t>
+      </w:r>
+      <w:proofErr w:type="spellEnd"/>
+      <w:r>
+        <w:rPr>
+          <w:rFonts w:ascii="Times New Roman" w:eastAsia="Times New Roman" w:hAnsi="Times New Roman"/>
+          <w:sz w:val="24"/>
+        </w:rPr>
+        <w:t>”, “</w:t>
+      </w:r>
+      <w:proofErr w:type="spellStart"/>
+      <w:r>
+        <w:rPr>
+          <w:rFonts w:ascii="Times New Roman" w:eastAsia="Times New Roman" w:hAnsi="Times New Roman"/>
+          <w:sz w:val="24"/>
+        </w:rPr>
+        <w:t>ShowSolution</w:t>
+      </w:r>
+      <w:proofErr w:type="spellEnd"/>
+      <w:r>
+        <w:rPr>
+          <w:rFonts w:ascii="Times New Roman" w:eastAsia="Times New Roman" w:hAnsi="Times New Roman"/>
+          <w:sz w:val="24"/>
+        </w:rPr>
+        <w:t>”, “</w:t>
+      </w:r>
+      <w:proofErr w:type="spellStart"/>
+      <w:r>
+        <w:rPr>
+          <w:rFonts w:ascii="Times New Roman" w:eastAsia="Times New Roman" w:hAnsi="Times New Roman"/>
+          <w:sz w:val="24"/>
+        </w:rPr>
+        <w:t>HideSolution</w:t>
+      </w:r>
+      <w:proofErr w:type="spellEnd"/>
+      <w:r>
+        <w:rPr>
+          <w:rFonts w:ascii="Times New Roman" w:eastAsia="Times New Roman" w:hAnsi="Times New Roman"/>
+          <w:sz w:val="24"/>
+        </w:rPr>
+        <w:t>,”, “Reset”</w:t>
+      </w:r>
+    </w:p>
+    <w:p>
+      <w:pPr>
+        <w:spacing w:line="299" w:lineRule="exact"/>
+        <w:rPr>
+          <w:rFonts w:ascii="Times New Roman" w:eastAsia="Times New Roman" w:hAnsi="Times New Roman"/>
+          <w:sz w:val="24"/>
+        </w:rPr>
+      </w:pPr>
+      <w:r>
+        <w:rPr>
+          <w:rFonts w:ascii="Times New Roman" w:eastAsia="Times New Roman" w:hAnsi="Times New Roman"/>
+          <w:sz w:val="24"/>
+        </w:rPr>
+        <w:t xml:space="preserve">Class: </w:t>
+      </w:r>
+      <w:proofErr w:type="spellStart"/>
+      <w:r>
+        <w:rPr>
+          <w:rFonts w:ascii="Times New Roman" w:eastAsia="Times New Roman" w:hAnsi="Times New Roman"/>
+          <w:sz w:val="24"/>
+        </w:rPr>
+        <w:t>JLabels</w:t>
+      </w:r>
+      <w:proofErr w:type="spellEnd"/>
+    </w:p>
+    <w:p>
+      <w:pPr>
+        <w:pStyle w:val="ListParagraph"/>
+        <w:numPr>
+          <w:ilvl w:val="0"/>
+          <w:numId w:val="7"/>
+        </w:numPr>
+        <w:spacing w:line="299" w:lineRule="exact"/>
+        <w:rPr>
+          <w:rFonts w:ascii="Times New Roman" w:eastAsia="Times New Roman" w:hAnsi="Times New Roman"/>
+          <w:sz w:val="24"/>
+        </w:rPr>
+      </w:pPr>
+      <w:r>
+        <w:rPr>
+          <w:rFonts w:ascii="Times New Roman" w:eastAsia="Times New Roman" w:hAnsi="Times New Roman"/>
+          <w:sz w:val="24"/>
+        </w:rPr>
+        <w:t>Objects: “Mode”, “</w:t>
+      </w:r>
+      <w:proofErr w:type="spellStart"/>
+      <w:r>
+        <w:rPr>
+          <w:rFonts w:ascii="Times New Roman" w:eastAsia="Times New Roman" w:hAnsi="Times New Roman"/>
+          <w:sz w:val="24"/>
+        </w:rPr>
+        <w:t>TimeElapsedLabel</w:t>
+      </w:r>
+      <w:proofErr w:type="spellEnd"/>
+      <w:r>
+        <w:rPr>
+          <w:rFonts w:ascii="Times New Roman" w:eastAsia="Times New Roman" w:hAnsi="Times New Roman"/>
+          <w:sz w:val="24"/>
+        </w:rPr>
+        <w:t>”, “</w:t>
+      </w:r>
+      <w:proofErr w:type="spellStart"/>
+      <w:r>
+        <w:rPr>
+          <w:rFonts w:ascii="Times New Roman" w:eastAsia="Times New Roman" w:hAnsi="Times New Roman"/>
+          <w:sz w:val="24"/>
+        </w:rPr>
+        <w:t>TimeElapsed</w:t>
+      </w:r>
+      <w:proofErr w:type="spellEnd"/>
+      <w:r>
+        <w:rPr>
+          <w:rFonts w:ascii="Times New Roman" w:eastAsia="Times New Roman" w:hAnsi="Times New Roman"/>
+          <w:sz w:val="24"/>
+        </w:rPr>
+        <w:t>”, “</w:t>
+      </w:r>
+      <w:proofErr w:type="spellStart"/>
+      <w:r>
+        <w:rPr>
+          <w:rFonts w:ascii="Times New Roman" w:eastAsia="Times New Roman" w:hAnsi="Times New Roman"/>
+          <w:sz w:val="24"/>
+        </w:rPr>
+        <w:t>DimLabel</w:t>
+      </w:r>
+      <w:proofErr w:type="spellEnd"/>
+      <w:r>
+        <w:rPr>
+          <w:rFonts w:ascii="Times New Roman" w:eastAsia="Times New Roman" w:hAnsi="Times New Roman"/>
+          <w:sz w:val="24"/>
+        </w:rPr>
+        <w:t>”, “</w:t>
+      </w:r>
+      <w:proofErr w:type="spellStart"/>
+      <w:r>
+        <w:rPr>
+          <w:rFonts w:ascii="Times New Roman" w:eastAsia="Times New Roman" w:hAnsi="Times New Roman"/>
+          <w:sz w:val="24"/>
+        </w:rPr>
+        <w:t>SolutionLabel</w:t>
+      </w:r>
+      <w:proofErr w:type="spellEnd"/>
+      <w:r>
+        <w:rPr>
+          <w:rFonts w:ascii="Times New Roman" w:eastAsia="Times New Roman" w:hAnsi="Times New Roman"/>
+          <w:sz w:val="24"/>
+        </w:rPr>
+        <w:t>”, “</w:t>
+      </w:r>
+      <w:proofErr w:type="spellStart"/>
+      <w:r>
+        <w:rPr>
+          <w:rFonts w:ascii="Times New Roman" w:eastAsia="Times New Roman" w:hAnsi="Times New Roman"/>
+          <w:sz w:val="24"/>
+        </w:rPr>
+        <w:t>TypeLabel</w:t>
+      </w:r>
+      <w:proofErr w:type="spellEnd"/>
+      <w:r>
+        <w:rPr>
+          <w:rFonts w:ascii="Times New Roman" w:eastAsia="Times New Roman" w:hAnsi="Times New Roman"/>
+          <w:sz w:val="24"/>
+        </w:rPr>
+        <w:t>”, “</w:t>
+      </w:r>
+      <w:proofErr w:type="spellStart"/>
+      <w:r>
+        <w:rPr>
+          <w:rFonts w:ascii="Times New Roman" w:eastAsia="Times New Roman" w:hAnsi="Times New Roman"/>
+          <w:sz w:val="24"/>
+        </w:rPr>
+        <w:t>MovesLabel</w:t>
+      </w:r>
+      <w:proofErr w:type="spellEnd"/>
+      <w:r>
+        <w:rPr>
+          <w:rFonts w:ascii="Times New Roman" w:eastAsia="Times New Roman" w:hAnsi="Times New Roman"/>
+          <w:sz w:val="24"/>
+        </w:rPr>
+        <w:t>”, “Moves”, “</w:t>
+      </w:r>
+      <w:proofErr w:type="spellStart"/>
+      <w:r>
+        <w:rPr>
+          <w:rFonts w:ascii="Times New Roman" w:eastAsia="Times New Roman" w:hAnsi="Times New Roman"/>
+          <w:sz w:val="24"/>
+        </w:rPr>
+        <w:t>PointsLabel</w:t>
+      </w:r>
+      <w:proofErr w:type="spellEnd"/>
+      <w:r>
+        <w:rPr>
+          <w:rFonts w:ascii="Times New Roman" w:eastAsia="Times New Roman" w:hAnsi="Times New Roman"/>
+          <w:sz w:val="24"/>
+        </w:rPr>
+        <w:t>”, “Points”</w:t>
+      </w:r>
+    </w:p>
+    <w:p>
+      <w:pPr>
+        <w:spacing w:line="299" w:lineRule="exact"/>
+        <w:rPr>
+          <w:rFonts w:ascii="Times New Roman" w:eastAsia="Times New Roman" w:hAnsi="Times New Roman"/>
+          <w:sz w:val="24"/>
+        </w:rPr>
+      </w:pPr>
+      <w:r>
+        <w:rPr>
+          <w:rFonts w:ascii="Times New Roman" w:eastAsia="Times New Roman" w:hAnsi="Times New Roman"/>
+          <w:sz w:val="24"/>
+        </w:rPr>
+        <w:t xml:space="preserve">Class: </w:t>
+      </w:r>
+      <w:proofErr w:type="spellStart"/>
+      <w:r>
+        <w:rPr>
+          <w:rFonts w:ascii="Times New Roman" w:eastAsia="Times New Roman" w:hAnsi="Times New Roman"/>
+          <w:sz w:val="24"/>
+        </w:rPr>
+        <w:t>JComboBox</w:t>
+      </w:r>
+      <w:proofErr w:type="spellEnd"/>
+    </w:p>
+    <w:p>
+      <w:pPr>
+        <w:pStyle w:val="ListParagraph"/>
+        <w:numPr>
+          <w:ilvl w:val="0"/>
+          <w:numId w:val="7"/>
+        </w:numPr>
+        <w:spacing w:line="299" w:lineRule="exact"/>
+        <w:rPr>
+          <w:rFonts w:ascii="Times New Roman" w:eastAsia="Times New Roman" w:hAnsi="Times New Roman"/>
+          <w:sz w:val="24"/>
+        </w:rPr>
+      </w:pPr>
+      <w:r>
+        <w:rPr>
+          <w:rFonts w:ascii="Times New Roman" w:eastAsia="Times New Roman" w:hAnsi="Times New Roman"/>
+          <w:sz w:val="24"/>
+        </w:rPr>
+        <w:t>Objects: “Dim”</w:t>
       </w:r>
     </w:p>
     <w:p>
@@ -2290,8 +2534,20 @@
           <w:sz w:val="24"/>
           <w:szCs w:val="24"/>
         </w:rPr>
-        <w:t>Object: resetButton</w:t>
-      </w:r>
+        <w:t xml:space="preserve">Object: </w:t>
+      </w:r>
+      <w:proofErr w:type="spellStart"/>
+      <w:r>
+        <w:rPr>
+          <w:rFonts w:ascii="Arial" w:eastAsia="Arial" w:hAnsi="Arial" w:cs="Arial"/>
+          <w:iCs/>
+          <w:spacing w:val="-2"/>
+          <w:sz w:val="24"/>
+          <w:szCs w:val="24"/>
+        </w:rPr>
+        <w:t>resetButton</w:t>
+      </w:r>
+      <w:proofErr w:type="spellEnd"/>
     </w:p>
     <w:p>
       <w:pPr>
@@ -2322,7 +2578,51 @@
           <w:sz w:val="24"/>
           <w:szCs w:val="24"/>
         </w:rPr>
-        <w:t>Event: mouseClicked -&gt; method: resetGame()</w:t>
+        <w:t xml:space="preserve">Event: </w:t>
+      </w:r>
+      <w:proofErr w:type="spellStart"/>
+      <w:r>
+        <w:rPr>
+          <w:rFonts w:ascii="Arial" w:eastAsia="Arial" w:hAnsi="Arial" w:cs="Arial"/>
+          <w:iCs/>
+          <w:spacing w:val="-2"/>
+          <w:sz w:val="24"/>
+          <w:szCs w:val="24"/>
+        </w:rPr>
+        <w:t>mouseClicked</w:t>
+      </w:r>
+      <w:proofErr w:type="spellEnd"/>
+      <w:r>
+        <w:rPr>
+          <w:rFonts w:ascii="Arial" w:eastAsia="Arial" w:hAnsi="Arial" w:cs="Arial"/>
+          <w:iCs/>
+          <w:spacing w:val="-2"/>
+          <w:sz w:val="24"/>
+          <w:szCs w:val="24"/>
+        </w:rPr>
+        <w:t xml:space="preserve"> -&gt; method: </w:t>
+      </w:r>
+      <w:proofErr w:type="spellStart"/>
+      <w:r>
+        <w:rPr>
+          <w:rFonts w:ascii="Arial" w:eastAsia="Arial" w:hAnsi="Arial" w:cs="Arial"/>
+          <w:iCs/>
+          <w:spacing w:val="-2"/>
+          <w:sz w:val="24"/>
+          <w:szCs w:val="24"/>
+        </w:rPr>
+        <w:t>resetGame</w:t>
+      </w:r>
+      <w:proofErr w:type="spellEnd"/>
+      <w:r>
+        <w:rPr>
+          <w:rFonts w:ascii="Arial" w:eastAsia="Arial" w:hAnsi="Arial" w:cs="Arial"/>
+          <w:iCs/>
+          <w:spacing w:val="-2"/>
+          <w:sz w:val="24"/>
+          <w:szCs w:val="24"/>
+        </w:rPr>
+        <w:t>()</w:t>
       </w:r>
     </w:p>
     <w:p>
@@ -2349,8 +2649,20 @@
           <w:sz w:val="24"/>
           <w:szCs w:val="24"/>
         </w:rPr>
-        <w:t>Object: typeChoice</w:t>
-      </w:r>
+        <w:t xml:space="preserve">Object: </w:t>
+      </w:r>
+      <w:proofErr w:type="spellStart"/>
+      <w:r>
+        <w:rPr>
+          <w:rFonts w:ascii="Arial" w:eastAsia="Arial" w:hAnsi="Arial" w:cs="Arial"/>
+          <w:iCs/>
+          <w:spacing w:val="-2"/>
+          <w:sz w:val="24"/>
+          <w:szCs w:val="24"/>
+        </w:rPr>
+        <w:t>typeChoice</w:t>
+      </w:r>
+      <w:proofErr w:type="spellEnd"/>
     </w:p>
     <w:p>
       <w:pPr>
@@ -2381,7 +2693,51 @@
           <w:sz w:val="24"/>
           <w:szCs w:val="24"/>
         </w:rPr>
-        <w:t>Event: actionPerformed -&gt; method: changeType()</w:t>
+        <w:t xml:space="preserve">Event: </w:t>
+      </w:r>
+      <w:proofErr w:type="spellStart"/>
+      <w:r>
+        <w:rPr>
+          <w:rFonts w:ascii="Arial" w:eastAsia="Arial" w:hAnsi="Arial" w:cs="Arial"/>
+          <w:iCs/>
+          <w:spacing w:val="-2"/>
+          <w:sz w:val="24"/>
+          <w:szCs w:val="24"/>
+        </w:rPr>
+        <w:t>actionPerformed</w:t>
+      </w:r>
+      <w:proofErr w:type="spellEnd"/>
+      <w:r>
+        <w:rPr>
+          <w:rFonts w:ascii="Arial" w:eastAsia="Arial" w:hAnsi="Arial" w:cs="Arial"/>
+          <w:iCs/>
+          <w:spacing w:val="-2"/>
+          <w:sz w:val="24"/>
+          <w:szCs w:val="24"/>
+        </w:rPr>
+        <w:t xml:space="preserve"> -&gt; method: </w:t>
+      </w:r>
+      <w:proofErr w:type="spellStart"/>
+      <w:r>
+        <w:rPr>
+          <w:rFonts w:ascii="Arial" w:eastAsia="Arial" w:hAnsi="Arial" w:cs="Arial"/>
+          <w:iCs/>
+          <w:spacing w:val="-2"/>
+          <w:sz w:val="24"/>
+          <w:szCs w:val="24"/>
+        </w:rPr>
+        <w:t>changeType</w:t>
+      </w:r>
+      <w:proofErr w:type="spellEnd"/>
+      <w:r>
+        <w:rPr>
+          <w:rFonts w:ascii="Arial" w:eastAsia="Arial" w:hAnsi="Arial" w:cs="Arial"/>
+          <w:iCs/>
+          <w:spacing w:val="-2"/>
+          <w:sz w:val="24"/>
+          <w:szCs w:val="24"/>
+        </w:rPr>
+        <w:t>()</w:t>
       </w:r>
     </w:p>
     <w:p>
@@ -2408,8 +2764,20 @@
           <w:sz w:val="24"/>
           <w:szCs w:val="24"/>
         </w:rPr>
-        <w:t>Object: showButton</w:t>
-      </w:r>
+        <w:t xml:space="preserve">Object: </w:t>
+      </w:r>
+      <w:proofErr w:type="spellStart"/>
+      <w:r>
+        <w:rPr>
+          <w:rFonts w:ascii="Arial" w:eastAsia="Arial" w:hAnsi="Arial" w:cs="Arial"/>
+          <w:iCs/>
+          <w:spacing w:val="-2"/>
+          <w:sz w:val="24"/>
+          <w:szCs w:val="24"/>
+        </w:rPr>
+        <w:t>showButton</w:t>
+      </w:r>
+      <w:proofErr w:type="spellEnd"/>
     </w:p>
     <w:p>
       <w:pPr>
@@ -2440,7 +2808,51 @@
           <w:sz w:val="24"/>
           <w:szCs w:val="24"/>
         </w:rPr>
-        <w:t>Event: mouseClicked -&gt; method: showSolution()</w:t>
+        <w:t xml:space="preserve">Event: </w:t>
+      </w:r>
+      <w:proofErr w:type="spellStart"/>
+      <w:r>
+        <w:rPr>
+          <w:rFonts w:ascii="Arial" w:eastAsia="Arial" w:hAnsi="Arial" w:cs="Arial"/>
+          <w:iCs/>
+          <w:spacing w:val="-2"/>
+          <w:sz w:val="24"/>
+          <w:szCs w:val="24"/>
+        </w:rPr>
+        <w:t>mouseClicked</w:t>
+      </w:r>
+      <w:proofErr w:type="spellEnd"/>
+      <w:r>
+        <w:rPr>
+          <w:rFonts w:ascii="Arial" w:eastAsia="Arial" w:hAnsi="Arial" w:cs="Arial"/>
+          <w:iCs/>
+          <w:spacing w:val="-2"/>
+          <w:sz w:val="24"/>
+          <w:szCs w:val="24"/>
+        </w:rPr>
+        <w:t xml:space="preserve"> -&gt; method: </w:t>
+      </w:r>
+      <w:proofErr w:type="spellStart"/>
+      <w:r>
+        <w:rPr>
+          <w:rFonts w:ascii="Arial" w:eastAsia="Arial" w:hAnsi="Arial" w:cs="Arial"/>
+          <w:iCs/>
+          <w:spacing w:val="-2"/>
+          <w:sz w:val="24"/>
+          <w:szCs w:val="24"/>
+        </w:rPr>
+        <w:t>showSolution</w:t>
+      </w:r>
+      <w:proofErr w:type="spellEnd"/>
+      <w:r>
+        <w:rPr>
+          <w:rFonts w:ascii="Arial" w:eastAsia="Arial" w:hAnsi="Arial" w:cs="Arial"/>
+          <w:iCs/>
+          <w:spacing w:val="-2"/>
+          <w:sz w:val="24"/>
+          <w:szCs w:val="24"/>
+        </w:rPr>
+        <w:t>()</w:t>
       </w:r>
     </w:p>
     <w:p>
@@ -2467,8 +2879,20 @@
           <w:sz w:val="24"/>
           <w:szCs w:val="24"/>
         </w:rPr>
-        <w:t>Object: hideButton</w:t>
-      </w:r>
+        <w:t xml:space="preserve">Object: </w:t>
+      </w:r>
+      <w:proofErr w:type="spellStart"/>
+      <w:r>
+        <w:rPr>
+          <w:rFonts w:ascii="Arial" w:eastAsia="Arial" w:hAnsi="Arial" w:cs="Arial"/>
+          <w:iCs/>
+          <w:spacing w:val="-2"/>
+          <w:sz w:val="24"/>
+          <w:szCs w:val="24"/>
+        </w:rPr>
+        <w:t>hideButton</w:t>
+      </w:r>
+      <w:proofErr w:type="spellEnd"/>
     </w:p>
     <w:p>
       <w:pPr>
@@ -2499,7 +2923,51 @@
           <w:sz w:val="24"/>
           <w:szCs w:val="24"/>
         </w:rPr>
-        <w:t>Event: mouseClicked -&gt; method: hideSolution()</w:t>
+        <w:t xml:space="preserve">Event: </w:t>
+      </w:r>
+      <w:proofErr w:type="spellStart"/>
+      <w:r>
+        <w:rPr>
+          <w:rFonts w:ascii="Arial" w:eastAsia="Arial" w:hAnsi="Arial" w:cs="Arial"/>
+          <w:iCs/>
+          <w:spacing w:val="-2"/>
+          <w:sz w:val="24"/>
+          <w:szCs w:val="24"/>
+        </w:rPr>
+        <w:t>mouseClicked</w:t>
+      </w:r>
+      <w:proofErr w:type="spellEnd"/>
+      <w:r>
+        <w:rPr>
+          <w:rFonts w:ascii="Arial" w:eastAsia="Arial" w:hAnsi="Arial" w:cs="Arial"/>
+          <w:iCs/>
+          <w:spacing w:val="-2"/>
+          <w:sz w:val="24"/>
+          <w:szCs w:val="24"/>
+        </w:rPr>
+        <w:t xml:space="preserve"> -&gt; method: </w:t>
+      </w:r>
+      <w:proofErr w:type="spellStart"/>
+      <w:r>
+        <w:rPr>
+          <w:rFonts w:ascii="Arial" w:eastAsia="Arial" w:hAnsi="Arial" w:cs="Arial"/>
+          <w:iCs/>
+          <w:spacing w:val="-2"/>
+          <w:sz w:val="24"/>
+          <w:szCs w:val="24"/>
+        </w:rPr>
+        <w:t>hideSolution</w:t>
+      </w:r>
+      <w:proofErr w:type="spellEnd"/>
+      <w:r>
+        <w:rPr>
+          <w:rFonts w:ascii="Arial" w:eastAsia="Arial" w:hAnsi="Arial" w:cs="Arial"/>
+          <w:iCs/>
+          <w:spacing w:val="-2"/>
+          <w:sz w:val="24"/>
+          <w:szCs w:val="24"/>
+        </w:rPr>
+        <w:t>()</w:t>
       </w:r>
     </w:p>
     <w:p>
@@ -2526,8 +2994,20 @@
           <w:sz w:val="24"/>
           <w:szCs w:val="24"/>
         </w:rPr>
-        <w:t>Object: dimComboBox</w:t>
-      </w:r>
+        <w:t xml:space="preserve">Object: </w:t>
+      </w:r>
+      <w:proofErr w:type="spellStart"/>
+      <w:r>
+        <w:rPr>
+          <w:rFonts w:ascii="Arial" w:eastAsia="Arial" w:hAnsi="Arial" w:cs="Arial"/>
+          <w:iCs/>
+          <w:spacing w:val="-2"/>
+          <w:sz w:val="24"/>
+          <w:szCs w:val="24"/>
+        </w:rPr>
+        <w:t>dimComboBox</w:t>
+      </w:r>
+      <w:proofErr w:type="spellEnd"/>
     </w:p>
     <w:p>
       <w:pPr>
@@ -2558,7 +3038,51 @@
           <w:sz w:val="24"/>
           <w:szCs w:val="24"/>
         </w:rPr>
-        <w:t>Event: actionPerformed -&gt; method: changeDim()</w:t>
+        <w:t xml:space="preserve">Event: </w:t>
+      </w:r>
+      <w:proofErr w:type="spellStart"/>
+      <w:r>
+        <w:rPr>
+          <w:rFonts w:ascii="Arial" w:eastAsia="Arial" w:hAnsi="Arial" w:cs="Arial"/>
+          <w:iCs/>
+          <w:spacing w:val="-2"/>
+          <w:sz w:val="24"/>
+          <w:szCs w:val="24"/>
+        </w:rPr>
+        <w:t>actionPerformed</w:t>
+      </w:r>
+      <w:proofErr w:type="spellEnd"/>
+      <w:r>
+        <w:rPr>
+          <w:rFonts w:ascii="Arial" w:eastAsia="Arial" w:hAnsi="Arial" w:cs="Arial"/>
+          <w:iCs/>
+          <w:spacing w:val="-2"/>
+          <w:sz w:val="24"/>
+          <w:szCs w:val="24"/>
+        </w:rPr>
+        <w:t xml:space="preserve"> -&gt; method: </w:t>
+      </w:r>
+      <w:proofErr w:type="spellStart"/>
+      <w:r>
+        <w:rPr>
+          <w:rFonts w:ascii="Arial" w:eastAsia="Arial" w:hAnsi="Arial" w:cs="Arial"/>
+          <w:iCs/>
+          <w:spacing w:val="-2"/>
+          <w:sz w:val="24"/>
+          <w:szCs w:val="24"/>
+        </w:rPr>
+        <w:t>changeDim</w:t>
+      </w:r>
+      <w:proofErr w:type="spellEnd"/>
+      <w:r>
+        <w:rPr>
+          <w:rFonts w:ascii="Arial" w:eastAsia="Arial" w:hAnsi="Arial" w:cs="Arial"/>
+          <w:iCs/>
+          <w:spacing w:val="-2"/>
+          <w:sz w:val="24"/>
+          <w:szCs w:val="24"/>
+        </w:rPr>
+        <w:t>()</w:t>
       </w:r>
     </w:p>
     <w:p>
@@ -2585,8 +3109,20 @@
           <w:sz w:val="24"/>
           <w:szCs w:val="24"/>
         </w:rPr>
-        <w:t>Object: designButton</w:t>
-      </w:r>
+        <w:t xml:space="preserve">Object: </w:t>
+      </w:r>
+      <w:proofErr w:type="spellStart"/>
+      <w:r>
+        <w:rPr>
+          <w:rFonts w:ascii="Arial" w:eastAsia="Arial" w:hAnsi="Arial" w:cs="Arial"/>
+          <w:iCs/>
+          <w:spacing w:val="-2"/>
+          <w:sz w:val="24"/>
+          <w:szCs w:val="24"/>
+        </w:rPr>
+        <w:t>designButton</w:t>
+      </w:r>
+      <w:proofErr w:type="spellEnd"/>
     </w:p>
     <w:p>
       <w:pPr>
@@ -2617,7 +3153,51 @@
           <w:sz w:val="24"/>
           <w:szCs w:val="24"/>
         </w:rPr>
-        <w:t>Event: actionPerformed -&gt; method: enableDesignMode()</w:t>
+        <w:t xml:space="preserve">Event: </w:t>
+      </w:r>
+      <w:proofErr w:type="spellStart"/>
+      <w:r>
+        <w:rPr>
+          <w:rFonts w:ascii="Arial" w:eastAsia="Arial" w:hAnsi="Arial" w:cs="Arial"/>
+          <w:iCs/>
+          <w:spacing w:val="-2"/>
+          <w:sz w:val="24"/>
+          <w:szCs w:val="24"/>
+        </w:rPr>
+        <w:t>actionPerformed</w:t>
+      </w:r>
+      <w:proofErr w:type="spellEnd"/>
+      <w:r>
+        <w:rPr>
+          <w:rFonts w:ascii="Arial" w:eastAsia="Arial" w:hAnsi="Arial" w:cs="Arial"/>
+          <w:iCs/>
+          <w:spacing w:val="-2"/>
+          <w:sz w:val="24"/>
+          <w:szCs w:val="24"/>
+        </w:rPr>
+        <w:t xml:space="preserve"> -&gt; method: </w:t>
+      </w:r>
+      <w:proofErr w:type="spellStart"/>
+      <w:r>
+        <w:rPr>
+          <w:rFonts w:ascii="Arial" w:eastAsia="Arial" w:hAnsi="Arial" w:cs="Arial"/>
+          <w:iCs/>
+          <w:spacing w:val="-2"/>
+          <w:sz w:val="24"/>
+          <w:szCs w:val="24"/>
+        </w:rPr>
+        <w:t>enableDesignMode</w:t>
+      </w:r>
+      <w:proofErr w:type="spellEnd"/>
+      <w:r>
+        <w:rPr>
+          <w:rFonts w:ascii="Arial" w:eastAsia="Arial" w:hAnsi="Arial" w:cs="Arial"/>
+          <w:iCs/>
+          <w:spacing w:val="-2"/>
+          <w:sz w:val="24"/>
+          <w:szCs w:val="24"/>
+        </w:rPr>
+        <w:t>()</w:t>
       </w:r>
     </w:p>
     <w:p>
@@ -2644,8 +3224,20 @@
           <w:sz w:val="24"/>
           <w:szCs w:val="24"/>
         </w:rPr>
-        <w:t>Object: playMode</w:t>
-      </w:r>
+        <w:t xml:space="preserve">Object: </w:t>
+      </w:r>
+      <w:proofErr w:type="spellStart"/>
+      <w:r>
+        <w:rPr>
+          <w:rFonts w:ascii="Arial" w:eastAsia="Arial" w:hAnsi="Arial" w:cs="Arial"/>
+          <w:iCs/>
+          <w:spacing w:val="-2"/>
+          <w:sz w:val="24"/>
+          <w:szCs w:val="24"/>
+        </w:rPr>
+        <w:t>playMode</w:t>
+      </w:r>
+      <w:proofErr w:type="spellEnd"/>
     </w:p>
     <w:p>
       <w:pPr>
@@ -2676,7 +3268,51 @@
           <w:sz w:val="24"/>
           <w:szCs w:val="24"/>
         </w:rPr>
-        <w:t>Event: actionPerformed -&gt; method: enablePlayMode()</w:t>
+        <w:t xml:space="preserve">Event: </w:t>
+      </w:r>
+      <w:proofErr w:type="spellStart"/>
+      <w:r>
+        <w:rPr>
+          <w:rFonts w:ascii="Arial" w:eastAsia="Arial" w:hAnsi="Arial" w:cs="Arial"/>
+          <w:iCs/>
+          <w:spacing w:val="-2"/>
+          <w:sz w:val="24"/>
+          <w:szCs w:val="24"/>
+        </w:rPr>
+        <w:t>actionPerformed</w:t>
+      </w:r>
+      <w:proofErr w:type="spellEnd"/>
+      <w:r>
+        <w:rPr>
+          <w:rFonts w:ascii="Arial" w:eastAsia="Arial" w:hAnsi="Arial" w:cs="Arial"/>
+          <w:iCs/>
+          <w:spacing w:val="-2"/>
+          <w:sz w:val="24"/>
+          <w:szCs w:val="24"/>
+        </w:rPr>
+        <w:t xml:space="preserve"> -&gt; method: </w:t>
+      </w:r>
+      <w:proofErr w:type="spellStart"/>
+      <w:r>
+        <w:rPr>
+          <w:rFonts w:ascii="Arial" w:eastAsia="Arial" w:hAnsi="Arial" w:cs="Arial"/>
+          <w:iCs/>
+          <w:spacing w:val="-2"/>
+          <w:sz w:val="24"/>
+          <w:szCs w:val="24"/>
+        </w:rPr>
+        <w:t>enablePlayMode</w:t>
+      </w:r>
+      <w:proofErr w:type="spellEnd"/>
+      <w:r>
+        <w:rPr>
+          <w:rFonts w:ascii="Arial" w:eastAsia="Arial" w:hAnsi="Arial" w:cs="Arial"/>
+          <w:iCs/>
+          <w:spacing w:val="-2"/>
+          <w:sz w:val="24"/>
+          <w:szCs w:val="24"/>
+        </w:rPr>
+        <w:t>()</w:t>
       </w:r>
     </w:p>
     <w:p>
@@ -2730,6 +3366,7 @@
         </w:rPr>
         <w:t>Object: “</w:t>
       </w:r>
+      <w:proofErr w:type="spellStart"/>
       <w:r>
         <w:rPr>
           <w:rFonts w:ascii="Arial" w:hAnsi="Arial" w:cs="Arial"/>
@@ -2738,6 +3375,7 @@
         </w:rPr>
         <w:t>BSave</w:t>
       </w:r>
+      <w:proofErr w:type="spellEnd"/>
       <w:r>
         <w:rPr>
           <w:rFonts w:ascii="Arial" w:hAnsi="Arial" w:cs="Arial"/>
@@ -2777,6 +3415,7 @@
         </w:rPr>
         <w:t xml:space="preserve"> Event: </w:t>
       </w:r>
+      <w:proofErr w:type="spellStart"/>
       <w:r>
         <w:rPr>
           <w:rFonts w:ascii="Arial" w:hAnsi="Arial" w:cs="Arial"/>
@@ -2785,6 +3424,7 @@
         </w:rPr>
         <w:t>actionPerformed</w:t>
       </w:r>
+      <w:proofErr w:type="spellEnd"/>
       <w:r>
         <w:rPr>
           <w:rFonts w:ascii="Arial" w:hAnsi="Arial" w:cs="Arial"/>
@@ -2807,13 +3447,23 @@
         </w:rPr>
         <w:t xml:space="preserve"> method: </w:t>
       </w:r>
+      <w:proofErr w:type="spellStart"/>
       <w:r>
         <w:rPr>
           <w:rFonts w:ascii="Arial" w:hAnsi="Arial" w:cs="Arial"/>
           <w:color w:val="0070C0"/>
           <w:lang w:val="en-CA"/>
         </w:rPr>
-        <w:t>saveGame()</w:t>
+        <w:t>saveGame</w:t>
+      </w:r>
+      <w:proofErr w:type="spellEnd"/>
+      <w:r>
+        <w:rPr>
+          <w:rFonts w:ascii="Arial" w:hAnsi="Arial" w:cs="Arial"/>
+          <w:color w:val="0070C0"/>
+          <w:lang w:val="en-CA"/>
+        </w:rPr>
+        <w:t>()</w:t>
       </w:r>
     </w:p>
     <w:p>
@@ -2961,8 +3611,17 @@
           <w:rFonts w:ascii="Arial" w:hAnsi="Arial" w:cs="Arial"/>
           <w:lang w:val="en-CA"/>
         </w:rPr>
-        <w:t>Value: timeElapsed</w:t>
-      </w:r>
+        <w:t xml:space="preserve">Value: </w:t>
+      </w:r>
+      <w:proofErr w:type="spellStart"/>
+      <w:r>
+        <w:rPr>
+          <w:rFonts w:ascii="Arial" w:hAnsi="Arial" w:cs="Arial"/>
+          <w:lang w:val="en-CA"/>
+        </w:rPr>
+        <w:t>timeElapsed</w:t>
+      </w:r>
+      <w:proofErr w:type="spellEnd"/>
     </w:p>
     <w:p>
       <w:pPr>
@@ -2984,7 +3643,23 @@
           <w:rFonts w:ascii="Arial" w:hAnsi="Arial" w:cs="Arial"/>
           <w:lang w:val="en-CA"/>
         </w:rPr>
-        <w:t>Method: updateTime()</w:t>
+        <w:t xml:space="preserve">Method: </w:t>
+      </w:r>
+      <w:proofErr w:type="spellStart"/>
+      <w:r>
+        <w:rPr>
+          <w:rFonts w:ascii="Arial" w:hAnsi="Arial" w:cs="Arial"/>
+          <w:lang w:val="en-CA"/>
+        </w:rPr>
+        <w:t>updateTime</w:t>
+      </w:r>
+      <w:proofErr w:type="spellEnd"/>
+      <w:r>
+        <w:rPr>
+          <w:rFonts w:ascii="Arial" w:hAnsi="Arial" w:cs="Arial"/>
+          <w:lang w:val="en-CA"/>
+        </w:rPr>
+        <w:t>()</w:t>
       </w:r>
     </w:p>
     <w:p>
@@ -3032,7 +3707,23 @@
           <w:rFonts w:ascii="Arial" w:hAnsi="Arial" w:cs="Arial"/>
           <w:lang w:val="en-CA"/>
         </w:rPr>
-        <w:t>Method: updatePoints()</w:t>
+        <w:t xml:space="preserve">Method: </w:t>
+      </w:r>
+      <w:proofErr w:type="spellStart"/>
+      <w:r>
+        <w:rPr>
+          <w:rFonts w:ascii="Arial" w:hAnsi="Arial" w:cs="Arial"/>
+          <w:lang w:val="en-CA"/>
+        </w:rPr>
+        <w:t>updatePoints</w:t>
+      </w:r>
+      <w:proofErr w:type="spellEnd"/>
+      <w:r>
+        <w:rPr>
+          <w:rFonts w:ascii="Arial" w:hAnsi="Arial" w:cs="Arial"/>
+          <w:lang w:val="en-CA"/>
+        </w:rPr>
+        <w:t>()</w:t>
       </w:r>
     </w:p>
     <w:p>
@@ -3073,7 +3764,23 @@
           <w:rFonts w:ascii="Arial" w:hAnsi="Arial" w:cs="Arial"/>
           <w:lang w:val="en-CA"/>
         </w:rPr>
-        <w:t>Method: incrementMoves()</w:t>
+        <w:t xml:space="preserve">Method: </w:t>
+      </w:r>
+      <w:proofErr w:type="spellStart"/>
+      <w:r>
+        <w:rPr>
+          <w:rFonts w:ascii="Arial" w:hAnsi="Arial" w:cs="Arial"/>
+          <w:lang w:val="en-CA"/>
+        </w:rPr>
+        <w:t>incrementMoves</w:t>
+      </w:r>
+      <w:proofErr w:type="spellEnd"/>
+      <w:r>
+        <w:rPr>
+          <w:rFonts w:ascii="Arial" w:hAnsi="Arial" w:cs="Arial"/>
+          <w:lang w:val="en-CA"/>
+        </w:rPr>
+        <w:t>()</w:t>
       </w:r>
     </w:p>
     <w:p>
@@ -3114,7 +3821,23 @@
           <w:rFonts w:ascii="Arial" w:hAnsi="Arial" w:cs="Arial"/>
           <w:lang w:val="en-CA"/>
         </w:rPr>
-        <w:t>Method: updateBoardDimensions()</w:t>
+        <w:t xml:space="preserve">Method: </w:t>
+      </w:r>
+      <w:proofErr w:type="spellStart"/>
+      <w:r>
+        <w:rPr>
+          <w:rFonts w:ascii="Arial" w:hAnsi="Arial" w:cs="Arial"/>
+          <w:lang w:val="en-CA"/>
+        </w:rPr>
+        <w:t>updateBoardDimensions</w:t>
+      </w:r>
+      <w:proofErr w:type="spellEnd"/>
+      <w:r>
+        <w:rPr>
+          <w:rFonts w:ascii="Arial" w:hAnsi="Arial" w:cs="Arial"/>
+          <w:lang w:val="en-CA"/>
+        </w:rPr>
+        <w:t>()</w:t>
       </w:r>
     </w:p>
     <w:p>
@@ -3155,7 +3878,23 @@
           <w:rFonts w:ascii="Arial" w:hAnsi="Arial" w:cs="Arial"/>
           <w:lang w:val="en-CA"/>
         </w:rPr>
-        <w:t>Method: updateMode()</w:t>
+        <w:t xml:space="preserve">Method: </w:t>
+      </w:r>
+      <w:proofErr w:type="spellStart"/>
+      <w:r>
+        <w:rPr>
+          <w:rFonts w:ascii="Arial" w:hAnsi="Arial" w:cs="Arial"/>
+          <w:lang w:val="en-CA"/>
+        </w:rPr>
+        <w:t>updateMode</w:t>
+      </w:r>
+      <w:proofErr w:type="spellEnd"/>
+      <w:r>
+        <w:rPr>
+          <w:rFonts w:ascii="Arial" w:hAnsi="Arial" w:cs="Arial"/>
+          <w:lang w:val="en-CA"/>
+        </w:rPr>
+        <w:t>()</w:t>
       </w:r>
     </w:p>
     <w:p>
@@ -3173,8 +3912,17 @@
           <w:rFonts w:ascii="Arial" w:hAnsi="Arial" w:cs="Arial"/>
           <w:lang w:val="en-CA"/>
         </w:rPr>
-        <w:t>Value: tileType</w:t>
-      </w:r>
+        <w:t xml:space="preserve">Value: </w:t>
+      </w:r>
+      <w:proofErr w:type="spellStart"/>
+      <w:r>
+        <w:rPr>
+          <w:rFonts w:ascii="Arial" w:hAnsi="Arial" w:cs="Arial"/>
+          <w:lang w:val="en-CA"/>
+        </w:rPr>
+        <w:t>tileType</w:t>
+      </w:r>
+      <w:proofErr w:type="spellEnd"/>
     </w:p>
     <w:p>
       <w:pPr>
@@ -3196,7 +3944,23 @@
           <w:rFonts w:ascii="Arial" w:hAnsi="Arial" w:cs="Arial"/>
           <w:lang w:val="en-CA"/>
         </w:rPr>
-        <w:t>Method: updateTileType()</w:t>
+        <w:t xml:space="preserve">Method: </w:t>
+      </w:r>
+      <w:proofErr w:type="spellStart"/>
+      <w:r>
+        <w:rPr>
+          <w:rFonts w:ascii="Arial" w:hAnsi="Arial" w:cs="Arial"/>
+          <w:lang w:val="en-CA"/>
+        </w:rPr>
+        <w:t>updateTileType</w:t>
+      </w:r>
+      <w:proofErr w:type="spellEnd"/>
+      <w:r>
+        <w:rPr>
+          <w:rFonts w:ascii="Arial" w:hAnsi="Arial" w:cs="Arial"/>
+          <w:lang w:val="en-CA"/>
+        </w:rPr>
+        <w:t>()</w:t>
       </w:r>
     </w:p>
     <w:p>
@@ -3282,13 +4046,23 @@
         </w:rPr>
         <w:t xml:space="preserve"> Values: </w:t>
       </w:r>
+      <w:proofErr w:type="spellStart"/>
       <w:r>
         <w:rPr>
           <w:rFonts w:ascii="Arial" w:hAnsi="Arial" w:cs="Arial"/>
           <w:color w:val="0070C0"/>
           <w:lang w:val="en-CA"/>
         </w:rPr>
-        <w:t xml:space="preserve">gridValue </w:t>
+        <w:t>gridValue</w:t>
+      </w:r>
+      <w:proofErr w:type="spellEnd"/>
+      <w:r>
+        <w:rPr>
+          <w:rFonts w:ascii="Arial" w:hAnsi="Arial" w:cs="Arial"/>
+          <w:color w:val="0070C0"/>
+          <w:lang w:val="en-CA"/>
+        </w:rPr>
+        <w:t xml:space="preserve"> </w:t>
       </w:r>
       <w:r>
         <w:rPr>
@@ -3304,6 +4078,7 @@
         </w:rPr>
         <w:t xml:space="preserve"> method: </w:t>
       </w:r>
+      <w:proofErr w:type="spellStart"/>
       <w:r>
         <w:rPr>
           <w:rFonts w:ascii="Arial" w:hAnsi="Arial" w:cs="Arial"/>
@@ -3312,6 +4087,7 @@
         </w:rPr>
         <w:t>updateData</w:t>
       </w:r>
+      <w:proofErr w:type="spellEnd"/>
       <w:r>
         <w:rPr>
           <w:rFonts w:ascii="Arial" w:hAnsi="Arial" w:cs="Arial"/>

</xml_diff>

<commit_message>
Finished other DP question
</commit_message>
<xml_diff>
--- a/A21/CST8221_JAP_F22-A21-AnswerTemplate.docx
+++ b/A21/CST8221_JAP_F22-A21-AnswerTemplate.docx
@@ -3762,6 +3762,23 @@
           <w:color w:val="C00000"/>
         </w:rPr>
         <w:t>Explain what is this DP and the reason why it could be recommended.</w:t>
+      </w:r>
+    </w:p>
+    <w:p>
+      <w:pPr>
+        <w:widowControl/>
+        <w:spacing w:before="120" w:after="120"/>
+        <w:rPr>
+          <w:rFonts w:ascii="Arial" w:hAnsi="Arial" w:cs="Arial"/>
+          <w:iCs/>
+        </w:rPr>
+      </w:pPr>
+      <w:r>
+        <w:rPr>
+          <w:rFonts w:ascii="Arial" w:hAnsi="Arial" w:cs="Arial"/>
+          <w:iCs/>
+        </w:rPr>
+        <w:t>A design pattern I could use in my game application is the Singleton pattern. This is a pattern where a class can only have one instance which is accessed from a static method of that class. This could be useful for my game because it does not make sense for there to be more than one Model, View, or Controller. Each of these classes should only be instantiated once.</w:t>
       </w:r>
     </w:p>
     <w:p>

</xml_diff>

<commit_message>
Added reference for Singleton pattern
</commit_message>
<xml_diff>
--- a/A21/CST8221_JAP_F22-A21-AnswerTemplate.docx
+++ b/A21/CST8221_JAP_F22-A21-AnswerTemplate.docx
@@ -529,6 +529,7 @@
         <w:shd w:val="clear" w:color="auto" w:fill="D9E2F3" w:themeFill="accent1" w:themeFillTint="33"/>
         <w:jc w:val="center"/>
       </w:pPr>
+      <w:proofErr w:type="spellStart"/>
       <w:r>
         <w:rPr>
           <w:rStyle w:val="Heading1Char"/>
@@ -539,6 +540,7 @@
         </w:rPr>
         <w:t>NumPuz</w:t>
       </w:r>
+      <w:proofErr w:type="spellEnd"/>
       <w:r>
         <w:rPr>
           <w:rStyle w:val="Heading1Char"/>
@@ -924,7 +926,39 @@
           <w:rFonts w:ascii="Times New Roman" w:eastAsia="Times New Roman" w:hAnsi="Times New Roman"/>
           <w:sz w:val="24"/>
         </w:rPr>
-        <w:t>Model Class: GameModel -&gt; Object: “myModel” (Object)</w:t>
+        <w:t xml:space="preserve">Model Class: </w:t>
+      </w:r>
+      <w:proofErr w:type="spellStart"/>
+      <w:r>
+        <w:rPr>
+          <w:rFonts w:ascii="Times New Roman" w:eastAsia="Times New Roman" w:hAnsi="Times New Roman"/>
+          <w:sz w:val="24"/>
+        </w:rPr>
+        <w:t>GameModel</w:t>
+      </w:r>
+      <w:proofErr w:type="spellEnd"/>
+      <w:r>
+        <w:rPr>
+          <w:rFonts w:ascii="Times New Roman" w:eastAsia="Times New Roman" w:hAnsi="Times New Roman"/>
+          <w:sz w:val="24"/>
+        </w:rPr>
+        <w:t xml:space="preserve"> -&gt; Object: “</w:t>
+      </w:r>
+      <w:proofErr w:type="spellStart"/>
+      <w:r>
+        <w:rPr>
+          <w:rFonts w:ascii="Times New Roman" w:eastAsia="Times New Roman" w:hAnsi="Times New Roman"/>
+          <w:sz w:val="24"/>
+        </w:rPr>
+        <w:t>myModel</w:t>
+      </w:r>
+      <w:proofErr w:type="spellEnd"/>
+      <w:r>
+        <w:rPr>
+          <w:rFonts w:ascii="Times New Roman" w:eastAsia="Times New Roman" w:hAnsi="Times New Roman"/>
+          <w:sz w:val="24"/>
+        </w:rPr>
+        <w:t>” (Object)</w:t>
       </w:r>
     </w:p>
     <w:p>
@@ -940,7 +974,55 @@
           <w:rFonts w:ascii="Times New Roman" w:eastAsia="Times New Roman" w:hAnsi="Times New Roman"/>
           <w:sz w:val="24"/>
         </w:rPr>
-        <w:t>View Element: GameView -&gt; Object: “myView” (extends JFrame implements Controller)</w:t>
+        <w:t xml:space="preserve">View Element: </w:t>
+      </w:r>
+      <w:proofErr w:type="spellStart"/>
+      <w:r>
+        <w:rPr>
+          <w:rFonts w:ascii="Times New Roman" w:eastAsia="Times New Roman" w:hAnsi="Times New Roman"/>
+          <w:sz w:val="24"/>
+        </w:rPr>
+        <w:t>GameView</w:t>
+      </w:r>
+      <w:proofErr w:type="spellEnd"/>
+      <w:r>
+        <w:rPr>
+          <w:rFonts w:ascii="Times New Roman" w:eastAsia="Times New Roman" w:hAnsi="Times New Roman"/>
+          <w:sz w:val="24"/>
+        </w:rPr>
+        <w:t xml:space="preserve"> -&gt; Object: “</w:t>
+      </w:r>
+      <w:proofErr w:type="spellStart"/>
+      <w:r>
+        <w:rPr>
+          <w:rFonts w:ascii="Times New Roman" w:eastAsia="Times New Roman" w:hAnsi="Times New Roman"/>
+          <w:sz w:val="24"/>
+        </w:rPr>
+        <w:t>myView</w:t>
+      </w:r>
+      <w:proofErr w:type="spellEnd"/>
+      <w:r>
+        <w:rPr>
+          <w:rFonts w:ascii="Times New Roman" w:eastAsia="Times New Roman" w:hAnsi="Times New Roman"/>
+          <w:sz w:val="24"/>
+        </w:rPr>
+        <w:t xml:space="preserve">” (extends </w:t>
+      </w:r>
+      <w:proofErr w:type="spellStart"/>
+      <w:r>
+        <w:rPr>
+          <w:rFonts w:ascii="Times New Roman" w:eastAsia="Times New Roman" w:hAnsi="Times New Roman"/>
+          <w:sz w:val="24"/>
+        </w:rPr>
+        <w:t>JFrame</w:t>
+      </w:r>
+      <w:proofErr w:type="spellEnd"/>
+      <w:r>
+        <w:rPr>
+          <w:rFonts w:ascii="Times New Roman" w:eastAsia="Times New Roman" w:hAnsi="Times New Roman"/>
+          <w:sz w:val="24"/>
+        </w:rPr>
+        <w:t xml:space="preserve"> implements Controller)</w:t>
       </w:r>
     </w:p>
     <w:p>
@@ -956,7 +1038,39 @@
           <w:rFonts w:ascii="Times New Roman" w:eastAsia="Times New Roman" w:hAnsi="Times New Roman"/>
           <w:sz w:val="24"/>
         </w:rPr>
-        <w:t>Controller Class: GameController -&gt; Object “myController” (implements ActionListener, responsible for all actions, contains inner classes)</w:t>
+        <w:t xml:space="preserve">Controller Class: </w:t>
+      </w:r>
+      <w:proofErr w:type="spellStart"/>
+      <w:r>
+        <w:rPr>
+          <w:rFonts w:ascii="Times New Roman" w:eastAsia="Times New Roman" w:hAnsi="Times New Roman"/>
+          <w:sz w:val="24"/>
+        </w:rPr>
+        <w:t>GameController</w:t>
+      </w:r>
+      <w:proofErr w:type="spellEnd"/>
+      <w:r>
+        <w:rPr>
+          <w:rFonts w:ascii="Times New Roman" w:eastAsia="Times New Roman" w:hAnsi="Times New Roman"/>
+          <w:sz w:val="24"/>
+        </w:rPr>
+        <w:t xml:space="preserve"> -&gt; Object “</w:t>
+      </w:r>
+      <w:proofErr w:type="spellStart"/>
+      <w:r>
+        <w:rPr>
+          <w:rFonts w:ascii="Times New Roman" w:eastAsia="Times New Roman" w:hAnsi="Times New Roman"/>
+          <w:sz w:val="24"/>
+        </w:rPr>
+        <w:t>myController</w:t>
+      </w:r>
+      <w:proofErr w:type="spellEnd"/>
+      <w:r>
+        <w:rPr>
+          <w:rFonts w:ascii="Times New Roman" w:eastAsia="Times New Roman" w:hAnsi="Times New Roman"/>
+          <w:sz w:val="24"/>
+        </w:rPr>
+        <w:t>” (implements ActionListener, responsible for all actions, contains inner classes)</w:t>
       </w:r>
     </w:p>
     <w:p>
@@ -1024,6 +1138,7 @@
         </w:rPr>
         <w:t xml:space="preserve">Class: </w:t>
       </w:r>
+      <w:proofErr w:type="spellStart"/>
       <w:r>
         <w:rPr>
           <w:rFonts w:ascii="Arial" w:hAnsi="Arial" w:cs="Arial"/>
@@ -1032,6 +1147,7 @@
         </w:rPr>
         <w:t>JFrame</w:t>
       </w:r>
+      <w:proofErr w:type="spellEnd"/>
       <w:r>
         <w:rPr>
           <w:rFonts w:ascii="Arial" w:hAnsi="Arial" w:cs="Arial"/>
@@ -1039,6 +1155,7 @@
         </w:rPr>
         <w:t xml:space="preserve"> – Object: “</w:t>
       </w:r>
+      <w:proofErr w:type="spellStart"/>
       <w:r>
         <w:rPr>
           <w:rFonts w:ascii="Arial" w:hAnsi="Arial" w:cs="Arial"/>
@@ -1047,6 +1164,7 @@
         </w:rPr>
         <w:t>GameFrame</w:t>
       </w:r>
+      <w:proofErr w:type="spellEnd"/>
       <w:r>
         <w:rPr>
           <w:rFonts w:ascii="Arial" w:hAnsi="Arial" w:cs="Arial"/>
@@ -1086,6 +1204,7 @@
         </w:rPr>
         <w:t xml:space="preserve"> Class: </w:t>
       </w:r>
+      <w:proofErr w:type="spellStart"/>
       <w:r>
         <w:rPr>
           <w:rFonts w:ascii="Arial" w:hAnsi="Arial" w:cs="Arial"/>
@@ -1102,6 +1221,7 @@
         </w:rPr>
         <w:t>Panel</w:t>
       </w:r>
+      <w:proofErr w:type="spellEnd"/>
       <w:r>
         <w:rPr>
           <w:rFonts w:ascii="Arial" w:hAnsi="Arial" w:cs="Arial"/>
@@ -1123,6 +1243,7 @@
         </w:rPr>
         <w:t xml:space="preserve"> Object: “</w:t>
       </w:r>
+      <w:proofErr w:type="spellStart"/>
       <w:r>
         <w:rPr>
           <w:rFonts w:ascii="Arial" w:hAnsi="Arial" w:cs="Arial"/>
@@ -1131,6 +1252,7 @@
         </w:rPr>
         <w:t>GameuBoard</w:t>
       </w:r>
+      <w:proofErr w:type="spellEnd"/>
       <w:r>
         <w:rPr>
           <w:rFonts w:ascii="Arial" w:hAnsi="Arial" w:cs="Arial"/>
@@ -1177,6 +1299,7 @@
         </w:rPr>
         <w:t xml:space="preserve"> Class: </w:t>
       </w:r>
+      <w:proofErr w:type="spellStart"/>
       <w:r>
         <w:rPr>
           <w:rFonts w:ascii="Arial" w:hAnsi="Arial" w:cs="Arial"/>
@@ -1185,6 +1308,7 @@
         </w:rPr>
         <w:t>JButtons</w:t>
       </w:r>
+      <w:proofErr w:type="spellEnd"/>
       <w:r>
         <w:rPr>
           <w:rFonts w:ascii="Arial" w:hAnsi="Arial" w:cs="Arial"/>
@@ -1206,6 +1330,7 @@
         </w:rPr>
         <w:t xml:space="preserve"> Objects: “</w:t>
       </w:r>
+      <w:proofErr w:type="spellStart"/>
       <w:r>
         <w:rPr>
           <w:rFonts w:ascii="Arial" w:hAnsi="Arial" w:cs="Arial"/>
@@ -1214,6 +1339,7 @@
         </w:rPr>
         <w:t>BSave</w:t>
       </w:r>
+      <w:proofErr w:type="spellEnd"/>
       <w:r>
         <w:rPr>
           <w:rFonts w:ascii="Arial" w:hAnsi="Arial" w:cs="Arial"/>
@@ -1221,6 +1347,7 @@
         </w:rPr>
         <w:t>”, “</w:t>
       </w:r>
+      <w:proofErr w:type="spellStart"/>
       <w:r>
         <w:rPr>
           <w:rFonts w:ascii="Arial" w:hAnsi="Arial" w:cs="Arial"/>
@@ -1229,6 +1356,7 @@
         </w:rPr>
         <w:t>BLoad</w:t>
       </w:r>
+      <w:proofErr w:type="spellEnd"/>
       <w:r>
         <w:rPr>
           <w:rFonts w:ascii="Arial" w:hAnsi="Arial" w:cs="Arial"/>
@@ -1275,6 +1403,7 @@
         </w:rPr>
         <w:t xml:space="preserve"> Class: </w:t>
       </w:r>
+      <w:proofErr w:type="spellStart"/>
       <w:r>
         <w:rPr>
           <w:rFonts w:ascii="Arial" w:hAnsi="Arial" w:cs="Arial"/>
@@ -1283,6 +1412,7 @@
         </w:rPr>
         <w:t>JLabel</w:t>
       </w:r>
+      <w:proofErr w:type="spellEnd"/>
       <w:r>
         <w:rPr>
           <w:rFonts w:ascii="Arial" w:hAnsi="Arial" w:cs="Arial"/>
@@ -1304,6 +1434,7 @@
         </w:rPr>
         <w:t xml:space="preserve"> Objects: “</w:t>
       </w:r>
+      <w:proofErr w:type="spellStart"/>
       <w:r>
         <w:rPr>
           <w:rFonts w:ascii="Arial" w:hAnsi="Arial" w:cs="Arial"/>
@@ -1312,6 +1443,7 @@
         </w:rPr>
         <w:t>LabOperation</w:t>
       </w:r>
+      <w:proofErr w:type="spellEnd"/>
       <w:r>
         <w:rPr>
           <w:rFonts w:ascii="Arial" w:hAnsi="Arial" w:cs="Arial"/>
@@ -1319,6 +1451,7 @@
         </w:rPr>
         <w:t>”, “</w:t>
       </w:r>
+      <w:proofErr w:type="spellStart"/>
       <w:r>
         <w:rPr>
           <w:rFonts w:ascii="Arial" w:hAnsi="Arial" w:cs="Arial"/>
@@ -1327,6 +1460,7 @@
         </w:rPr>
         <w:t>LabName</w:t>
       </w:r>
+      <w:proofErr w:type="spellEnd"/>
       <w:r>
         <w:rPr>
           <w:rFonts w:ascii="Arial" w:hAnsi="Arial" w:cs="Arial"/>
@@ -1567,6 +1701,7 @@
         </w:rPr>
         <w:t xml:space="preserve">Class: </w:t>
       </w:r>
+      <w:proofErr w:type="spellStart"/>
       <w:r>
         <w:rPr>
           <w:rFonts w:ascii="Arial" w:hAnsi="Arial" w:cs="Arial"/>
@@ -1575,6 +1710,7 @@
         </w:rPr>
         <w:t>JFrame</w:t>
       </w:r>
+      <w:proofErr w:type="spellEnd"/>
       <w:r>
         <w:rPr>
           <w:rFonts w:ascii="Arial" w:hAnsi="Arial" w:cs="Arial"/>
@@ -1582,6 +1718,7 @@
         </w:rPr>
         <w:t xml:space="preserve"> – Object: “</w:t>
       </w:r>
+      <w:proofErr w:type="spellStart"/>
       <w:r>
         <w:rPr>
           <w:rFonts w:ascii="Arial" w:hAnsi="Arial" w:cs="Arial"/>
@@ -1590,6 +1727,7 @@
         </w:rPr>
         <w:t>GameFrame</w:t>
       </w:r>
+      <w:proofErr w:type="spellEnd"/>
       <w:r>
         <w:rPr>
           <w:rFonts w:ascii="Arial" w:hAnsi="Arial" w:cs="Arial"/>
@@ -1629,6 +1767,7 @@
         </w:rPr>
         <w:t xml:space="preserve"> Class: </w:t>
       </w:r>
+      <w:proofErr w:type="spellStart"/>
       <w:r>
         <w:rPr>
           <w:rFonts w:ascii="Arial" w:hAnsi="Arial" w:cs="Arial"/>
@@ -1645,6 +1784,7 @@
         </w:rPr>
         <w:t>Panel</w:t>
       </w:r>
+      <w:proofErr w:type="spellEnd"/>
       <w:r>
         <w:rPr>
           <w:rFonts w:ascii="Arial" w:hAnsi="Arial" w:cs="Arial"/>
@@ -1666,6 +1806,7 @@
         </w:rPr>
         <w:t xml:space="preserve"> Object: “</w:t>
       </w:r>
+      <w:proofErr w:type="spellStart"/>
       <w:r>
         <w:rPr>
           <w:rFonts w:ascii="Arial" w:hAnsi="Arial" w:cs="Arial"/>
@@ -1682,6 +1823,7 @@
         </w:rPr>
         <w:t>uBoard</w:t>
       </w:r>
+      <w:proofErr w:type="spellEnd"/>
       <w:r>
         <w:rPr>
           <w:rFonts w:ascii="Arial" w:hAnsi="Arial" w:cs="Arial"/>
@@ -1728,6 +1870,7 @@
         </w:rPr>
         <w:t xml:space="preserve"> Class: </w:t>
       </w:r>
+      <w:proofErr w:type="spellStart"/>
       <w:r>
         <w:rPr>
           <w:rFonts w:ascii="Arial" w:hAnsi="Arial" w:cs="Arial"/>
@@ -1736,6 +1879,7 @@
         </w:rPr>
         <w:t>JButtons</w:t>
       </w:r>
+      <w:proofErr w:type="spellEnd"/>
       <w:r>
         <w:rPr>
           <w:rFonts w:ascii="Arial" w:hAnsi="Arial" w:cs="Arial"/>
@@ -1757,6 +1901,7 @@
         </w:rPr>
         <w:t xml:space="preserve"> Objects: “</w:t>
       </w:r>
+      <w:proofErr w:type="spellStart"/>
       <w:r>
         <w:rPr>
           <w:rFonts w:ascii="Arial" w:hAnsi="Arial" w:cs="Arial"/>
@@ -1765,6 +1910,7 @@
         </w:rPr>
         <w:t>BSave</w:t>
       </w:r>
+      <w:proofErr w:type="spellEnd"/>
       <w:r>
         <w:rPr>
           <w:rFonts w:ascii="Arial" w:hAnsi="Arial" w:cs="Arial"/>
@@ -1772,6 +1918,7 @@
         </w:rPr>
         <w:t>”, “</w:t>
       </w:r>
+      <w:proofErr w:type="spellStart"/>
       <w:r>
         <w:rPr>
           <w:rFonts w:ascii="Arial" w:hAnsi="Arial" w:cs="Arial"/>
@@ -1780,6 +1927,7 @@
         </w:rPr>
         <w:t>BLoad</w:t>
       </w:r>
+      <w:proofErr w:type="spellEnd"/>
       <w:r>
         <w:rPr>
           <w:rFonts w:ascii="Arial" w:hAnsi="Arial" w:cs="Arial"/>
@@ -1826,6 +1974,7 @@
         </w:rPr>
         <w:t xml:space="preserve"> Class: </w:t>
       </w:r>
+      <w:proofErr w:type="spellStart"/>
       <w:r>
         <w:rPr>
           <w:rFonts w:ascii="Arial" w:hAnsi="Arial" w:cs="Arial"/>
@@ -1834,6 +1983,7 @@
         </w:rPr>
         <w:t>JLabel</w:t>
       </w:r>
+      <w:proofErr w:type="spellEnd"/>
       <w:r>
         <w:rPr>
           <w:rFonts w:ascii="Arial" w:hAnsi="Arial" w:cs="Arial"/>
@@ -1855,6 +2005,7 @@
         </w:rPr>
         <w:t xml:space="preserve"> Objects: “</w:t>
       </w:r>
+      <w:proofErr w:type="spellStart"/>
       <w:r>
         <w:rPr>
           <w:rFonts w:ascii="Arial" w:hAnsi="Arial" w:cs="Arial"/>
@@ -1863,6 +2014,7 @@
         </w:rPr>
         <w:t>LabOperation</w:t>
       </w:r>
+      <w:proofErr w:type="spellEnd"/>
       <w:r>
         <w:rPr>
           <w:rFonts w:ascii="Arial" w:hAnsi="Arial" w:cs="Arial"/>
@@ -1870,6 +2022,7 @@
         </w:rPr>
         <w:t>”, “</w:t>
       </w:r>
+      <w:proofErr w:type="spellStart"/>
       <w:r>
         <w:rPr>
           <w:rFonts w:ascii="Arial" w:hAnsi="Arial" w:cs="Arial"/>
@@ -1878,6 +2031,7 @@
         </w:rPr>
         <w:t>LabName</w:t>
       </w:r>
+      <w:proofErr w:type="spellEnd"/>
       <w:r>
         <w:rPr>
           <w:rFonts w:ascii="Arial" w:hAnsi="Arial" w:cs="Arial"/>
@@ -2004,8 +2158,17 @@
           <w:rFonts w:ascii="Times New Roman" w:eastAsia="Times New Roman" w:hAnsi="Times New Roman"/>
           <w:sz w:val="24"/>
         </w:rPr>
-        <w:t>Class: JFrame</w:t>
-      </w:r>
+        <w:t xml:space="preserve">Class: </w:t>
+      </w:r>
+      <w:proofErr w:type="spellStart"/>
+      <w:r>
+        <w:rPr>
+          <w:rFonts w:ascii="Times New Roman" w:eastAsia="Times New Roman" w:hAnsi="Times New Roman"/>
+          <w:sz w:val="24"/>
+        </w:rPr>
+        <w:t>JFrame</w:t>
+      </w:r>
+      <w:proofErr w:type="spellEnd"/>
     </w:p>
     <w:p>
       <w:pPr>
@@ -2025,7 +2188,23 @@
           <w:rFonts w:ascii="Times New Roman" w:eastAsia="Times New Roman" w:hAnsi="Times New Roman"/>
           <w:sz w:val="24"/>
         </w:rPr>
-        <w:t>Object: “GameFrame”</w:t>
+        <w:t>Object: “</w:t>
+      </w:r>
+      <w:proofErr w:type="spellStart"/>
+      <w:r>
+        <w:rPr>
+          <w:rFonts w:ascii="Times New Roman" w:eastAsia="Times New Roman" w:hAnsi="Times New Roman"/>
+          <w:sz w:val="24"/>
+        </w:rPr>
+        <w:t>GameFrame</w:t>
+      </w:r>
+      <w:proofErr w:type="spellEnd"/>
+      <w:r>
+        <w:rPr>
+          <w:rFonts w:ascii="Times New Roman" w:eastAsia="Times New Roman" w:hAnsi="Times New Roman"/>
+          <w:sz w:val="24"/>
+        </w:rPr>
+        <w:t>”</w:t>
       </w:r>
     </w:p>
     <w:p>
@@ -2041,8 +2220,17 @@
           <w:rFonts w:ascii="Times New Roman" w:eastAsia="Times New Roman" w:hAnsi="Times New Roman"/>
           <w:sz w:val="24"/>
         </w:rPr>
-        <w:t>Class: JPanel</w:t>
-      </w:r>
+        <w:t xml:space="preserve">Class: </w:t>
+      </w:r>
+      <w:proofErr w:type="spellStart"/>
+      <w:r>
+        <w:rPr>
+          <w:rFonts w:ascii="Times New Roman" w:eastAsia="Times New Roman" w:hAnsi="Times New Roman"/>
+          <w:sz w:val="24"/>
+        </w:rPr>
+        <w:t>JPanel</w:t>
+      </w:r>
+      <w:proofErr w:type="spellEnd"/>
     </w:p>
     <w:p>
       <w:pPr>
@@ -2062,7 +2250,23 @@
           <w:rFonts w:ascii="Times New Roman" w:eastAsia="Times New Roman" w:hAnsi="Times New Roman"/>
           <w:sz w:val="24"/>
         </w:rPr>
-        <w:t>Object: “GameBoard”</w:t>
+        <w:t>Object: “</w:t>
+      </w:r>
+      <w:proofErr w:type="spellStart"/>
+      <w:r>
+        <w:rPr>
+          <w:rFonts w:ascii="Times New Roman" w:eastAsia="Times New Roman" w:hAnsi="Times New Roman"/>
+          <w:sz w:val="24"/>
+        </w:rPr>
+        <w:t>GameBoard</w:t>
+      </w:r>
+      <w:proofErr w:type="spellEnd"/>
+      <w:r>
+        <w:rPr>
+          <w:rFonts w:ascii="Times New Roman" w:eastAsia="Times New Roman" w:hAnsi="Times New Roman"/>
+          <w:sz w:val="24"/>
+        </w:rPr>
+        <w:t>”</w:t>
       </w:r>
     </w:p>
     <w:p>
@@ -2078,8 +2282,17 @@
           <w:rFonts w:ascii="Times New Roman" w:eastAsia="Times New Roman" w:hAnsi="Times New Roman"/>
           <w:sz w:val="24"/>
         </w:rPr>
-        <w:t>Class: JButtons</w:t>
-      </w:r>
+        <w:t xml:space="preserve">Class: </w:t>
+      </w:r>
+      <w:proofErr w:type="spellStart"/>
+      <w:r>
+        <w:rPr>
+          <w:rFonts w:ascii="Times New Roman" w:eastAsia="Times New Roman" w:hAnsi="Times New Roman"/>
+          <w:sz w:val="24"/>
+        </w:rPr>
+        <w:t>JButtons</w:t>
+      </w:r>
+      <w:proofErr w:type="spellEnd"/>
     </w:p>
     <w:p>
       <w:pPr>
@@ -2099,7 +2312,55 @@
           <w:rFonts w:ascii="Times New Roman" w:eastAsia="Times New Roman" w:hAnsi="Times New Roman"/>
           <w:sz w:val="24"/>
         </w:rPr>
-        <w:t>Objects: “GameMoveButton”, “ShowSolution”, “HideSolution,”, “Reset”</w:t>
+        <w:t>Objects: “</w:t>
+      </w:r>
+      <w:proofErr w:type="spellStart"/>
+      <w:r>
+        <w:rPr>
+          <w:rFonts w:ascii="Times New Roman" w:eastAsia="Times New Roman" w:hAnsi="Times New Roman"/>
+          <w:sz w:val="24"/>
+        </w:rPr>
+        <w:t>GameMoveButton</w:t>
+      </w:r>
+      <w:proofErr w:type="spellEnd"/>
+      <w:r>
+        <w:rPr>
+          <w:rFonts w:ascii="Times New Roman" w:eastAsia="Times New Roman" w:hAnsi="Times New Roman"/>
+          <w:sz w:val="24"/>
+        </w:rPr>
+        <w:t>”, “</w:t>
+      </w:r>
+      <w:proofErr w:type="spellStart"/>
+      <w:r>
+        <w:rPr>
+          <w:rFonts w:ascii="Times New Roman" w:eastAsia="Times New Roman" w:hAnsi="Times New Roman"/>
+          <w:sz w:val="24"/>
+        </w:rPr>
+        <w:t>ShowSolution</w:t>
+      </w:r>
+      <w:proofErr w:type="spellEnd"/>
+      <w:r>
+        <w:rPr>
+          <w:rFonts w:ascii="Times New Roman" w:eastAsia="Times New Roman" w:hAnsi="Times New Roman"/>
+          <w:sz w:val="24"/>
+        </w:rPr>
+        <w:t>”, “</w:t>
+      </w:r>
+      <w:proofErr w:type="spellStart"/>
+      <w:r>
+        <w:rPr>
+          <w:rFonts w:ascii="Times New Roman" w:eastAsia="Times New Roman" w:hAnsi="Times New Roman"/>
+          <w:sz w:val="24"/>
+        </w:rPr>
+        <w:t>HideSolution</w:t>
+      </w:r>
+      <w:proofErr w:type="spellEnd"/>
+      <w:r>
+        <w:rPr>
+          <w:rFonts w:ascii="Times New Roman" w:eastAsia="Times New Roman" w:hAnsi="Times New Roman"/>
+          <w:sz w:val="24"/>
+        </w:rPr>
+        <w:t>,”, “Reset”</w:t>
       </w:r>
     </w:p>
     <w:p>
@@ -2115,8 +2376,17 @@
           <w:rFonts w:ascii="Times New Roman" w:eastAsia="Times New Roman" w:hAnsi="Times New Roman"/>
           <w:sz w:val="24"/>
         </w:rPr>
-        <w:t>Class: JLabels</w:t>
-      </w:r>
+        <w:t xml:space="preserve">Class: </w:t>
+      </w:r>
+      <w:proofErr w:type="spellStart"/>
+      <w:r>
+        <w:rPr>
+          <w:rFonts w:ascii="Times New Roman" w:eastAsia="Times New Roman" w:hAnsi="Times New Roman"/>
+          <w:sz w:val="24"/>
+        </w:rPr>
+        <w:t>JLabels</w:t>
+      </w:r>
+      <w:proofErr w:type="spellEnd"/>
     </w:p>
     <w:p>
       <w:pPr>
@@ -2136,7 +2406,119 @@
           <w:rFonts w:ascii="Times New Roman" w:eastAsia="Times New Roman" w:hAnsi="Times New Roman"/>
           <w:sz w:val="24"/>
         </w:rPr>
-        <w:t>Objects: “Mode”, “TimeElapsedLabel”, “TimeElapsed”, “DimLabel”, “SolutionLabel”, “TypeLabel”, “MovesLabel”, “Moves”, “PointsLabel”, “Points”</w:t>
+        <w:t>Objects: “Mode”, “</w:t>
+      </w:r>
+      <w:proofErr w:type="spellStart"/>
+      <w:r>
+        <w:rPr>
+          <w:rFonts w:ascii="Times New Roman" w:eastAsia="Times New Roman" w:hAnsi="Times New Roman"/>
+          <w:sz w:val="24"/>
+        </w:rPr>
+        <w:t>TimeElapsedLabel</w:t>
+      </w:r>
+      <w:proofErr w:type="spellEnd"/>
+      <w:r>
+        <w:rPr>
+          <w:rFonts w:ascii="Times New Roman" w:eastAsia="Times New Roman" w:hAnsi="Times New Roman"/>
+          <w:sz w:val="24"/>
+        </w:rPr>
+        <w:t>”, “</w:t>
+      </w:r>
+      <w:proofErr w:type="spellStart"/>
+      <w:r>
+        <w:rPr>
+          <w:rFonts w:ascii="Times New Roman" w:eastAsia="Times New Roman" w:hAnsi="Times New Roman"/>
+          <w:sz w:val="24"/>
+        </w:rPr>
+        <w:t>TimeElapsed</w:t>
+      </w:r>
+      <w:proofErr w:type="spellEnd"/>
+      <w:r>
+        <w:rPr>
+          <w:rFonts w:ascii="Times New Roman" w:eastAsia="Times New Roman" w:hAnsi="Times New Roman"/>
+          <w:sz w:val="24"/>
+        </w:rPr>
+        <w:t>”, “</w:t>
+      </w:r>
+      <w:proofErr w:type="spellStart"/>
+      <w:r>
+        <w:rPr>
+          <w:rFonts w:ascii="Times New Roman" w:eastAsia="Times New Roman" w:hAnsi="Times New Roman"/>
+          <w:sz w:val="24"/>
+        </w:rPr>
+        <w:t>DimLabel</w:t>
+      </w:r>
+      <w:proofErr w:type="spellEnd"/>
+      <w:r>
+        <w:rPr>
+          <w:rFonts w:ascii="Times New Roman" w:eastAsia="Times New Roman" w:hAnsi="Times New Roman"/>
+          <w:sz w:val="24"/>
+        </w:rPr>
+        <w:t>”, “</w:t>
+      </w:r>
+      <w:proofErr w:type="spellStart"/>
+      <w:r>
+        <w:rPr>
+          <w:rFonts w:ascii="Times New Roman" w:eastAsia="Times New Roman" w:hAnsi="Times New Roman"/>
+          <w:sz w:val="24"/>
+        </w:rPr>
+        <w:t>SolutionLabel</w:t>
+      </w:r>
+      <w:proofErr w:type="spellEnd"/>
+      <w:r>
+        <w:rPr>
+          <w:rFonts w:ascii="Times New Roman" w:eastAsia="Times New Roman" w:hAnsi="Times New Roman"/>
+          <w:sz w:val="24"/>
+        </w:rPr>
+        <w:t>”, “</w:t>
+      </w:r>
+      <w:proofErr w:type="spellStart"/>
+      <w:r>
+        <w:rPr>
+          <w:rFonts w:ascii="Times New Roman" w:eastAsia="Times New Roman" w:hAnsi="Times New Roman"/>
+          <w:sz w:val="24"/>
+        </w:rPr>
+        <w:t>TypeLabel</w:t>
+      </w:r>
+      <w:proofErr w:type="spellEnd"/>
+      <w:r>
+        <w:rPr>
+          <w:rFonts w:ascii="Times New Roman" w:eastAsia="Times New Roman" w:hAnsi="Times New Roman"/>
+          <w:sz w:val="24"/>
+        </w:rPr>
+        <w:t>”, “</w:t>
+      </w:r>
+      <w:proofErr w:type="spellStart"/>
+      <w:r>
+        <w:rPr>
+          <w:rFonts w:ascii="Times New Roman" w:eastAsia="Times New Roman" w:hAnsi="Times New Roman"/>
+          <w:sz w:val="24"/>
+        </w:rPr>
+        <w:t>MovesLabel</w:t>
+      </w:r>
+      <w:proofErr w:type="spellEnd"/>
+      <w:r>
+        <w:rPr>
+          <w:rFonts w:ascii="Times New Roman" w:eastAsia="Times New Roman" w:hAnsi="Times New Roman"/>
+          <w:sz w:val="24"/>
+        </w:rPr>
+        <w:t>”, “Moves”, “</w:t>
+      </w:r>
+      <w:proofErr w:type="spellStart"/>
+      <w:r>
+        <w:rPr>
+          <w:rFonts w:ascii="Times New Roman" w:eastAsia="Times New Roman" w:hAnsi="Times New Roman"/>
+          <w:sz w:val="24"/>
+        </w:rPr>
+        <w:t>PointsLabel</w:t>
+      </w:r>
+      <w:proofErr w:type="spellEnd"/>
+      <w:r>
+        <w:rPr>
+          <w:rFonts w:ascii="Times New Roman" w:eastAsia="Times New Roman" w:hAnsi="Times New Roman"/>
+          <w:sz w:val="24"/>
+        </w:rPr>
+        <w:t>”, “Points”</w:t>
       </w:r>
     </w:p>
     <w:p>
@@ -2152,8 +2534,17 @@
           <w:rFonts w:ascii="Times New Roman" w:eastAsia="Times New Roman" w:hAnsi="Times New Roman"/>
           <w:sz w:val="24"/>
         </w:rPr>
-        <w:t>Class: JComboBox</w:t>
-      </w:r>
+        <w:t xml:space="preserve">Class: </w:t>
+      </w:r>
+      <w:proofErr w:type="spellStart"/>
+      <w:r>
+        <w:rPr>
+          <w:rFonts w:ascii="Times New Roman" w:eastAsia="Times New Roman" w:hAnsi="Times New Roman"/>
+          <w:sz w:val="24"/>
+        </w:rPr>
+        <w:t>JComboBox</w:t>
+      </w:r>
+      <w:proofErr w:type="spellEnd"/>
     </w:p>
     <w:p>
       <w:pPr>
@@ -2303,8 +2694,20 @@
           <w:sz w:val="24"/>
           <w:szCs w:val="24"/>
         </w:rPr>
-        <w:t>Object: resetButton</w:t>
-      </w:r>
+        <w:t xml:space="preserve">Object: </w:t>
+      </w:r>
+      <w:proofErr w:type="spellStart"/>
+      <w:r>
+        <w:rPr>
+          <w:rFonts w:ascii="Arial" w:eastAsia="Arial" w:hAnsi="Arial" w:cs="Arial"/>
+          <w:iCs/>
+          <w:spacing w:val="-2"/>
+          <w:sz w:val="24"/>
+          <w:szCs w:val="24"/>
+        </w:rPr>
+        <w:t>resetButton</w:t>
+      </w:r>
+      <w:proofErr w:type="spellEnd"/>
     </w:p>
     <w:p>
       <w:pPr>
@@ -2335,7 +2738,63 @@
           <w:sz w:val="24"/>
           <w:szCs w:val="24"/>
         </w:rPr>
-        <w:t>Event: mouseClicked -&gt; method: resetGame()</w:t>
+        <w:t xml:space="preserve">Event: </w:t>
+      </w:r>
+      <w:proofErr w:type="spellStart"/>
+      <w:r>
+        <w:rPr>
+          <w:rFonts w:ascii="Arial" w:eastAsia="Arial" w:hAnsi="Arial" w:cs="Arial"/>
+          <w:iCs/>
+          <w:spacing w:val="-2"/>
+          <w:sz w:val="24"/>
+          <w:szCs w:val="24"/>
+        </w:rPr>
+        <w:t>mouseClicked</w:t>
+      </w:r>
+      <w:proofErr w:type="spellEnd"/>
+      <w:r>
+        <w:rPr>
+          <w:rFonts w:ascii="Arial" w:eastAsia="Arial" w:hAnsi="Arial" w:cs="Arial"/>
+          <w:iCs/>
+          <w:spacing w:val="-2"/>
+          <w:sz w:val="24"/>
+          <w:szCs w:val="24"/>
+        </w:rPr>
+        <w:t xml:space="preserve"> -&gt; method: </w:t>
+      </w:r>
+      <w:proofErr w:type="spellStart"/>
+      <w:proofErr w:type="gramStart"/>
+      <w:r>
+        <w:rPr>
+          <w:rFonts w:ascii="Arial" w:eastAsia="Arial" w:hAnsi="Arial" w:cs="Arial"/>
+          <w:iCs/>
+          <w:spacing w:val="-2"/>
+          <w:sz w:val="24"/>
+          <w:szCs w:val="24"/>
+        </w:rPr>
+        <w:t>resetGame</w:t>
+      </w:r>
+      <w:proofErr w:type="spellEnd"/>
+      <w:r>
+        <w:rPr>
+          <w:rFonts w:ascii="Arial" w:eastAsia="Arial" w:hAnsi="Arial" w:cs="Arial"/>
+          <w:iCs/>
+          <w:spacing w:val="-2"/>
+          <w:sz w:val="24"/>
+          <w:szCs w:val="24"/>
+        </w:rPr>
+        <w:t>(</w:t>
+      </w:r>
+      <w:proofErr w:type="gramEnd"/>
+      <w:r>
+        <w:rPr>
+          <w:rFonts w:ascii="Arial" w:eastAsia="Arial" w:hAnsi="Arial" w:cs="Arial"/>
+          <w:iCs/>
+          <w:spacing w:val="-2"/>
+          <w:sz w:val="24"/>
+          <w:szCs w:val="24"/>
+        </w:rPr>
+        <w:t>)</w:t>
       </w:r>
     </w:p>
     <w:p>
@@ -2362,8 +2821,20 @@
           <w:sz w:val="24"/>
           <w:szCs w:val="24"/>
         </w:rPr>
-        <w:t>Object: typeChoice</w:t>
-      </w:r>
+        <w:t xml:space="preserve">Object: </w:t>
+      </w:r>
+      <w:proofErr w:type="spellStart"/>
+      <w:r>
+        <w:rPr>
+          <w:rFonts w:ascii="Arial" w:eastAsia="Arial" w:hAnsi="Arial" w:cs="Arial"/>
+          <w:iCs/>
+          <w:spacing w:val="-2"/>
+          <w:sz w:val="24"/>
+          <w:szCs w:val="24"/>
+        </w:rPr>
+        <w:t>typeChoice</w:t>
+      </w:r>
+      <w:proofErr w:type="spellEnd"/>
     </w:p>
     <w:p>
       <w:pPr>
@@ -2394,7 +2865,63 @@
           <w:sz w:val="24"/>
           <w:szCs w:val="24"/>
         </w:rPr>
-        <w:t>Event: actionPerformed -&gt; method: changeType()</w:t>
+        <w:t xml:space="preserve">Event: </w:t>
+      </w:r>
+      <w:proofErr w:type="spellStart"/>
+      <w:r>
+        <w:rPr>
+          <w:rFonts w:ascii="Arial" w:eastAsia="Arial" w:hAnsi="Arial" w:cs="Arial"/>
+          <w:iCs/>
+          <w:spacing w:val="-2"/>
+          <w:sz w:val="24"/>
+          <w:szCs w:val="24"/>
+        </w:rPr>
+        <w:t>actionPerformed</w:t>
+      </w:r>
+      <w:proofErr w:type="spellEnd"/>
+      <w:r>
+        <w:rPr>
+          <w:rFonts w:ascii="Arial" w:eastAsia="Arial" w:hAnsi="Arial" w:cs="Arial"/>
+          <w:iCs/>
+          <w:spacing w:val="-2"/>
+          <w:sz w:val="24"/>
+          <w:szCs w:val="24"/>
+        </w:rPr>
+        <w:t xml:space="preserve"> -&gt; method: </w:t>
+      </w:r>
+      <w:proofErr w:type="spellStart"/>
+      <w:proofErr w:type="gramStart"/>
+      <w:r>
+        <w:rPr>
+          <w:rFonts w:ascii="Arial" w:eastAsia="Arial" w:hAnsi="Arial" w:cs="Arial"/>
+          <w:iCs/>
+          <w:spacing w:val="-2"/>
+          <w:sz w:val="24"/>
+          <w:szCs w:val="24"/>
+        </w:rPr>
+        <w:t>changeType</w:t>
+      </w:r>
+      <w:proofErr w:type="spellEnd"/>
+      <w:r>
+        <w:rPr>
+          <w:rFonts w:ascii="Arial" w:eastAsia="Arial" w:hAnsi="Arial" w:cs="Arial"/>
+          <w:iCs/>
+          <w:spacing w:val="-2"/>
+          <w:sz w:val="24"/>
+          <w:szCs w:val="24"/>
+        </w:rPr>
+        <w:t>(</w:t>
+      </w:r>
+      <w:proofErr w:type="gramEnd"/>
+      <w:r>
+        <w:rPr>
+          <w:rFonts w:ascii="Arial" w:eastAsia="Arial" w:hAnsi="Arial" w:cs="Arial"/>
+          <w:iCs/>
+          <w:spacing w:val="-2"/>
+          <w:sz w:val="24"/>
+          <w:szCs w:val="24"/>
+        </w:rPr>
+        <w:t>)</w:t>
       </w:r>
     </w:p>
     <w:p>
@@ -2421,8 +2948,20 @@
           <w:sz w:val="24"/>
           <w:szCs w:val="24"/>
         </w:rPr>
-        <w:t>Object: showButton</w:t>
-      </w:r>
+        <w:t xml:space="preserve">Object: </w:t>
+      </w:r>
+      <w:proofErr w:type="spellStart"/>
+      <w:r>
+        <w:rPr>
+          <w:rFonts w:ascii="Arial" w:eastAsia="Arial" w:hAnsi="Arial" w:cs="Arial"/>
+          <w:iCs/>
+          <w:spacing w:val="-2"/>
+          <w:sz w:val="24"/>
+          <w:szCs w:val="24"/>
+        </w:rPr>
+        <w:t>showButton</w:t>
+      </w:r>
+      <w:proofErr w:type="spellEnd"/>
     </w:p>
     <w:p>
       <w:pPr>
@@ -2453,7 +2992,63 @@
           <w:sz w:val="24"/>
           <w:szCs w:val="24"/>
         </w:rPr>
-        <w:t>Event: mouseClicked -&gt; method: showSolution()</w:t>
+        <w:t xml:space="preserve">Event: </w:t>
+      </w:r>
+      <w:proofErr w:type="spellStart"/>
+      <w:r>
+        <w:rPr>
+          <w:rFonts w:ascii="Arial" w:eastAsia="Arial" w:hAnsi="Arial" w:cs="Arial"/>
+          <w:iCs/>
+          <w:spacing w:val="-2"/>
+          <w:sz w:val="24"/>
+          <w:szCs w:val="24"/>
+        </w:rPr>
+        <w:t>mouseClicked</w:t>
+      </w:r>
+      <w:proofErr w:type="spellEnd"/>
+      <w:r>
+        <w:rPr>
+          <w:rFonts w:ascii="Arial" w:eastAsia="Arial" w:hAnsi="Arial" w:cs="Arial"/>
+          <w:iCs/>
+          <w:spacing w:val="-2"/>
+          <w:sz w:val="24"/>
+          <w:szCs w:val="24"/>
+        </w:rPr>
+        <w:t xml:space="preserve"> -&gt; method: </w:t>
+      </w:r>
+      <w:proofErr w:type="spellStart"/>
+      <w:proofErr w:type="gramStart"/>
+      <w:r>
+        <w:rPr>
+          <w:rFonts w:ascii="Arial" w:eastAsia="Arial" w:hAnsi="Arial" w:cs="Arial"/>
+          <w:iCs/>
+          <w:spacing w:val="-2"/>
+          <w:sz w:val="24"/>
+          <w:szCs w:val="24"/>
+        </w:rPr>
+        <w:t>showSolution</w:t>
+      </w:r>
+      <w:proofErr w:type="spellEnd"/>
+      <w:r>
+        <w:rPr>
+          <w:rFonts w:ascii="Arial" w:eastAsia="Arial" w:hAnsi="Arial" w:cs="Arial"/>
+          <w:iCs/>
+          <w:spacing w:val="-2"/>
+          <w:sz w:val="24"/>
+          <w:szCs w:val="24"/>
+        </w:rPr>
+        <w:t>(</w:t>
+      </w:r>
+      <w:proofErr w:type="gramEnd"/>
+      <w:r>
+        <w:rPr>
+          <w:rFonts w:ascii="Arial" w:eastAsia="Arial" w:hAnsi="Arial" w:cs="Arial"/>
+          <w:iCs/>
+          <w:spacing w:val="-2"/>
+          <w:sz w:val="24"/>
+          <w:szCs w:val="24"/>
+        </w:rPr>
+        <w:t>)</w:t>
       </w:r>
     </w:p>
     <w:p>
@@ -2480,8 +3075,20 @@
           <w:sz w:val="24"/>
           <w:szCs w:val="24"/>
         </w:rPr>
-        <w:t>Object: hideButton</w:t>
-      </w:r>
+        <w:t xml:space="preserve">Object: </w:t>
+      </w:r>
+      <w:proofErr w:type="spellStart"/>
+      <w:r>
+        <w:rPr>
+          <w:rFonts w:ascii="Arial" w:eastAsia="Arial" w:hAnsi="Arial" w:cs="Arial"/>
+          <w:iCs/>
+          <w:spacing w:val="-2"/>
+          <w:sz w:val="24"/>
+          <w:szCs w:val="24"/>
+        </w:rPr>
+        <w:t>hideButton</w:t>
+      </w:r>
+      <w:proofErr w:type="spellEnd"/>
     </w:p>
     <w:p>
       <w:pPr>
@@ -2512,7 +3119,63 @@
           <w:sz w:val="24"/>
           <w:szCs w:val="24"/>
         </w:rPr>
-        <w:t>Event: mouseClicked -&gt; method: hideSolution()</w:t>
+        <w:t xml:space="preserve">Event: </w:t>
+      </w:r>
+      <w:proofErr w:type="spellStart"/>
+      <w:r>
+        <w:rPr>
+          <w:rFonts w:ascii="Arial" w:eastAsia="Arial" w:hAnsi="Arial" w:cs="Arial"/>
+          <w:iCs/>
+          <w:spacing w:val="-2"/>
+          <w:sz w:val="24"/>
+          <w:szCs w:val="24"/>
+        </w:rPr>
+        <w:t>mouseClicked</w:t>
+      </w:r>
+      <w:proofErr w:type="spellEnd"/>
+      <w:r>
+        <w:rPr>
+          <w:rFonts w:ascii="Arial" w:eastAsia="Arial" w:hAnsi="Arial" w:cs="Arial"/>
+          <w:iCs/>
+          <w:spacing w:val="-2"/>
+          <w:sz w:val="24"/>
+          <w:szCs w:val="24"/>
+        </w:rPr>
+        <w:t xml:space="preserve"> -&gt; method: </w:t>
+      </w:r>
+      <w:proofErr w:type="spellStart"/>
+      <w:proofErr w:type="gramStart"/>
+      <w:r>
+        <w:rPr>
+          <w:rFonts w:ascii="Arial" w:eastAsia="Arial" w:hAnsi="Arial" w:cs="Arial"/>
+          <w:iCs/>
+          <w:spacing w:val="-2"/>
+          <w:sz w:val="24"/>
+          <w:szCs w:val="24"/>
+        </w:rPr>
+        <w:t>hideSolution</w:t>
+      </w:r>
+      <w:proofErr w:type="spellEnd"/>
+      <w:r>
+        <w:rPr>
+          <w:rFonts w:ascii="Arial" w:eastAsia="Arial" w:hAnsi="Arial" w:cs="Arial"/>
+          <w:iCs/>
+          <w:spacing w:val="-2"/>
+          <w:sz w:val="24"/>
+          <w:szCs w:val="24"/>
+        </w:rPr>
+        <w:t>(</w:t>
+      </w:r>
+      <w:proofErr w:type="gramEnd"/>
+      <w:r>
+        <w:rPr>
+          <w:rFonts w:ascii="Arial" w:eastAsia="Arial" w:hAnsi="Arial" w:cs="Arial"/>
+          <w:iCs/>
+          <w:spacing w:val="-2"/>
+          <w:sz w:val="24"/>
+          <w:szCs w:val="24"/>
+        </w:rPr>
+        <w:t>)</w:t>
       </w:r>
     </w:p>
     <w:p>
@@ -2539,8 +3202,20 @@
           <w:sz w:val="24"/>
           <w:szCs w:val="24"/>
         </w:rPr>
-        <w:t>Object: dimComboBox</w:t>
-      </w:r>
+        <w:t xml:space="preserve">Object: </w:t>
+      </w:r>
+      <w:proofErr w:type="spellStart"/>
+      <w:r>
+        <w:rPr>
+          <w:rFonts w:ascii="Arial" w:eastAsia="Arial" w:hAnsi="Arial" w:cs="Arial"/>
+          <w:iCs/>
+          <w:spacing w:val="-2"/>
+          <w:sz w:val="24"/>
+          <w:szCs w:val="24"/>
+        </w:rPr>
+        <w:t>dimComboBox</w:t>
+      </w:r>
+      <w:proofErr w:type="spellEnd"/>
     </w:p>
     <w:p>
       <w:pPr>
@@ -2571,7 +3246,63 @@
           <w:sz w:val="24"/>
           <w:szCs w:val="24"/>
         </w:rPr>
-        <w:t>Event: actionPerformed -&gt; method: changeDim()</w:t>
+        <w:t xml:space="preserve">Event: </w:t>
+      </w:r>
+      <w:proofErr w:type="spellStart"/>
+      <w:r>
+        <w:rPr>
+          <w:rFonts w:ascii="Arial" w:eastAsia="Arial" w:hAnsi="Arial" w:cs="Arial"/>
+          <w:iCs/>
+          <w:spacing w:val="-2"/>
+          <w:sz w:val="24"/>
+          <w:szCs w:val="24"/>
+        </w:rPr>
+        <w:t>actionPerformed</w:t>
+      </w:r>
+      <w:proofErr w:type="spellEnd"/>
+      <w:r>
+        <w:rPr>
+          <w:rFonts w:ascii="Arial" w:eastAsia="Arial" w:hAnsi="Arial" w:cs="Arial"/>
+          <w:iCs/>
+          <w:spacing w:val="-2"/>
+          <w:sz w:val="24"/>
+          <w:szCs w:val="24"/>
+        </w:rPr>
+        <w:t xml:space="preserve"> -&gt; method: </w:t>
+      </w:r>
+      <w:proofErr w:type="spellStart"/>
+      <w:proofErr w:type="gramStart"/>
+      <w:r>
+        <w:rPr>
+          <w:rFonts w:ascii="Arial" w:eastAsia="Arial" w:hAnsi="Arial" w:cs="Arial"/>
+          <w:iCs/>
+          <w:spacing w:val="-2"/>
+          <w:sz w:val="24"/>
+          <w:szCs w:val="24"/>
+        </w:rPr>
+        <w:t>changeDim</w:t>
+      </w:r>
+      <w:proofErr w:type="spellEnd"/>
+      <w:r>
+        <w:rPr>
+          <w:rFonts w:ascii="Arial" w:eastAsia="Arial" w:hAnsi="Arial" w:cs="Arial"/>
+          <w:iCs/>
+          <w:spacing w:val="-2"/>
+          <w:sz w:val="24"/>
+          <w:szCs w:val="24"/>
+        </w:rPr>
+        <w:t>(</w:t>
+      </w:r>
+      <w:proofErr w:type="gramEnd"/>
+      <w:r>
+        <w:rPr>
+          <w:rFonts w:ascii="Arial" w:eastAsia="Arial" w:hAnsi="Arial" w:cs="Arial"/>
+          <w:iCs/>
+          <w:spacing w:val="-2"/>
+          <w:sz w:val="24"/>
+          <w:szCs w:val="24"/>
+        </w:rPr>
+        <w:t>)</w:t>
       </w:r>
     </w:p>
     <w:p>
@@ -2598,8 +3329,20 @@
           <w:sz w:val="24"/>
           <w:szCs w:val="24"/>
         </w:rPr>
-        <w:t>Object: designButton</w:t>
-      </w:r>
+        <w:t xml:space="preserve">Object: </w:t>
+      </w:r>
+      <w:proofErr w:type="spellStart"/>
+      <w:r>
+        <w:rPr>
+          <w:rFonts w:ascii="Arial" w:eastAsia="Arial" w:hAnsi="Arial" w:cs="Arial"/>
+          <w:iCs/>
+          <w:spacing w:val="-2"/>
+          <w:sz w:val="24"/>
+          <w:szCs w:val="24"/>
+        </w:rPr>
+        <w:t>designButton</w:t>
+      </w:r>
+      <w:proofErr w:type="spellEnd"/>
     </w:p>
     <w:p>
       <w:pPr>
@@ -2630,7 +3373,63 @@
           <w:sz w:val="24"/>
           <w:szCs w:val="24"/>
         </w:rPr>
-        <w:t>Event: actionPerformed -&gt; method: enableDesignMode()</w:t>
+        <w:t xml:space="preserve">Event: </w:t>
+      </w:r>
+      <w:proofErr w:type="spellStart"/>
+      <w:r>
+        <w:rPr>
+          <w:rFonts w:ascii="Arial" w:eastAsia="Arial" w:hAnsi="Arial" w:cs="Arial"/>
+          <w:iCs/>
+          <w:spacing w:val="-2"/>
+          <w:sz w:val="24"/>
+          <w:szCs w:val="24"/>
+        </w:rPr>
+        <w:t>actionPerformed</w:t>
+      </w:r>
+      <w:proofErr w:type="spellEnd"/>
+      <w:r>
+        <w:rPr>
+          <w:rFonts w:ascii="Arial" w:eastAsia="Arial" w:hAnsi="Arial" w:cs="Arial"/>
+          <w:iCs/>
+          <w:spacing w:val="-2"/>
+          <w:sz w:val="24"/>
+          <w:szCs w:val="24"/>
+        </w:rPr>
+        <w:t xml:space="preserve"> -&gt; method: </w:t>
+      </w:r>
+      <w:proofErr w:type="spellStart"/>
+      <w:proofErr w:type="gramStart"/>
+      <w:r>
+        <w:rPr>
+          <w:rFonts w:ascii="Arial" w:eastAsia="Arial" w:hAnsi="Arial" w:cs="Arial"/>
+          <w:iCs/>
+          <w:spacing w:val="-2"/>
+          <w:sz w:val="24"/>
+          <w:szCs w:val="24"/>
+        </w:rPr>
+        <w:t>enableDesignMode</w:t>
+      </w:r>
+      <w:proofErr w:type="spellEnd"/>
+      <w:r>
+        <w:rPr>
+          <w:rFonts w:ascii="Arial" w:eastAsia="Arial" w:hAnsi="Arial" w:cs="Arial"/>
+          <w:iCs/>
+          <w:spacing w:val="-2"/>
+          <w:sz w:val="24"/>
+          <w:szCs w:val="24"/>
+        </w:rPr>
+        <w:t>(</w:t>
+      </w:r>
+      <w:proofErr w:type="gramEnd"/>
+      <w:r>
+        <w:rPr>
+          <w:rFonts w:ascii="Arial" w:eastAsia="Arial" w:hAnsi="Arial" w:cs="Arial"/>
+          <w:iCs/>
+          <w:spacing w:val="-2"/>
+          <w:sz w:val="24"/>
+          <w:szCs w:val="24"/>
+        </w:rPr>
+        <w:t>)</w:t>
       </w:r>
     </w:p>
     <w:p>
@@ -2657,8 +3456,20 @@
           <w:sz w:val="24"/>
           <w:szCs w:val="24"/>
         </w:rPr>
-        <w:t>Object: playMode</w:t>
-      </w:r>
+        <w:t xml:space="preserve">Object: </w:t>
+      </w:r>
+      <w:proofErr w:type="spellStart"/>
+      <w:r>
+        <w:rPr>
+          <w:rFonts w:ascii="Arial" w:eastAsia="Arial" w:hAnsi="Arial" w:cs="Arial"/>
+          <w:iCs/>
+          <w:spacing w:val="-2"/>
+          <w:sz w:val="24"/>
+          <w:szCs w:val="24"/>
+        </w:rPr>
+        <w:t>playMode</w:t>
+      </w:r>
+      <w:proofErr w:type="spellEnd"/>
     </w:p>
     <w:p>
       <w:pPr>
@@ -2689,7 +3500,63 @@
           <w:sz w:val="24"/>
           <w:szCs w:val="24"/>
         </w:rPr>
-        <w:t>Event: actionPerformed -&gt; method: enablePlayMode()</w:t>
+        <w:t xml:space="preserve">Event: </w:t>
+      </w:r>
+      <w:proofErr w:type="spellStart"/>
+      <w:r>
+        <w:rPr>
+          <w:rFonts w:ascii="Arial" w:eastAsia="Arial" w:hAnsi="Arial" w:cs="Arial"/>
+          <w:iCs/>
+          <w:spacing w:val="-2"/>
+          <w:sz w:val="24"/>
+          <w:szCs w:val="24"/>
+        </w:rPr>
+        <w:t>actionPerformed</w:t>
+      </w:r>
+      <w:proofErr w:type="spellEnd"/>
+      <w:r>
+        <w:rPr>
+          <w:rFonts w:ascii="Arial" w:eastAsia="Arial" w:hAnsi="Arial" w:cs="Arial"/>
+          <w:iCs/>
+          <w:spacing w:val="-2"/>
+          <w:sz w:val="24"/>
+          <w:szCs w:val="24"/>
+        </w:rPr>
+        <w:t xml:space="preserve"> -&gt; method: </w:t>
+      </w:r>
+      <w:proofErr w:type="spellStart"/>
+      <w:proofErr w:type="gramStart"/>
+      <w:r>
+        <w:rPr>
+          <w:rFonts w:ascii="Arial" w:eastAsia="Arial" w:hAnsi="Arial" w:cs="Arial"/>
+          <w:iCs/>
+          <w:spacing w:val="-2"/>
+          <w:sz w:val="24"/>
+          <w:szCs w:val="24"/>
+        </w:rPr>
+        <w:t>enablePlayMode</w:t>
+      </w:r>
+      <w:proofErr w:type="spellEnd"/>
+      <w:r>
+        <w:rPr>
+          <w:rFonts w:ascii="Arial" w:eastAsia="Arial" w:hAnsi="Arial" w:cs="Arial"/>
+          <w:iCs/>
+          <w:spacing w:val="-2"/>
+          <w:sz w:val="24"/>
+          <w:szCs w:val="24"/>
+        </w:rPr>
+        <w:t>(</w:t>
+      </w:r>
+      <w:proofErr w:type="gramEnd"/>
+      <w:r>
+        <w:rPr>
+          <w:rFonts w:ascii="Arial" w:eastAsia="Arial" w:hAnsi="Arial" w:cs="Arial"/>
+          <w:iCs/>
+          <w:spacing w:val="-2"/>
+          <w:sz w:val="24"/>
+          <w:szCs w:val="24"/>
+        </w:rPr>
+        <w:t>)</w:t>
       </w:r>
     </w:p>
     <w:p>
@@ -2743,6 +3610,7 @@
         </w:rPr>
         <w:t>Object: “</w:t>
       </w:r>
+      <w:proofErr w:type="spellStart"/>
       <w:r>
         <w:rPr>
           <w:rFonts w:ascii="Arial" w:hAnsi="Arial" w:cs="Arial"/>
@@ -2751,6 +3619,7 @@
         </w:rPr>
         <w:t>BSave</w:t>
       </w:r>
+      <w:proofErr w:type="spellEnd"/>
       <w:r>
         <w:rPr>
           <w:rFonts w:ascii="Arial" w:hAnsi="Arial" w:cs="Arial"/>
@@ -2791,6 +3660,7 @@
         </w:rPr>
         <w:t xml:space="preserve"> Event: </w:t>
       </w:r>
+      <w:proofErr w:type="spellStart"/>
       <w:r>
         <w:rPr>
           <w:rFonts w:ascii="Arial" w:hAnsi="Arial" w:cs="Arial"/>
@@ -2799,6 +3669,7 @@
         </w:rPr>
         <w:t>actionPerformed</w:t>
       </w:r>
+      <w:proofErr w:type="spellEnd"/>
       <w:r>
         <w:rPr>
           <w:rFonts w:ascii="Arial" w:hAnsi="Arial" w:cs="Arial"/>
@@ -2821,13 +3692,33 @@
         </w:rPr>
         <w:t xml:space="preserve"> method: </w:t>
       </w:r>
+      <w:proofErr w:type="spellStart"/>
+      <w:proofErr w:type="gramStart"/>
       <w:r>
         <w:rPr>
           <w:rFonts w:ascii="Arial" w:hAnsi="Arial" w:cs="Arial"/>
           <w:color w:val="0070C0"/>
           <w:lang w:val="en-CA"/>
         </w:rPr>
-        <w:t>saveGame()</w:t>
+        <w:t>saveGame</w:t>
+      </w:r>
+      <w:proofErr w:type="spellEnd"/>
+      <w:r>
+        <w:rPr>
+          <w:rFonts w:ascii="Arial" w:hAnsi="Arial" w:cs="Arial"/>
+          <w:color w:val="0070C0"/>
+          <w:lang w:val="en-CA"/>
+        </w:rPr>
+        <w:t>(</w:t>
+      </w:r>
+      <w:proofErr w:type="gramEnd"/>
+      <w:r>
+        <w:rPr>
+          <w:rFonts w:ascii="Arial" w:hAnsi="Arial" w:cs="Arial"/>
+          <w:color w:val="0070C0"/>
+          <w:lang w:val="en-CA"/>
+        </w:rPr>
+        <w:t>)</w:t>
       </w:r>
     </w:p>
     <w:p>
@@ -2974,8 +3865,17 @@
           <w:rFonts w:ascii="Arial" w:hAnsi="Arial" w:cs="Arial"/>
           <w:lang w:val="en-CA"/>
         </w:rPr>
-        <w:t>Value: timeElapsed</w:t>
-      </w:r>
+        <w:t xml:space="preserve">Value: </w:t>
+      </w:r>
+      <w:proofErr w:type="spellStart"/>
+      <w:r>
+        <w:rPr>
+          <w:rFonts w:ascii="Arial" w:hAnsi="Arial" w:cs="Arial"/>
+          <w:lang w:val="en-CA"/>
+        </w:rPr>
+        <w:t>timeElapsed</w:t>
+      </w:r>
+      <w:proofErr w:type="spellEnd"/>
     </w:p>
     <w:p>
       <w:pPr>
@@ -2997,7 +3897,32 @@
           <w:rFonts w:ascii="Arial" w:hAnsi="Arial" w:cs="Arial"/>
           <w:lang w:val="en-CA"/>
         </w:rPr>
-        <w:t>Method: updateTime()</w:t>
+        <w:t xml:space="preserve">Method: </w:t>
+      </w:r>
+      <w:proofErr w:type="spellStart"/>
+      <w:proofErr w:type="gramStart"/>
+      <w:r>
+        <w:rPr>
+          <w:rFonts w:ascii="Arial" w:hAnsi="Arial" w:cs="Arial"/>
+          <w:lang w:val="en-CA"/>
+        </w:rPr>
+        <w:t>updateTime</w:t>
+      </w:r>
+      <w:proofErr w:type="spellEnd"/>
+      <w:r>
+        <w:rPr>
+          <w:rFonts w:ascii="Arial" w:hAnsi="Arial" w:cs="Arial"/>
+          <w:lang w:val="en-CA"/>
+        </w:rPr>
+        <w:t>(</w:t>
+      </w:r>
+      <w:proofErr w:type="gramEnd"/>
+      <w:r>
+        <w:rPr>
+          <w:rFonts w:ascii="Arial" w:hAnsi="Arial" w:cs="Arial"/>
+          <w:lang w:val="en-CA"/>
+        </w:rPr>
+        <w:t>)</w:t>
       </w:r>
     </w:p>
     <w:p>
@@ -3045,7 +3970,32 @@
           <w:rFonts w:ascii="Arial" w:hAnsi="Arial" w:cs="Arial"/>
           <w:lang w:val="en-CA"/>
         </w:rPr>
-        <w:t>Method: updatePoints()</w:t>
+        <w:t xml:space="preserve">Method: </w:t>
+      </w:r>
+      <w:proofErr w:type="spellStart"/>
+      <w:proofErr w:type="gramStart"/>
+      <w:r>
+        <w:rPr>
+          <w:rFonts w:ascii="Arial" w:hAnsi="Arial" w:cs="Arial"/>
+          <w:lang w:val="en-CA"/>
+        </w:rPr>
+        <w:t>updatePoints</w:t>
+      </w:r>
+      <w:proofErr w:type="spellEnd"/>
+      <w:r>
+        <w:rPr>
+          <w:rFonts w:ascii="Arial" w:hAnsi="Arial" w:cs="Arial"/>
+          <w:lang w:val="en-CA"/>
+        </w:rPr>
+        <w:t>(</w:t>
+      </w:r>
+      <w:proofErr w:type="gramEnd"/>
+      <w:r>
+        <w:rPr>
+          <w:rFonts w:ascii="Arial" w:hAnsi="Arial" w:cs="Arial"/>
+          <w:lang w:val="en-CA"/>
+        </w:rPr>
+        <w:t>)</w:t>
       </w:r>
     </w:p>
     <w:p>
@@ -3086,7 +4036,32 @@
           <w:rFonts w:ascii="Arial" w:hAnsi="Arial" w:cs="Arial"/>
           <w:lang w:val="en-CA"/>
         </w:rPr>
-        <w:t>Method: incrementMoves()</w:t>
+        <w:t xml:space="preserve">Method: </w:t>
+      </w:r>
+      <w:proofErr w:type="spellStart"/>
+      <w:proofErr w:type="gramStart"/>
+      <w:r>
+        <w:rPr>
+          <w:rFonts w:ascii="Arial" w:hAnsi="Arial" w:cs="Arial"/>
+          <w:lang w:val="en-CA"/>
+        </w:rPr>
+        <w:t>incrementMoves</w:t>
+      </w:r>
+      <w:proofErr w:type="spellEnd"/>
+      <w:r>
+        <w:rPr>
+          <w:rFonts w:ascii="Arial" w:hAnsi="Arial" w:cs="Arial"/>
+          <w:lang w:val="en-CA"/>
+        </w:rPr>
+        <w:t>(</w:t>
+      </w:r>
+      <w:proofErr w:type="gramEnd"/>
+      <w:r>
+        <w:rPr>
+          <w:rFonts w:ascii="Arial" w:hAnsi="Arial" w:cs="Arial"/>
+          <w:lang w:val="en-CA"/>
+        </w:rPr>
+        <w:t>)</w:t>
       </w:r>
     </w:p>
     <w:p>
@@ -3127,7 +4102,32 @@
           <w:rFonts w:ascii="Arial" w:hAnsi="Arial" w:cs="Arial"/>
           <w:lang w:val="en-CA"/>
         </w:rPr>
-        <w:t>Method: updateBoardDimensions()</w:t>
+        <w:t xml:space="preserve">Method: </w:t>
+      </w:r>
+      <w:proofErr w:type="spellStart"/>
+      <w:proofErr w:type="gramStart"/>
+      <w:r>
+        <w:rPr>
+          <w:rFonts w:ascii="Arial" w:hAnsi="Arial" w:cs="Arial"/>
+          <w:lang w:val="en-CA"/>
+        </w:rPr>
+        <w:t>updateBoardDimensions</w:t>
+      </w:r>
+      <w:proofErr w:type="spellEnd"/>
+      <w:r>
+        <w:rPr>
+          <w:rFonts w:ascii="Arial" w:hAnsi="Arial" w:cs="Arial"/>
+          <w:lang w:val="en-CA"/>
+        </w:rPr>
+        <w:t>(</w:t>
+      </w:r>
+      <w:proofErr w:type="gramEnd"/>
+      <w:r>
+        <w:rPr>
+          <w:rFonts w:ascii="Arial" w:hAnsi="Arial" w:cs="Arial"/>
+          <w:lang w:val="en-CA"/>
+        </w:rPr>
+        <w:t>)</w:t>
       </w:r>
     </w:p>
     <w:p>
@@ -3168,7 +4168,32 @@
           <w:rFonts w:ascii="Arial" w:hAnsi="Arial" w:cs="Arial"/>
           <w:lang w:val="en-CA"/>
         </w:rPr>
-        <w:t>Method: updateMode()</w:t>
+        <w:t xml:space="preserve">Method: </w:t>
+      </w:r>
+      <w:proofErr w:type="spellStart"/>
+      <w:proofErr w:type="gramStart"/>
+      <w:r>
+        <w:rPr>
+          <w:rFonts w:ascii="Arial" w:hAnsi="Arial" w:cs="Arial"/>
+          <w:lang w:val="en-CA"/>
+        </w:rPr>
+        <w:t>updateMode</w:t>
+      </w:r>
+      <w:proofErr w:type="spellEnd"/>
+      <w:r>
+        <w:rPr>
+          <w:rFonts w:ascii="Arial" w:hAnsi="Arial" w:cs="Arial"/>
+          <w:lang w:val="en-CA"/>
+        </w:rPr>
+        <w:t>(</w:t>
+      </w:r>
+      <w:proofErr w:type="gramEnd"/>
+      <w:r>
+        <w:rPr>
+          <w:rFonts w:ascii="Arial" w:hAnsi="Arial" w:cs="Arial"/>
+          <w:lang w:val="en-CA"/>
+        </w:rPr>
+        <w:t>)</w:t>
       </w:r>
     </w:p>
     <w:p>
@@ -3186,8 +4211,17 @@
           <w:rFonts w:ascii="Arial" w:hAnsi="Arial" w:cs="Arial"/>
           <w:lang w:val="en-CA"/>
         </w:rPr>
-        <w:t>Value: tileType</w:t>
-      </w:r>
+        <w:t xml:space="preserve">Value: </w:t>
+      </w:r>
+      <w:proofErr w:type="spellStart"/>
+      <w:r>
+        <w:rPr>
+          <w:rFonts w:ascii="Arial" w:hAnsi="Arial" w:cs="Arial"/>
+          <w:lang w:val="en-CA"/>
+        </w:rPr>
+        <w:t>tileType</w:t>
+      </w:r>
+      <w:proofErr w:type="spellEnd"/>
     </w:p>
     <w:p>
       <w:pPr>
@@ -3209,7 +4243,32 @@
           <w:rFonts w:ascii="Arial" w:hAnsi="Arial" w:cs="Arial"/>
           <w:lang w:val="en-CA"/>
         </w:rPr>
-        <w:t>Method: updateTileType()</w:t>
+        <w:t xml:space="preserve">Method: </w:t>
+      </w:r>
+      <w:proofErr w:type="spellStart"/>
+      <w:proofErr w:type="gramStart"/>
+      <w:r>
+        <w:rPr>
+          <w:rFonts w:ascii="Arial" w:hAnsi="Arial" w:cs="Arial"/>
+          <w:lang w:val="en-CA"/>
+        </w:rPr>
+        <w:t>updateTileType</w:t>
+      </w:r>
+      <w:proofErr w:type="spellEnd"/>
+      <w:r>
+        <w:rPr>
+          <w:rFonts w:ascii="Arial" w:hAnsi="Arial" w:cs="Arial"/>
+          <w:lang w:val="en-CA"/>
+        </w:rPr>
+        <w:t>(</w:t>
+      </w:r>
+      <w:proofErr w:type="gramEnd"/>
+      <w:r>
+        <w:rPr>
+          <w:rFonts w:ascii="Arial" w:hAnsi="Arial" w:cs="Arial"/>
+          <w:lang w:val="en-CA"/>
+        </w:rPr>
+        <w:t>)</w:t>
       </w:r>
     </w:p>
     <w:p>
@@ -3295,13 +4354,23 @@
         </w:rPr>
         <w:t xml:space="preserve"> Values: </w:t>
       </w:r>
+      <w:proofErr w:type="spellStart"/>
       <w:r>
         <w:rPr>
           <w:rFonts w:ascii="Arial" w:hAnsi="Arial" w:cs="Arial"/>
           <w:color w:val="0070C0"/>
           <w:lang w:val="en-CA"/>
         </w:rPr>
-        <w:t xml:space="preserve">gridValue </w:t>
+        <w:t>gridValue</w:t>
+      </w:r>
+      <w:proofErr w:type="spellEnd"/>
+      <w:r>
+        <w:rPr>
+          <w:rFonts w:ascii="Arial" w:hAnsi="Arial" w:cs="Arial"/>
+          <w:color w:val="0070C0"/>
+          <w:lang w:val="en-CA"/>
+        </w:rPr>
+        <w:t xml:space="preserve"> </w:t>
       </w:r>
       <w:r>
         <w:rPr>
@@ -3317,6 +4386,8 @@
         </w:rPr>
         <w:t xml:space="preserve"> method: </w:t>
       </w:r>
+      <w:proofErr w:type="spellStart"/>
+      <w:proofErr w:type="gramStart"/>
       <w:r>
         <w:rPr>
           <w:rFonts w:ascii="Arial" w:hAnsi="Arial" w:cs="Arial"/>
@@ -3325,13 +4396,23 @@
         </w:rPr>
         <w:t>updateData</w:t>
       </w:r>
+      <w:proofErr w:type="spellEnd"/>
       <w:r>
         <w:rPr>
           <w:rFonts w:ascii="Arial" w:hAnsi="Arial" w:cs="Arial"/>
           <w:color w:val="0070C0"/>
           <w:lang w:val="en-CA"/>
         </w:rPr>
-        <w:t>()</w:t>
+        <w:t>(</w:t>
+      </w:r>
+      <w:proofErr w:type="gramEnd"/>
+      <w:r>
+        <w:rPr>
+          <w:rFonts w:ascii="Arial" w:hAnsi="Arial" w:cs="Arial"/>
+          <w:color w:val="0070C0"/>
+          <w:lang w:val="en-CA"/>
+        </w:rPr>
+        <w:t>)</w:t>
       </w:r>
     </w:p>
     <w:bookmarkEnd w:id="0"/>
@@ -3761,7 +4842,25 @@
           <w:i/>
           <w:color w:val="C00000"/>
         </w:rPr>
-        <w:t>Explain what is this DP and the reason why it could be recommended.</w:t>
+        <w:t xml:space="preserve">Explain what </w:t>
+      </w:r>
+      <w:proofErr w:type="gramStart"/>
+      <w:r>
+        <w:rPr>
+          <w:rFonts w:ascii="Arial" w:eastAsia="Arial" w:hAnsi="Arial"/>
+          <w:i/>
+          <w:color w:val="C00000"/>
+        </w:rPr>
+        <w:t>is this DP and the reason why</w:t>
+      </w:r>
+      <w:proofErr w:type="gramEnd"/>
+      <w:r>
+        <w:rPr>
+          <w:rFonts w:ascii="Arial" w:eastAsia="Arial" w:hAnsi="Arial"/>
+          <w:i/>
+          <w:color w:val="C00000"/>
+        </w:rPr>
+        <w:t xml:space="preserve"> it could be recommended.</w:t>
       </w:r>
     </w:p>
     <w:p>
@@ -3820,19 +4919,35 @@
         <w:ind w:left="5"/>
         <w:rPr>
           <w:rFonts w:ascii="Arial" w:eastAsia="Arial" w:hAnsi="Arial"/>
-          <w:i/>
-          <w:color w:val="FF0000"/>
+          <w:iCs/>
           <w:sz w:val="24"/>
         </w:rPr>
       </w:pPr>
       <w:r>
         <w:rPr>
           <w:rFonts w:ascii="Arial" w:eastAsia="Arial" w:hAnsi="Arial"/>
-          <w:i/>
-          <w:color w:val="FF0000"/>
-          <w:sz w:val="24"/>
-        </w:rPr>
-        <w:t>[Include eventual references used here]</w:t>
+          <w:iCs/>
+          <w:sz w:val="24"/>
+        </w:rPr>
+        <w:t xml:space="preserve">L. Gupta, “Java Singleton Pattern Explained,” </w:t>
+      </w:r>
+      <w:proofErr w:type="spellStart"/>
+      <w:r>
+        <w:rPr>
+          <w:rFonts w:ascii="Arial" w:eastAsia="Arial" w:hAnsi="Arial"/>
+          <w:iCs/>
+          <w:sz w:val="24"/>
+        </w:rPr>
+        <w:t>HowToDoInJava</w:t>
+      </w:r>
+      <w:proofErr w:type="spellEnd"/>
+      <w:r>
+        <w:rPr>
+          <w:rFonts w:ascii="Arial" w:eastAsia="Arial" w:hAnsi="Arial"/>
+          <w:iCs/>
+          <w:sz w:val="24"/>
+        </w:rPr>
+        <w:t>, 25-Jan-2022. [Online]. Available: https://howtodoinjava.com/design-patterns/creational/singleton-design-pattern-in-java/. [Accessed: 16-Oct-2022].</w:t>
       </w:r>
     </w:p>
     <w:p>

</xml_diff>